<commit_message>
Correccions gramaticas, y de estilos
</commit_message>
<xml_diff>
--- a/Proyecto.docx
+++ b/Proyecto.docx
@@ -133,7 +133,7 @@
                     <pic:cNvPicPr/>
                   </pic:nvPicPr>
                   <pic:blipFill>
-                    <a:blip r:embed="rId7">
+                    <a:blip r:embed="rId9">
                       <a:extLst>
                         <a:ext uri="{28A0092B-C50C-407E-A947-70E740481C1C}">
                           <a14:useLocalDpi xmlns:a14="http://schemas.microsoft.com/office/drawing/2010/main" val="0"/>
@@ -498,7 +498,7 @@
         </w:rPr>
         <w:br w:type="page"/>
       </w:r>
-      <w:bookmarkStart w:id="0" w:name="_Toc397678860"/>
+      <w:bookmarkStart w:id="0" w:name="_Toc397683483"/>
       <w:r>
         <w:lastRenderedPageBreak/>
         <w:t>INDICE</w:t>
@@ -508,6 +508,7 @@
     <w:sdt>
       <w:sdtPr>
         <w:rPr>
+          <w:b/>
           <w:smallCaps w:val="0"/>
           <w:spacing w:val="0"/>
           <w:sz w:val="24"/>
@@ -522,7 +523,6 @@
       </w:sdtPr>
       <w:sdtEndPr>
         <w:rPr>
-          <w:b/>
           <w:bCs/>
         </w:rPr>
       </w:sdtEndPr>
@@ -530,9 +530,13 @@
         <w:p>
           <w:pPr>
             <w:pStyle w:val="TtulodeTDC"/>
+            <w:rPr>
+              <w:b/>
+            </w:rPr>
           </w:pPr>
           <w:r>
             <w:rPr>
+              <w:b/>
               <w:lang w:val="es-ES"/>
             </w:rPr>
             <w:t>Contenido</w:t>
@@ -552,15 +556,24 @@
             </w:rPr>
           </w:pPr>
           <w:r>
+            <w:rPr>
+              <w:b/>
+            </w:rPr>
             <w:fldChar w:fldCharType="begin"/>
           </w:r>
           <w:r>
+            <w:rPr>
+              <w:b/>
+            </w:rPr>
             <w:instrText xml:space="preserve"> TOC \o "1-3" \h \z \u </w:instrText>
           </w:r>
           <w:r>
+            <w:rPr>
+              <w:b/>
+            </w:rPr>
             <w:fldChar w:fldCharType="separate"/>
           </w:r>
-          <w:hyperlink w:anchor="_Toc397678860" w:history="1">
+          <w:hyperlink w:anchor="_Toc397683483" w:history="1">
             <w:r>
               <w:rPr>
                 <w:rStyle w:val="Hipervnculo"/>
@@ -587,7 +600,7 @@
                 <w:noProof/>
                 <w:webHidden/>
               </w:rPr>
-              <w:instrText xml:space="preserve"> PAGEREF _Toc397678860 \h </w:instrText>
+              <w:instrText xml:space="preserve"> PAGEREF _Toc397683483 \h </w:instrText>
             </w:r>
             <w:r>
               <w:rPr>
@@ -607,7 +620,7 @@
                 <w:noProof/>
                 <w:webHidden/>
               </w:rPr>
-              <w:t>2</w:t>
+              <w:t>1</w:t>
             </w:r>
             <w:r>
               <w:rPr>
@@ -632,7 +645,7 @@
               <w:lang w:eastAsia="es-BO"/>
             </w:rPr>
           </w:pPr>
-          <w:hyperlink w:anchor="_Toc397678861" w:history="1">
+          <w:hyperlink w:anchor="_Toc397683484" w:history="1">
             <w:r>
               <w:rPr>
                 <w:rStyle w:val="Hipervnculo"/>
@@ -653,6 +666,7 @@
             <w:r>
               <w:rPr>
                 <w:rStyle w:val="Hipervnculo"/>
+                <w:b/>
                 <w:noProof/>
               </w:rPr>
               <w:t>INTRODUCCIÓN</w:t>
@@ -676,7 +690,7 @@
                 <w:noProof/>
                 <w:webHidden/>
               </w:rPr>
-              <w:instrText xml:space="preserve"> PAGEREF _Toc397678861 \h </w:instrText>
+              <w:instrText xml:space="preserve"> PAGEREF _Toc397683484 \h </w:instrText>
             </w:r>
             <w:r>
               <w:rPr>
@@ -696,7 +710,7 @@
                 <w:noProof/>
                 <w:webHidden/>
               </w:rPr>
-              <w:t>3</w:t>
+              <w:t>2</w:t>
             </w:r>
             <w:r>
               <w:rPr>
@@ -721,7 +735,7 @@
               <w:lang w:eastAsia="es-BO"/>
             </w:rPr>
           </w:pPr>
-          <w:hyperlink w:anchor="_Toc397678862" w:history="1">
+          <w:hyperlink w:anchor="_Toc397683485" w:history="1">
             <w:r>
               <w:rPr>
                 <w:rStyle w:val="Hipervnculo"/>
@@ -742,6 +756,7 @@
             <w:r>
               <w:rPr>
                 <w:rStyle w:val="Hipervnculo"/>
+                <w:b/>
                 <w:noProof/>
               </w:rPr>
               <w:t>ANTECEDENTES</w:t>
@@ -765,7 +780,7 @@
                 <w:noProof/>
                 <w:webHidden/>
               </w:rPr>
-              <w:instrText xml:space="preserve"> PAGEREF _Toc397678862 \h </w:instrText>
+              <w:instrText xml:space="preserve"> PAGEREF _Toc397683485 \h </w:instrText>
             </w:r>
             <w:r>
               <w:rPr>
@@ -785,7 +800,7 @@
                 <w:noProof/>
                 <w:webHidden/>
               </w:rPr>
-              <w:t>5</w:t>
+              <w:t>4</w:t>
             </w:r>
             <w:r>
               <w:rPr>
@@ -810,7 +825,7 @@
               <w:lang w:eastAsia="es-BO"/>
             </w:rPr>
           </w:pPr>
-          <w:hyperlink w:anchor="_Toc397678863" w:history="1">
+          <w:hyperlink w:anchor="_Toc397683486" w:history="1">
             <w:r>
               <w:rPr>
                 <w:rStyle w:val="Hipervnculo"/>
@@ -831,6 +846,7 @@
             <w:r>
               <w:rPr>
                 <w:rStyle w:val="Hipervnculo"/>
+                <w:b/>
                 <w:noProof/>
               </w:rPr>
               <w:t>FORMULACIÓN DEL PROBLEMA</w:t>
@@ -854,7 +870,7 @@
                 <w:noProof/>
                 <w:webHidden/>
               </w:rPr>
-              <w:instrText xml:space="preserve"> PAGEREF _Toc397678863 \h </w:instrText>
+              <w:instrText xml:space="preserve"> PAGEREF _Toc397683486 \h </w:instrText>
             </w:r>
             <w:r>
               <w:rPr>
@@ -874,7 +890,7 @@
                 <w:noProof/>
                 <w:webHidden/>
               </w:rPr>
-              <w:t>6</w:t>
+              <w:t>5</w:t>
             </w:r>
             <w:r>
               <w:rPr>
@@ -891,11 +907,15 @@
             <w:tabs>
               <w:tab w:val="right" w:leader="dot" w:pos="9111"/>
             </w:tabs>
+            <w:ind w:left="709"/>
             <w:rPr>
               <w:noProof/>
+              <w:sz w:val="22"/>
+              <w:szCs w:val="22"/>
+              <w:lang w:eastAsia="es-BO"/>
             </w:rPr>
           </w:pPr>
-          <w:hyperlink w:anchor="_Toc397678864" w:history="1">
+          <w:hyperlink w:anchor="_Toc397683487" w:history="1">
             <w:r>
               <w:rPr>
                 <w:rStyle w:val="Hipervnculo"/>
@@ -923,7 +943,7 @@
                 <w:noProof/>
                 <w:webHidden/>
               </w:rPr>
-              <w:instrText xml:space="preserve"> PAGEREF _Toc397678864 \h </w:instrText>
+              <w:instrText xml:space="preserve"> PAGEREF _Toc397683487 \h </w:instrText>
             </w:r>
             <w:r>
               <w:rPr>
@@ -960,11 +980,15 @@
             <w:tabs>
               <w:tab w:val="right" w:leader="dot" w:pos="9111"/>
             </w:tabs>
+            <w:ind w:left="709"/>
             <w:rPr>
               <w:noProof/>
+              <w:sz w:val="22"/>
+              <w:szCs w:val="22"/>
+              <w:lang w:eastAsia="es-BO"/>
             </w:rPr>
           </w:pPr>
-          <w:hyperlink w:anchor="_Toc397678865" w:history="1">
+          <w:hyperlink w:anchor="_Toc397683488" w:history="1">
             <w:r>
               <w:rPr>
                 <w:rStyle w:val="Hipervnculo"/>
@@ -992,7 +1016,7 @@
                 <w:noProof/>
                 <w:webHidden/>
               </w:rPr>
-              <w:instrText xml:space="preserve"> PAGEREF _Toc397678865 \h </w:instrText>
+              <w:instrText xml:space="preserve"> PAGEREF _Toc397683488 \h </w:instrText>
             </w:r>
             <w:r>
               <w:rPr>
@@ -1029,11 +1053,15 @@
             <w:tabs>
               <w:tab w:val="right" w:leader="dot" w:pos="9111"/>
             </w:tabs>
+            <w:ind w:left="709"/>
             <w:rPr>
               <w:noProof/>
+              <w:sz w:val="22"/>
+              <w:szCs w:val="22"/>
+              <w:lang w:eastAsia="es-BO"/>
             </w:rPr>
           </w:pPr>
-          <w:hyperlink w:anchor="_Toc397678866" w:history="1">
+          <w:hyperlink w:anchor="_Toc397683489" w:history="1">
             <w:r>
               <w:rPr>
                 <w:rStyle w:val="Hipervnculo"/>
@@ -1061,7 +1089,7 @@
                 <w:noProof/>
                 <w:webHidden/>
               </w:rPr>
-              <w:instrText xml:space="preserve"> PAGEREF _Toc397678866 \h </w:instrText>
+              <w:instrText xml:space="preserve"> PAGEREF _Toc397683489 \h </w:instrText>
             </w:r>
             <w:r>
               <w:rPr>
@@ -1099,6 +1127,7 @@
               <w:tab w:val="left" w:pos="440"/>
               <w:tab w:val="right" w:leader="dot" w:pos="9111"/>
             </w:tabs>
+            <w:ind w:left="426" w:hanging="426"/>
             <w:rPr>
               <w:noProof/>
               <w:sz w:val="22"/>
@@ -1106,7 +1135,7 @@
               <w:lang w:eastAsia="es-BO"/>
             </w:rPr>
           </w:pPr>
-          <w:hyperlink w:anchor="_Toc397678867" w:history="1">
+          <w:hyperlink w:anchor="_Toc397683490" w:history="1">
             <w:r>
               <w:rPr>
                 <w:rStyle w:val="Hipervnculo"/>
@@ -1127,6 +1156,7 @@
             <w:r>
               <w:rPr>
                 <w:rStyle w:val="Hipervnculo"/>
+                <w:b/>
                 <w:noProof/>
               </w:rPr>
               <w:t>JUSTIFICACIÓN</w:t>
@@ -1150,7 +1180,7 @@
                 <w:noProof/>
                 <w:webHidden/>
               </w:rPr>
-              <w:instrText xml:space="preserve"> PAGEREF _Toc397678867 \h </w:instrText>
+              <w:instrText xml:space="preserve"> PAGEREF _Toc397683490 \h </w:instrText>
             </w:r>
             <w:r>
               <w:rPr>
@@ -1188,6 +1218,7 @@
               <w:tab w:val="left" w:pos="440"/>
               <w:tab w:val="right" w:leader="dot" w:pos="9111"/>
             </w:tabs>
+            <w:ind w:left="426" w:hanging="426"/>
             <w:rPr>
               <w:noProof/>
               <w:sz w:val="22"/>
@@ -1195,7 +1226,7 @@
               <w:lang w:eastAsia="es-BO"/>
             </w:rPr>
           </w:pPr>
-          <w:hyperlink w:anchor="_Toc397678868" w:history="1">
+          <w:hyperlink w:anchor="_Toc397683491" w:history="1">
             <w:r>
               <w:rPr>
                 <w:rStyle w:val="Hipervnculo"/>
@@ -1216,6 +1247,7 @@
             <w:r>
               <w:rPr>
                 <w:rStyle w:val="Hipervnculo"/>
+                <w:b/>
                 <w:noProof/>
               </w:rPr>
               <w:t>OBJETIVO GENERAL</w:t>
@@ -1239,7 +1271,7 @@
                 <w:noProof/>
                 <w:webHidden/>
               </w:rPr>
-              <w:instrText xml:space="preserve"> PAGEREF _Toc397678868 \h </w:instrText>
+              <w:instrText xml:space="preserve"> PAGEREF _Toc397683491 \h </w:instrText>
             </w:r>
             <w:r>
               <w:rPr>
@@ -1259,7 +1291,7 @@
                 <w:noProof/>
                 <w:webHidden/>
               </w:rPr>
-              <w:t>10</w:t>
+              <w:t>11</w:t>
             </w:r>
             <w:r>
               <w:rPr>
@@ -1277,6 +1309,7 @@
               <w:tab w:val="left" w:pos="440"/>
               <w:tab w:val="right" w:leader="dot" w:pos="9111"/>
             </w:tabs>
+            <w:ind w:left="426" w:hanging="426"/>
             <w:rPr>
               <w:noProof/>
               <w:sz w:val="22"/>
@@ -1284,7 +1317,7 @@
               <w:lang w:eastAsia="es-BO"/>
             </w:rPr>
           </w:pPr>
-          <w:hyperlink w:anchor="_Toc397678869" w:history="1">
+          <w:hyperlink w:anchor="_Toc397683492" w:history="1">
             <w:r>
               <w:rPr>
                 <w:rStyle w:val="Hipervnculo"/>
@@ -1305,6 +1338,7 @@
             <w:r>
               <w:rPr>
                 <w:rStyle w:val="Hipervnculo"/>
+                <w:b/>
                 <w:noProof/>
               </w:rPr>
               <w:t>OBJETIVOS ESPECÍFICOS</w:t>
@@ -1328,7 +1362,7 @@
                 <w:noProof/>
                 <w:webHidden/>
               </w:rPr>
-              <w:instrText xml:space="preserve"> PAGEREF _Toc397678869 \h </w:instrText>
+              <w:instrText xml:space="preserve"> PAGEREF _Toc397683492 \h </w:instrText>
             </w:r>
             <w:r>
               <w:rPr>
@@ -1348,7 +1382,7 @@
                 <w:noProof/>
                 <w:webHidden/>
               </w:rPr>
-              <w:t>10</w:t>
+              <w:t>11</w:t>
             </w:r>
             <w:r>
               <w:rPr>
@@ -1366,6 +1400,7 @@
               <w:tab w:val="left" w:pos="660"/>
               <w:tab w:val="right" w:leader="dot" w:pos="9111"/>
             </w:tabs>
+            <w:ind w:left="426" w:hanging="426"/>
             <w:rPr>
               <w:noProof/>
               <w:sz w:val="22"/>
@@ -1373,7 +1408,7 @@
               <w:lang w:eastAsia="es-BO"/>
             </w:rPr>
           </w:pPr>
-          <w:hyperlink w:anchor="_Toc397678870" w:history="1">
+          <w:hyperlink w:anchor="_Toc397683493" w:history="1">
             <w:r>
               <w:rPr>
                 <w:rStyle w:val="Hipervnculo"/>
@@ -1396,6 +1431,7 @@
             <w:r>
               <w:rPr>
                 <w:rStyle w:val="Hipervnculo"/>
+                <w:b/>
                 <w:noProof/>
               </w:rPr>
               <w:t>METODOLOGÍA</w:t>
@@ -1419,7 +1455,7 @@
                 <w:noProof/>
                 <w:webHidden/>
               </w:rPr>
-              <w:instrText xml:space="preserve"> PAGEREF _Toc397678870 \h </w:instrText>
+              <w:instrText xml:space="preserve"> PAGEREF _Toc397683493 \h </w:instrText>
             </w:r>
             <w:r>
               <w:rPr>
@@ -1457,6 +1493,7 @@
               <w:tab w:val="left" w:pos="440"/>
               <w:tab w:val="right" w:leader="dot" w:pos="9111"/>
             </w:tabs>
+            <w:ind w:left="426" w:hanging="426"/>
             <w:rPr>
               <w:noProof/>
               <w:sz w:val="22"/>
@@ -1464,7 +1501,7 @@
               <w:lang w:eastAsia="es-BO"/>
             </w:rPr>
           </w:pPr>
-          <w:hyperlink w:anchor="_Toc397678871" w:history="1">
+          <w:hyperlink w:anchor="_Toc397683494" w:history="1">
             <w:r>
               <w:rPr>
                 <w:rStyle w:val="Hipervnculo"/>
@@ -1485,6 +1522,7 @@
             <w:r>
               <w:rPr>
                 <w:rStyle w:val="Hipervnculo"/>
+                <w:b/>
                 <w:noProof/>
               </w:rPr>
               <w:t>ALCANCE DEL PROYECTO</w:t>
@@ -1508,7 +1546,7 @@
                 <w:noProof/>
                 <w:webHidden/>
               </w:rPr>
-              <w:instrText xml:space="preserve"> PAGEREF _Toc397678871 \h </w:instrText>
+              <w:instrText xml:space="preserve"> PAGEREF _Toc397683494 \h </w:instrText>
             </w:r>
             <w:r>
               <w:rPr>
@@ -1546,6 +1584,7 @@
               <w:tab w:val="left" w:pos="440"/>
               <w:tab w:val="right" w:leader="dot" w:pos="9111"/>
             </w:tabs>
+            <w:ind w:left="426" w:hanging="426"/>
             <w:rPr>
               <w:noProof/>
               <w:sz w:val="22"/>
@@ -1553,7 +1592,7 @@
               <w:lang w:eastAsia="es-BO"/>
             </w:rPr>
           </w:pPr>
-          <w:hyperlink w:anchor="_Toc397678872" w:history="1">
+          <w:hyperlink w:anchor="_Toc397683495" w:history="1">
             <w:r>
               <w:rPr>
                 <w:rStyle w:val="Hipervnculo"/>
@@ -1574,6 +1613,7 @@
             <w:r>
               <w:rPr>
                 <w:rStyle w:val="Hipervnculo"/>
+                <w:b/>
                 <w:noProof/>
               </w:rPr>
               <w:t>METAS DEL PROYECTO</w:t>
@@ -1597,7 +1637,7 @@
                 <w:noProof/>
                 <w:webHidden/>
               </w:rPr>
-              <w:instrText xml:space="preserve"> PAGEREF _Toc397678872 \h </w:instrText>
+              <w:instrText xml:space="preserve"> PAGEREF _Toc397683495 \h </w:instrText>
             </w:r>
             <w:r>
               <w:rPr>
@@ -1617,7 +1657,7 @@
                 <w:noProof/>
                 <w:webHidden/>
               </w:rPr>
-              <w:t>13</w:t>
+              <w:t>12</w:t>
             </w:r>
             <w:r>
               <w:rPr>
@@ -1635,6 +1675,7 @@
               <w:tab w:val="left" w:pos="660"/>
               <w:tab w:val="right" w:leader="dot" w:pos="9111"/>
             </w:tabs>
+            <w:ind w:left="426" w:hanging="426"/>
             <w:rPr>
               <w:noProof/>
               <w:sz w:val="22"/>
@@ -1642,7 +1683,7 @@
               <w:lang w:eastAsia="es-BO"/>
             </w:rPr>
           </w:pPr>
-          <w:hyperlink w:anchor="_Toc397678873" w:history="1">
+          <w:hyperlink w:anchor="_Toc397683496" w:history="1">
             <w:r>
               <w:rPr>
                 <w:rStyle w:val="Hipervnculo"/>
@@ -1663,6 +1704,7 @@
             <w:r>
               <w:rPr>
                 <w:rStyle w:val="Hipervnculo"/>
+                <w:b/>
                 <w:noProof/>
               </w:rPr>
               <w:t>CRONOGRAMA</w:t>
@@ -1686,7 +1728,7 @@
                 <w:noProof/>
                 <w:webHidden/>
               </w:rPr>
-              <w:instrText xml:space="preserve"> PAGEREF _Toc397678873 \h </w:instrText>
+              <w:instrText xml:space="preserve"> PAGEREF _Toc397683496 \h </w:instrText>
             </w:r>
             <w:r>
               <w:rPr>
@@ -1718,6 +1760,11 @@
           </w:hyperlink>
         </w:p>
         <w:p>
+          <w:pPr>
+            <w:rPr>
+              <w:b/>
+            </w:rPr>
+          </w:pPr>
           <w:r>
             <w:rPr>
               <w:b/>
@@ -1730,9 +1777,19 @@
       </w:sdtContent>
     </w:sdt>
     <w:p>
-      <w:r>
+      <w:pPr>
+        <w:rPr>
+          <w:b/>
+        </w:rPr>
+      </w:pPr>
+      <w:r>
+        <w:rPr>
+          <w:b/>
+        </w:rPr>
         <w:br w:type="page"/>
       </w:r>
+      <w:bookmarkStart w:id="1" w:name="_GoBack"/>
+      <w:bookmarkEnd w:id="1"/>
     </w:p>
     <w:p>
       <w:pPr>
@@ -1742,16 +1799,23 @@
           <w:numId w:val="1"/>
         </w:numPr>
         <w:ind w:left="0" w:firstLine="0"/>
-      </w:pPr>
-      <w:bookmarkStart w:id="1" w:name="_Toc397678861"/>
-      <w:r>
+        <w:rPr>
+          <w:b/>
+        </w:rPr>
+      </w:pPr>
+      <w:bookmarkStart w:id="2" w:name="_Toc397683484"/>
+      <w:r>
+        <w:rPr>
+          <w:b/>
+        </w:rPr>
         <w:lastRenderedPageBreak/>
         <w:t>INTRODUCCIÓN</w:t>
       </w:r>
-      <w:bookmarkEnd w:id="1"/>
-    </w:p>
-    <w:p>
-      <w:pPr>
+      <w:bookmarkEnd w:id="2"/>
+    </w:p>
+    <w:p>
+      <w:pPr>
+        <w:spacing w:line="360" w:lineRule="auto"/>
         <w:ind w:left="709" w:firstLine="709"/>
         <w:rPr>
           <w:lang w:val="es-MX"/>
@@ -1761,11 +1825,24 @@
         <w:rPr>
           <w:lang w:val="es-MX"/>
         </w:rPr>
-        <w:t>Las bibliotecas han sido, son y seguirán siendo los lugares en los que se concentra prácticamente todo el conocimiento del hombre. Históricamente el almacenamiento de tal cantidad de información se ha conseguido mediante el uso de libros impresos en papel. Gracias al desarrollo de las nuevas tecnologías en general, y a la aparición del concepto multimedia en particular, las bibliotecas han evolucionado.</w:t>
-      </w:r>
-    </w:p>
-    <w:p>
-      <w:pPr>
+        <w:t xml:space="preserve">Las bibliotecas han sido, son y seguirán siendo los lugares en los que se concentra prácticamente todo el conocimiento del hombre. Históricamente el almacenamiento de tal cantidad de información se ha conseguido mediante el uso de libros impresos en papel. Gracias al desarrollo de las nuevas tecnologías en general y a la aparición del concepto multimedia en particular, las bibliotecas han </w:t>
+      </w:r>
+      <w:r>
+        <w:rPr>
+          <w:lang w:val="es-MX"/>
+        </w:rPr>
+        <w:t xml:space="preserve">ido </w:t>
+      </w:r>
+      <w:r>
+        <w:rPr>
+          <w:lang w:val="es-MX"/>
+        </w:rPr>
+        <w:t>evolucionado.</w:t>
+      </w:r>
+    </w:p>
+    <w:p>
+      <w:pPr>
+        <w:spacing w:line="360" w:lineRule="auto"/>
         <w:ind w:left="709" w:firstLine="709"/>
         <w:rPr>
           <w:lang w:val="es-MX"/>
@@ -1780,6 +1857,7 @@
     </w:p>
     <w:p>
       <w:pPr>
+        <w:spacing w:line="360" w:lineRule="auto"/>
         <w:ind w:left="709" w:firstLine="709"/>
         <w:rPr>
           <w:lang w:val="es-MX"/>
@@ -1790,6 +1868,13 @@
           <w:lang w:val="es-MX"/>
         </w:rPr>
         <w:t xml:space="preserve">Según el </w:t>
+      </w:r>
+      <w:r>
+        <w:rPr>
+          <w:bCs/>
+          <w:lang w:val="es-MX"/>
+        </w:rPr>
+        <w:t>formato</w:t>
       </w:r>
       <w:r>
         <w:rPr>
@@ -1797,17 +1882,28 @@
           <w:bCs/>
           <w:lang w:val="es-MX"/>
         </w:rPr>
-        <w:t xml:space="preserve">formato </w:t>
+        <w:t xml:space="preserve"> </w:t>
       </w:r>
       <w:r>
         <w:rPr>
           <w:lang w:val="es-MX"/>
         </w:rPr>
-        <w:t xml:space="preserve">de los documentos se pueden distinguir Bibliotecas Virtuales de </w:t>
-      </w:r>
-      <w:r>
-        <w:rPr>
-          <w:i/>
+        <w:t>de los documentos</w:t>
+      </w:r>
+      <w:r>
+        <w:rPr>
+          <w:lang w:val="es-MX"/>
+        </w:rPr>
+        <w:t>,</w:t>
+      </w:r>
+      <w:r>
+        <w:rPr>
+          <w:lang w:val="es-MX"/>
+        </w:rPr>
+        <w:t xml:space="preserve"> se pueden distinguir Bibliotecas Virtuales de </w:t>
+      </w:r>
+      <w:r>
+        <w:rPr>
           <w:iCs/>
           <w:lang w:val="es-MX"/>
         </w:rPr>
@@ -1821,7 +1917,6 @@
       </w:r>
       <w:r>
         <w:rPr>
-          <w:i/>
           <w:iCs/>
           <w:lang w:val="es-MX"/>
         </w:rPr>
@@ -1835,7 +1930,6 @@
       </w:r>
       <w:r>
         <w:rPr>
-          <w:i/>
           <w:iCs/>
           <w:lang w:val="es-MX"/>
         </w:rPr>
@@ -1849,7 +1943,6 @@
       </w:r>
       <w:r>
         <w:rPr>
-          <w:i/>
           <w:iCs/>
           <w:lang w:val="es-MX"/>
         </w:rPr>
@@ -1859,33 +1952,87 @@
         <w:rPr>
           <w:lang w:val="es-MX"/>
         </w:rPr>
-        <w:t>o combinaciones de ellos. La gran mayoría de Bibliotecas Virtuales ofrecen la información en formato de texto, aunque generalmente, y así lo hacen casi todas las bibliotecas que se referencian en este artículo, también incluyen imágenes: desde documentos Word, PDF o HTML, hasta digitalizaciones de libros, mapas También las hay especializadas en ofrecer</w:t>
-      </w:r>
-    </w:p>
-    <w:p>
-      <w:pPr>
+        <w:t>o</w:t>
+      </w:r>
+      <w:r>
+        <w:rPr>
+          <w:lang w:val="es-MX"/>
+        </w:rPr>
+        <w:t xml:space="preserve"> combinaciones de ellos. La gran mayoría de Bibliotecas Virtuales ofrecen la información en format</w:t>
+      </w:r>
+      <w:r>
+        <w:rPr>
+          <w:lang w:val="es-MX"/>
+        </w:rPr>
+        <w:t>o de texto, aunque generalmente</w:t>
+      </w:r>
+      <w:r>
+        <w:rPr>
+          <w:lang w:val="es-MX"/>
+        </w:rPr>
+        <w:t xml:space="preserve"> también incluyen imágenes: desde documentos Word, PDF o HTML, hasta digitalizaciones de libros, mapas También las hay especializadas en ofrecer</w:t>
+      </w:r>
+      <w:r>
+        <w:rPr>
+          <w:lang w:val="es-MX"/>
+        </w:rPr>
+        <w:t xml:space="preserve"> </w:t>
+      </w:r>
+      <w:r>
+        <w:rPr>
+          <w:lang w:val="es-MX"/>
+        </w:rPr>
+        <w:t>archivos de imagen</w:t>
+      </w:r>
+      <w:r>
+        <w:rPr>
+          <w:lang w:val="es-MX"/>
+        </w:rPr>
+        <w:t>.</w:t>
+      </w:r>
+    </w:p>
+    <w:p>
+      <w:pPr>
+        <w:spacing w:line="360" w:lineRule="auto"/>
         <w:ind w:left="709" w:firstLine="709"/>
         <w:rPr>
           <w:lang w:val="es-MX"/>
         </w:rPr>
       </w:pPr>
-      <w:proofErr w:type="gramStart"/>
       <w:r>
         <w:rPr>
           <w:lang w:val="es-MX"/>
         </w:rPr>
-        <w:t>archivos</w:t>
-      </w:r>
-      <w:proofErr w:type="gramEnd"/>
+        <w:t>El servicio de la biblioteca es muy importante ya que apoya el trabajo profesional y técnicos de los estudiantes de las diferentes áreas de la FICH y proveerá servicios amplios de referencia e información, cubriendo un variado rango de tem</w:t>
+      </w:r>
       <w:r>
         <w:rPr>
           <w:lang w:val="es-MX"/>
         </w:rPr>
-        <w:t xml:space="preserve"> de imagen, por ejemplo, el Catálogo En línea de Impresos.</w:t>
-      </w:r>
-    </w:p>
-    <w:p>
-      <w:pPr>
+        <w:t>a</w:t>
+      </w:r>
+      <w:r>
+        <w:rPr>
+          <w:lang w:val="es-MX"/>
+        </w:rPr>
+        <w:t>s dentro de las áreas del conocimiento</w:t>
+      </w:r>
+      <w:r>
+        <w:rPr>
+          <w:lang w:val="es-MX"/>
+        </w:rPr>
+        <w:t xml:space="preserve"> de las diferentes carreras ofertadas</w:t>
+      </w:r>
+      <w:r>
+        <w:rPr>
+          <w:lang w:val="es-MX"/>
+        </w:rPr>
+        <w:t>.</w:t>
+      </w:r>
+    </w:p>
+    <w:p>
+      <w:pPr>
+        <w:spacing w:line="360" w:lineRule="auto"/>
         <w:ind w:left="709" w:firstLine="709"/>
         <w:rPr>
           <w:lang w:val="es-MX"/>
@@ -1895,35 +2042,37 @@
         <w:rPr>
           <w:lang w:val="es-MX"/>
         </w:rPr>
-        <w:t xml:space="preserve">El sistema de información </w:t>
+        <w:t xml:space="preserve">La colección bibliográfica de la Biblioteca Virtual se encontrara accesible a través del Catalogo en línea que se tendrá dentro de la biblioteca </w:t>
       </w:r>
       <w:r>
         <w:rPr>
           <w:lang w:val="es-MX"/>
         </w:rPr>
-        <w:t>dinámico</w:t>
+        <w:lastRenderedPageBreak/>
+        <w:t xml:space="preserve">mencionada institución, ese </w:t>
       </w:r>
       <w:r>
         <w:rPr>
           <w:lang w:val="es-MX"/>
         </w:rPr>
-        <w:t xml:space="preserve"> </w:t>
+        <w:t>catálogo</w:t>
       </w:r>
       <w:r>
         <w:rPr>
           <w:lang w:val="es-MX"/>
         </w:rPr>
-        <w:t>ge</w:t>
+        <w:t xml:space="preserve"> será actualizado mediante la base de datos, constantemente por el personal de la Biblioteca dela UAGRM. FICH</w:t>
       </w:r>
       <w:r>
         <w:rPr>
           <w:lang w:val="es-MX"/>
         </w:rPr>
-        <w:t>stor de material bibliográfico, se constituye una excelente herramienta de almacenamiento y consulta de datos bibliográficos en una unidad de información.</w:t>
-      </w:r>
-    </w:p>
-    <w:p>
-      <w:pPr>
+        <w:t xml:space="preserve"> y por los mismos alumnos, creándose así una retroalimentación de información y conocimientos.</w:t>
+      </w:r>
+    </w:p>
+    <w:p>
+      <w:pPr>
+        <w:spacing w:line="360" w:lineRule="auto"/>
         <w:ind w:left="709" w:firstLine="709"/>
         <w:rPr>
           <w:lang w:val="es-MX"/>
@@ -1933,23 +2082,24 @@
         <w:rPr>
           <w:lang w:val="es-MX"/>
         </w:rPr>
-        <w:t>El servicio de la biblioteca es muy importante ya que apoya el trabajo profesional y técnicos de los estudiantes de las diferentes áreas de la FICH y proveerá servicios amplios de referencia e información, cubriendo un variado rango de tem</w:t>
+        <w:t xml:space="preserve">Este proyecto, </w:t>
       </w:r>
       <w:r>
         <w:rPr>
           <w:lang w:val="es-MX"/>
         </w:rPr>
-        <w:t>a</w:t>
+        <w:t>está</w:t>
       </w:r>
       <w:r>
         <w:rPr>
           <w:lang w:val="es-MX"/>
         </w:rPr>
-        <w:t>s dentro de las áreas del conocimiento.</w:t>
-      </w:r>
-    </w:p>
-    <w:p>
-      <w:pPr>
+        <w:t xml:space="preserve"> orientado a satisfacer las necesidades de dicha institución en cuando a su material bibliográfico y en el desarrollo de sus servicios, que brindara la biblioteca a los usuarios y personal de la biblioteca.</w:t>
+      </w:r>
+    </w:p>
+    <w:p>
+      <w:pPr>
+        <w:spacing w:line="360" w:lineRule="auto"/>
         <w:ind w:left="709" w:firstLine="709"/>
         <w:rPr>
           <w:lang w:val="es-MX"/>
@@ -1959,23 +2109,57 @@
         <w:rPr>
           <w:lang w:val="es-MX"/>
         </w:rPr>
-        <w:t xml:space="preserve">La colección bibliográfica de la Biblioteca Virtual se encontrara accesible a través del Catalogo en línea que se tendrá dentro de la biblioteca mencionada institución, ese </w:t>
+        <w:t>En lo que</w:t>
       </w:r>
       <w:r>
         <w:rPr>
           <w:lang w:val="es-MX"/>
         </w:rPr>
-        <w:t>catálogo</w:t>
-      </w:r>
-      <w:r>
-        <w:rPr>
+        <w:t xml:space="preserve"> al </w:t>
+      </w:r>
+      <w:r>
+        <w:rPr>
+          <w:bCs/>
           <w:lang w:val="es-MX"/>
         </w:rPr>
-        <w:t xml:space="preserve"> será actualizado mediante la base de datos, constantemente por el personal de la Biblioteca dela UAGRM. FICH</w:t>
-      </w:r>
-    </w:p>
-    <w:p>
-      <w:pPr>
+        <w:t xml:space="preserve">contenido </w:t>
+      </w:r>
+      <w:r>
+        <w:rPr>
+          <w:lang w:val="es-MX"/>
+        </w:rPr>
+        <w:t xml:space="preserve">de los documentos se refiere, se pueden encontrar muy diversos tipos de Bibliotecas Virtuales, desde bibliotecas de </w:t>
+      </w:r>
+      <w:r>
+        <w:rPr>
+          <w:iCs/>
+          <w:lang w:val="es-MX"/>
+        </w:rPr>
+        <w:t>interés general</w:t>
+      </w:r>
+      <w:r>
+        <w:rPr>
+          <w:lang w:val="es-MX"/>
+        </w:rPr>
+        <w:t xml:space="preserve">, bibliotecas </w:t>
+      </w:r>
+      <w:r>
+        <w:rPr>
+          <w:iCs/>
+          <w:lang w:val="es-MX"/>
+        </w:rPr>
+        <w:t>especializadas</w:t>
+      </w:r>
+      <w:r>
+        <w:rPr>
+          <w:lang w:val="es-MX"/>
+        </w:rPr>
+        <w:t xml:space="preserve">, Biblioteca Digital. </w:t>
+      </w:r>
+    </w:p>
+    <w:p>
+      <w:pPr>
+        <w:spacing w:line="360" w:lineRule="auto"/>
         <w:ind w:left="709" w:firstLine="709"/>
         <w:rPr>
           <w:lang w:val="es-MX"/>
@@ -1985,34 +2169,14 @@
         <w:rPr>
           <w:lang w:val="es-MX"/>
         </w:rPr>
-        <w:lastRenderedPageBreak/>
-        <w:t xml:space="preserve">Este proyecto, </w:t>
-      </w:r>
-      <w:r>
-        <w:rPr>
+        <w:t xml:space="preserve">De acuerdo con las </w:t>
+      </w:r>
+      <w:r>
+        <w:rPr>
+          <w:bCs/>
           <w:lang w:val="es-MX"/>
         </w:rPr>
-        <w:t>está</w:t>
-      </w:r>
-      <w:r>
-        <w:rPr>
-          <w:lang w:val="es-MX"/>
-        </w:rPr>
-        <w:t xml:space="preserve"> orientado a satisfacer las necesidades de dicha institución en cuando a su material bibliográfico y en el desarrollo de sus servicios, que brindara la biblioteca a los usuarios y personal de la biblioteca.</w:t>
-      </w:r>
-    </w:p>
-    <w:p>
-      <w:pPr>
-        <w:ind w:left="709" w:firstLine="709"/>
-        <w:rPr>
-          <w:lang w:val="es-MX"/>
-        </w:rPr>
-      </w:pPr>
-      <w:r>
-        <w:rPr>
-          <w:lang w:val="es-MX"/>
-        </w:rPr>
-        <w:t xml:space="preserve">En lo que al </w:t>
+        <w:t>dimensiones geográficas</w:t>
       </w:r>
       <w:r>
         <w:rPr>
@@ -2020,45 +2184,50 @@
           <w:bCs/>
           <w:lang w:val="es-MX"/>
         </w:rPr>
-        <w:t xml:space="preserve">contenido </w:t>
+        <w:t xml:space="preserve"> </w:t>
       </w:r>
       <w:r>
         <w:rPr>
           <w:lang w:val="es-MX"/>
         </w:rPr>
-        <w:t xml:space="preserve">de los documentos se refiere, se pueden encontrar muy diversos tipos de Bibliotecas Virtuales, desde bibliotecas de </w:t>
-      </w:r>
-      <w:r>
-        <w:rPr>
-          <w:i/>
+        <w:t xml:space="preserve">de la red utilizada, se definen dos tipos de Biblioteca Virtual: las de </w:t>
+      </w:r>
+      <w:r>
+        <w:rPr>
           <w:iCs/>
           <w:lang w:val="es-MX"/>
         </w:rPr>
-        <w:t>interés general</w:t>
+        <w:t>cobertura mundial</w:t>
       </w:r>
       <w:r>
         <w:rPr>
           <w:lang w:val="es-MX"/>
         </w:rPr>
-        <w:t xml:space="preserve">, bibliotecas </w:t>
-      </w:r>
-      <w:r>
-        <w:rPr>
-          <w:i/>
+        <w:t xml:space="preserve">, que fundamentan su implementación en el uso de Internet, y las de </w:t>
+      </w:r>
+      <w:r>
+        <w:rPr>
           <w:iCs/>
           <w:lang w:val="es-MX"/>
         </w:rPr>
-        <w:t>especializadas</w:t>
+        <w:t>cobertura local</w:t>
       </w:r>
       <w:r>
         <w:rPr>
           <w:lang w:val="es-MX"/>
         </w:rPr>
-        <w:t xml:space="preserve">, Biblioteca Digital. </w:t>
-      </w:r>
-    </w:p>
-    <w:p>
-      <w:pPr>
+        <w:t>,</w:t>
+      </w:r>
+      <w:r>
+        <w:rPr>
+          <w:lang w:val="es-MX"/>
+        </w:rPr>
+        <w:t xml:space="preserve"> construidas sobre una Intranet.</w:t>
+      </w:r>
+    </w:p>
+    <w:p>
+      <w:pPr>
+        <w:spacing w:line="360" w:lineRule="auto"/>
         <w:ind w:left="709" w:firstLine="709"/>
         <w:rPr>
           <w:lang w:val="es-MX"/>
@@ -2068,119 +2237,67 @@
         <w:rPr>
           <w:lang w:val="es-MX"/>
         </w:rPr>
-        <w:t xml:space="preserve">De acuerdo con las </w:t>
-      </w:r>
-      <w:r>
-        <w:rPr>
-          <w:b/>
+        <w:t>Las primeras, también conocidas como Bibliotecas Digitales, comprenden aquellas bibliotecas que son accesibles desde cualquier punto del mundo que esté conectado a Internet, mientras que las Bibliotecas Virtuales de cobertura local son las que ofrecen sus servicios única y exclusivamente a una comunidad de usuarios, quedando habitualmente su acceso restringido al entorno de una red de área local.</w:t>
+      </w:r>
+    </w:p>
+    <w:p>
+      <w:pPr>
+        <w:spacing w:line="360" w:lineRule="auto"/>
+        <w:ind w:left="709" w:firstLine="709"/>
+        <w:rPr>
+          <w:lang w:val="es-MX"/>
+        </w:rPr>
+      </w:pPr>
+      <w:r>
+        <w:rPr>
+          <w:lang w:val="es-MX"/>
+        </w:rPr>
+        <w:t xml:space="preserve">En lo referente a la </w:t>
+      </w:r>
+      <w:r>
+        <w:rPr>
           <w:bCs/>
           <w:lang w:val="es-MX"/>
         </w:rPr>
-        <w:t xml:space="preserve">dimensiones geográficas </w:t>
+        <w:t>distribución de la información</w:t>
       </w:r>
       <w:r>
         <w:rPr>
           <w:lang w:val="es-MX"/>
         </w:rPr>
-        <w:t xml:space="preserve">de la red utilizada, se definen dos tipos de Biblioteca Virtual: las de </w:t>
-      </w:r>
-      <w:r>
-        <w:rPr>
-          <w:i/>
+        <w:t xml:space="preserve">, existen Bibliotecas Virtuales </w:t>
+      </w:r>
+      <w:r>
+        <w:rPr>
           <w:iCs/>
           <w:lang w:val="es-MX"/>
         </w:rPr>
-        <w:t>cobertura mundial</w:t>
+        <w:t>centralizadas</w:t>
       </w:r>
       <w:r>
         <w:rPr>
           <w:lang w:val="es-MX"/>
         </w:rPr>
-        <w:t xml:space="preserve">, que fundamentan su implementación en el uso de Internet, y las de </w:t>
-      </w:r>
-      <w:r>
-        <w:rPr>
-          <w:i/>
+        <w:t xml:space="preserve">, que contienen la información en una única ubicación, y </w:t>
+      </w:r>
+      <w:r>
+        <w:rPr>
           <w:iCs/>
           <w:lang w:val="es-MX"/>
         </w:rPr>
-        <w:t>cobertura local</w:t>
+        <w:t>distribuidas</w:t>
       </w:r>
       <w:r>
         <w:rPr>
           <w:lang w:val="es-MX"/>
         </w:rPr>
-        <w:t>, construidas sobre una Intranet.</w:t>
-      </w:r>
-    </w:p>
-    <w:p>
-      <w:pPr>
-        <w:ind w:left="709" w:firstLine="709"/>
+        <w:t>,</w:t>
+      </w:r>
+      <w:r>
         <w:rPr>
           <w:lang w:val="es-MX"/>
         </w:rPr>
-      </w:pPr>
-      <w:r>
-        <w:rPr>
-          <w:lang w:val="es-MX"/>
-        </w:rPr>
-        <w:t>Las primeras, también conocidas como Bibliotecas Digitales, comprenden aquellas bibliotecas que son accesibles desde cualquier punto del mundo que esté conectado a Internet, mientras que las Bibliotecas Virtuales de cobertura local son las que ofrecen sus servicios única y exclusivamente a una comunidad de usuarios, quedando habitualmente su acceso restringido al entorno de una red de área local.</w:t>
-      </w:r>
-    </w:p>
-    <w:p>
-      <w:pPr>
-        <w:ind w:left="709" w:firstLine="709"/>
-        <w:rPr>
-          <w:lang w:val="es-MX"/>
-        </w:rPr>
-      </w:pPr>
-      <w:r>
-        <w:rPr>
-          <w:lang w:val="es-MX"/>
-        </w:rPr>
-        <w:t xml:space="preserve">En lo referente a la </w:t>
-      </w:r>
-      <w:r>
-        <w:rPr>
-          <w:b/>
-          <w:bCs/>
-          <w:lang w:val="es-MX"/>
-        </w:rPr>
-        <w:t>distribución de la información</w:t>
-      </w:r>
-      <w:r>
-        <w:rPr>
-          <w:lang w:val="es-MX"/>
-        </w:rPr>
-        <w:t xml:space="preserve">, existen Bibliotecas Virtuales </w:t>
-      </w:r>
-      <w:r>
-        <w:rPr>
-          <w:i/>
-          <w:iCs/>
-          <w:lang w:val="es-MX"/>
-        </w:rPr>
-        <w:t>centralizadas</w:t>
-      </w:r>
-      <w:r>
-        <w:rPr>
-          <w:lang w:val="es-MX"/>
-        </w:rPr>
-        <w:t xml:space="preserve">, que contienen la información en una única ubicación, y </w:t>
-      </w:r>
-      <w:r>
-        <w:rPr>
-          <w:i/>
-          <w:iCs/>
-          <w:lang w:val="es-MX"/>
-        </w:rPr>
-        <w:t>distribuidas</w:t>
-      </w:r>
-      <w:r>
-        <w:rPr>
-          <w:lang w:val="es-MX"/>
-        </w:rPr>
-        <w:t>, que no necesitan tenerla toda concentrada de manera que, en función de la escala de red utilizada, pueden disponer de varios contenedores de información, ya sea ubicado físicamente en el mismo recinto o dispersos por el mundo.</w:t>
+        <w:t xml:space="preserve"> que no necesitan tenerla toda concentrada de manera que, en función de la escala de red utilizada, pueden disponer de varios contenedores de información, ya sea ubicado físicamente en el mismo recinto o dispersos por el mundo.</w:t>
       </w:r>
     </w:p>
     <w:p>
@@ -2205,19 +2322,29 @@
         </w:numPr>
         <w:spacing w:line="360" w:lineRule="auto"/>
         <w:ind w:left="0" w:firstLine="0"/>
-      </w:pPr>
-      <w:bookmarkStart w:id="2" w:name="_Toc397678862"/>
-      <w:r>
+        <w:rPr>
+          <w:b/>
+        </w:rPr>
+      </w:pPr>
+      <w:bookmarkStart w:id="3" w:name="_Toc397683485"/>
+      <w:r>
+        <w:rPr>
+          <w:b/>
+        </w:rPr>
         <w:lastRenderedPageBreak/>
         <w:t>ANTECEDENTES</w:t>
       </w:r>
-      <w:bookmarkEnd w:id="2"/>
-      <w:r>
+      <w:bookmarkEnd w:id="3"/>
+      <w:r>
+        <w:rPr>
+          <w:b/>
+        </w:rPr>
         <w:t xml:space="preserve"> </w:t>
       </w:r>
     </w:p>
     <w:p>
       <w:pPr>
+        <w:spacing w:line="360" w:lineRule="auto"/>
         <w:ind w:left="709" w:firstLine="567"/>
         <w:rPr>
           <w:rFonts w:eastAsia="Times New Roman"/>
@@ -2234,6 +2361,7 @@
     </w:p>
     <w:p>
       <w:pPr>
+        <w:spacing w:line="360" w:lineRule="auto"/>
         <w:ind w:left="709" w:firstLine="567"/>
         <w:rPr>
           <w:rFonts w:eastAsia="Times New Roman"/>
@@ -2245,59 +2373,60 @@
           <w:rFonts w:eastAsia="Times New Roman"/>
           <w:lang w:val="es-MX" w:eastAsia="es-MX"/>
         </w:rPr>
-        <w:t xml:space="preserve">Las bibliotecas digitales, o mejor dicho, las bibliotecas electrónicas de esta época se caracterizaban por incluir únicamente texto. Los primeros ejemplos probablemente se remonten a la automatización de los catálogos de bibliotecas, con sus grandes cantidades de referencias bibliográficas; luego vinieron las bases de datos comerciales, normalmente </w:t>
-      </w:r>
-      <w:proofErr w:type="spellStart"/>
-      <w:r>
+        <w:t xml:space="preserve">Las bibliotecas digitales, o mejor dicho, las bibliotecas electrónicas de esta época se caracterizaban por incluir únicamente texto. Los primeros ejemplos probablemente se remonten a la automatización de los catálogos de bibliotecas, con sus grandes cantidades de referencias bibliográficas; luego vinieron las bases de datos comerciales, normalmente multitemáticas, que vaciaban publicaciones periódicas, conferencias, etc. de interés para la comunidad investigadora y  cuyo formato más habitual era los CD-ROM. </w:t>
+      </w:r>
+    </w:p>
+    <w:p>
+      <w:pPr>
+        <w:spacing w:line="360" w:lineRule="auto"/>
+        <w:ind w:left="709" w:firstLine="567"/>
         <w:rPr>
           <w:rFonts w:eastAsia="Times New Roman"/>
           <w:lang w:val="es-MX" w:eastAsia="es-MX"/>
         </w:rPr>
-        <w:t>multitemáticas</w:t>
-      </w:r>
-      <w:proofErr w:type="spellEnd"/>
+      </w:pPr>
       <w:r>
         <w:rPr>
           <w:rFonts w:eastAsia="Times New Roman"/>
           <w:lang w:val="es-MX" w:eastAsia="es-MX"/>
         </w:rPr>
-        <w:t xml:space="preserve">, que vaciaban publicaciones periódicas, conferencias, etc. de interés para la comunidad investigadora y  cuyo formato más habitual era los CD-ROM. </w:t>
-      </w:r>
-    </w:p>
-    <w:p>
-      <w:pPr>
-        <w:ind w:left="709" w:firstLine="567"/>
+        <w:t xml:space="preserve">Más adelante, con el uso creciente del acceso en línea derivado de los progresos en las comunicaciones y la tecnología informática, los </w:t>
+      </w:r>
+      <w:r>
         <w:rPr>
           <w:rFonts w:eastAsia="Times New Roman"/>
           <w:lang w:val="es-MX" w:eastAsia="es-MX"/>
         </w:rPr>
-      </w:pPr>
+        <w:t>museos,</w:t>
+      </w:r>
       <w:r>
         <w:rPr>
           <w:rFonts w:eastAsia="Times New Roman"/>
           <w:lang w:val="es-MX" w:eastAsia="es-MX"/>
         </w:rPr>
-        <w:t xml:space="preserve">Más adelante, con el uso creciente del acceso en línea derivado de los progresos en las comunicaciones y la tecnología informática, los </w:t>
-      </w:r>
-      <w:proofErr w:type="gramStart"/>
-      <w:r>
+        <w:t xml:space="preserve"> pinacotecas, y otras instituciones culturales decidieron dar  un acceso libre a sus fondos a través de estos nuevos medios. Simultáneamente, de forma más o menos espontánea, aparecieron repertorios de documentos de todo tipo generados por diferentes instituciones, grupos o incluso particulares. </w:t>
+      </w:r>
+    </w:p>
+    <w:p>
+      <w:pPr>
+        <w:spacing w:line="360" w:lineRule="auto"/>
+        <w:ind w:left="709" w:firstLine="567"/>
         <w:rPr>
           <w:rFonts w:eastAsia="Times New Roman"/>
           <w:lang w:val="es-MX" w:eastAsia="es-MX"/>
         </w:rPr>
-        <w:t>museos ,</w:t>
-      </w:r>
-      <w:proofErr w:type="gramEnd"/>
+      </w:pPr>
       <w:r>
         <w:rPr>
           <w:rFonts w:eastAsia="Times New Roman"/>
           <w:lang w:val="es-MX" w:eastAsia="es-MX"/>
         </w:rPr>
-        <w:t xml:space="preserve"> pinacotecas, y otras instituciones culturales decidieron dar  un acceso libre a sus fondos a través de estos nuevos medios. Simultáneamente, de forma más o menos espontánea, aparecieron repertorios de documentos de todo tipo generados por diferentes instituciones, grupos o incluso particulares. </w:t>
-      </w:r>
-    </w:p>
-    <w:p>
-      <w:pPr>
+        <w:t xml:space="preserve">En los años noventa, gracias al rápido progreso de las nuevas tecnologías, los repertorios en texto completo aumentaron considerablemente y cambiaron notablemente su visualización, adoptando interfaces cada vez más sencillas de utilizar. También se caracterizaron por incorporar nuevos elementos: texto, datos, imágenes, figuras 3D, gráficos, vídeos, audio, etc. y nuevas tecnologías: gestores de bases de datos, sistemas de información geográfica, hipertexto, sistemas multimedia, lenguaje natural, procesamiento y recuperación de la información, etc. </w:t>
+      </w:r>
+    </w:p>
+    <w:p>
+      <w:pPr>
+        <w:spacing w:line="360" w:lineRule="auto"/>
         <w:ind w:left="709" w:firstLine="567"/>
         <w:rPr>
           <w:rFonts w:eastAsia="Times New Roman"/>
@@ -2309,17 +2438,17 @@
           <w:rFonts w:eastAsia="Times New Roman"/>
           <w:lang w:val="es-MX" w:eastAsia="es-MX"/>
         </w:rPr>
-        <w:t xml:space="preserve">En los años noventa, gracias al rápido progreso de las nuevas tecnologías, los repertorios en texto completo aumentaron considerablemente y cambiaron notablemente su visualización, adoptando interfaces cada vez más sencillas de utilizar. También se caracterizaron por incorporar nuevos elementos: texto, datos, imágenes, figuras 3 D, gráficos, vídeos, audio, etc. y nuevas tecnologías: gestores de bases de datos, sistemas de información geográfica, hipertexto, sistemas multimedia, lenguaje natural, procesamiento y recuperación de la información, </w:t>
-      </w:r>
-      <w:proofErr w:type="gramStart"/>
+        <w:t xml:space="preserve">En Estados Unidos el interés por las bibliotecas digitales está creciendo gracias a la creación en 1994 de la Digital </w:t>
+      </w:r>
+      <w:proofErr w:type="spellStart"/>
       <w:r>
         <w:rPr>
           <w:rFonts w:eastAsia="Times New Roman"/>
           <w:lang w:val="es-MX" w:eastAsia="es-MX"/>
         </w:rPr>
-        <w:t>etc..</w:t>
-      </w:r>
-      <w:proofErr w:type="gramEnd"/>
+        <w:t>Libraries</w:t>
+      </w:r>
+      <w:proofErr w:type="spellEnd"/>
       <w:r>
         <w:rPr>
           <w:rFonts w:eastAsia="Times New Roman"/>
@@ -2327,21 +2456,21 @@
         </w:rPr>
         <w:t xml:space="preserve"> </w:t>
       </w:r>
-    </w:p>
-    <w:p>
-      <w:pPr>
-        <w:ind w:left="709" w:firstLine="567"/>
+      <w:proofErr w:type="spellStart"/>
+      <w:r>
         <w:rPr>
           <w:rFonts w:eastAsia="Times New Roman"/>
           <w:lang w:val="es-MX" w:eastAsia="es-MX"/>
         </w:rPr>
-      </w:pPr>
+        <w:t>Initiative</w:t>
+      </w:r>
+      <w:proofErr w:type="spellEnd"/>
       <w:r>
         <w:rPr>
           <w:rFonts w:eastAsia="Times New Roman"/>
           <w:lang w:val="es-MX" w:eastAsia="es-MX"/>
         </w:rPr>
-        <w:t xml:space="preserve">En Estados Unidos el interés por las bibliotecas digitales está creciendo gracias a la creación en 1994 de la Digital </w:t>
+        <w:t>, patrocinada por la NSF (</w:t>
       </w:r>
       <w:proofErr w:type="spellStart"/>
       <w:r>
@@ -2349,7 +2478,7 @@
           <w:rFonts w:eastAsia="Times New Roman"/>
           <w:lang w:val="es-MX" w:eastAsia="es-MX"/>
         </w:rPr>
-        <w:t>Libraries</w:t>
+        <w:t>National</w:t>
       </w:r>
       <w:proofErr w:type="spellEnd"/>
       <w:r>
@@ -2365,7 +2494,7 @@
           <w:rFonts w:eastAsia="Times New Roman"/>
           <w:lang w:val="es-MX" w:eastAsia="es-MX"/>
         </w:rPr>
-        <w:t>Initiative</w:t>
+        <w:t>Science</w:t>
       </w:r>
       <w:proofErr w:type="spellEnd"/>
       <w:r>
@@ -2373,7 +2502,7 @@
           <w:rFonts w:eastAsia="Times New Roman"/>
           <w:lang w:val="es-MX" w:eastAsia="es-MX"/>
         </w:rPr>
-        <w:t>, patrocinada por la NSF (</w:t>
+        <w:t xml:space="preserve"> </w:t>
       </w:r>
       <w:proofErr w:type="spellStart"/>
       <w:r>
@@ -2381,7 +2510,7 @@
           <w:rFonts w:eastAsia="Times New Roman"/>
           <w:lang w:val="es-MX" w:eastAsia="es-MX"/>
         </w:rPr>
-        <w:t>National</w:t>
+        <w:t>Foundation</w:t>
       </w:r>
       <w:proofErr w:type="spellEnd"/>
       <w:r>
@@ -2389,7 +2518,7 @@
           <w:rFonts w:eastAsia="Times New Roman"/>
           <w:lang w:val="es-MX" w:eastAsia="es-MX"/>
         </w:rPr>
-        <w:t xml:space="preserve"> </w:t>
+        <w:t>), la DARPA (</w:t>
       </w:r>
       <w:proofErr w:type="spellStart"/>
       <w:r>
@@ -2397,7 +2526,7 @@
           <w:rFonts w:eastAsia="Times New Roman"/>
           <w:lang w:val="es-MX" w:eastAsia="es-MX"/>
         </w:rPr>
-        <w:t>Science</w:t>
+        <w:t>Defense</w:t>
       </w:r>
       <w:proofErr w:type="spellEnd"/>
       <w:r>
@@ -2405,7 +2534,7 @@
           <w:rFonts w:eastAsia="Times New Roman"/>
           <w:lang w:val="es-MX" w:eastAsia="es-MX"/>
         </w:rPr>
-        <w:t xml:space="preserve"> </w:t>
+        <w:t xml:space="preserve">  </w:t>
       </w:r>
       <w:proofErr w:type="spellStart"/>
       <w:r>
@@ -2413,7 +2542,7 @@
           <w:rFonts w:eastAsia="Times New Roman"/>
           <w:lang w:val="es-MX" w:eastAsia="es-MX"/>
         </w:rPr>
-        <w:t>Foundation</w:t>
+        <w:t>Advanced</w:t>
       </w:r>
       <w:proofErr w:type="spellEnd"/>
       <w:r>
@@ -2421,7 +2550,7 @@
           <w:rFonts w:eastAsia="Times New Roman"/>
           <w:lang w:val="es-MX" w:eastAsia="es-MX"/>
         </w:rPr>
-        <w:t>), la DARPA (</w:t>
+        <w:t xml:space="preserve"> </w:t>
       </w:r>
       <w:proofErr w:type="spellStart"/>
       <w:r>
@@ -2429,7 +2558,8 @@
           <w:rFonts w:eastAsia="Times New Roman"/>
           <w:lang w:val="es-MX" w:eastAsia="es-MX"/>
         </w:rPr>
-        <w:t>Defense</w:t>
+        <w:lastRenderedPageBreak/>
+        <w:t>Research</w:t>
       </w:r>
       <w:proofErr w:type="spellEnd"/>
       <w:r>
@@ -2437,7 +2567,7 @@
           <w:rFonts w:eastAsia="Times New Roman"/>
           <w:lang w:val="es-MX" w:eastAsia="es-MX"/>
         </w:rPr>
-        <w:t xml:space="preserve">  </w:t>
+        <w:t xml:space="preserve"> </w:t>
       </w:r>
       <w:proofErr w:type="spellStart"/>
       <w:r>
@@ -2445,7 +2575,7 @@
           <w:rFonts w:eastAsia="Times New Roman"/>
           <w:lang w:val="es-MX" w:eastAsia="es-MX"/>
         </w:rPr>
-        <w:t>Advanced</w:t>
+        <w:t>Projects</w:t>
       </w:r>
       <w:proofErr w:type="spellEnd"/>
       <w:r>
@@ -2453,129 +2583,62 @@
           <w:rFonts w:eastAsia="Times New Roman"/>
           <w:lang w:val="es-MX" w:eastAsia="es-MX"/>
         </w:rPr>
-        <w:t xml:space="preserve"> </w:t>
-      </w:r>
-      <w:proofErr w:type="spellStart"/>
-      <w:r>
+        <w:t xml:space="preserve"> Agency) y la NASA. La misión de este organismo es impulsar el progreso tecnológico en la recolección, almacenamiento y organización de la información digital  y en los métodos que permitan hacerla accesible para la búsqueda, recuperación y procesamiento de los datos mediante las redes de comunicaciones. </w:t>
+      </w:r>
+    </w:p>
+    <w:p>
+      <w:pPr>
+        <w:spacing w:line="360" w:lineRule="auto"/>
+        <w:ind w:left="709" w:firstLine="567"/>
         <w:rPr>
           <w:rFonts w:eastAsia="Times New Roman"/>
           <w:lang w:val="es-MX" w:eastAsia="es-MX"/>
         </w:rPr>
-        <w:t>Research</w:t>
-      </w:r>
-      <w:proofErr w:type="spellEnd"/>
+      </w:pPr>
       <w:r>
         <w:rPr>
           <w:rFonts w:eastAsia="Times New Roman"/>
           <w:lang w:val="es-MX" w:eastAsia="es-MX"/>
         </w:rPr>
-        <w:t xml:space="preserve"> </w:t>
-      </w:r>
-      <w:proofErr w:type="spellStart"/>
+        <w:t>Estos desarrollos tienen un gran interés para la educación, sobre todo la educación a distancia (universidades virtuales), así como para la difusión de la información, por ejemplo,  las bibliotecas y los museos virtuales, y también porque permiten el tratamiento de todo tipo de materiale</w:t>
+      </w:r>
       <w:r>
         <w:rPr>
           <w:rFonts w:eastAsia="Times New Roman"/>
           <w:lang w:val="es-MX" w:eastAsia="es-MX"/>
         </w:rPr>
-        <w:t>Projects</w:t>
-      </w:r>
-      <w:proofErr w:type="spellEnd"/>
-      <w:r>
+        <w:t>s, imágenes, audio, vídeo, etc.</w:t>
+      </w:r>
+    </w:p>
+    <w:p>
+      <w:pPr>
+        <w:spacing w:line="360" w:lineRule="auto"/>
+        <w:ind w:left="709" w:firstLine="567"/>
         <w:rPr>
           <w:rFonts w:eastAsia="Times New Roman"/>
           <w:lang w:val="es-MX" w:eastAsia="es-MX"/>
         </w:rPr>
-        <w:t xml:space="preserve"> Agency) y la NASA. La misión de este organismo es impulsar el progreso tecnológico en la recolección, almacenamiento y organización de la información digital  y en los métodos que permitan hacerla accesible para la búsqueda, recuperación y procesamiento de los datos mediante las redes de comunicaciones. </w:t>
-      </w:r>
-    </w:p>
-    <w:p>
-      <w:pPr>
-        <w:ind w:left="709" w:firstLine="567"/>
+      </w:pPr>
+      <w:r>
         <w:rPr>
           <w:rFonts w:eastAsia="Times New Roman"/>
           <w:lang w:val="es-MX" w:eastAsia="es-MX"/>
         </w:rPr>
-      </w:pPr>
+        <w:t>Un</w:t>
+      </w:r>
       <w:r>
         <w:rPr>
           <w:rFonts w:eastAsia="Times New Roman"/>
           <w:lang w:val="es-MX" w:eastAsia="es-MX"/>
         </w:rPr>
-        <w:t xml:space="preserve">Estos desarrollos tienen un gran interés para la educación, sobre todo la educación a distancia (universidades virtuales), así como para la difusión de la </w:t>
+        <w:t>o</w:t>
       </w:r>
       <w:r>
         <w:rPr>
           <w:rFonts w:eastAsia="Times New Roman"/>
           <w:lang w:val="es-MX" w:eastAsia="es-MX"/>
         </w:rPr>
-        <w:lastRenderedPageBreak/>
-        <w:t xml:space="preserve">información, por ejemplo,  las bibliotecas y los museos virtuales, y también porque permiten el tratamiento de todo tipo de materiales, imágenes, audio, vídeo, </w:t>
-      </w:r>
-      <w:proofErr w:type="gramStart"/>
-      <w:r>
-        <w:rPr>
-          <w:rFonts w:eastAsia="Times New Roman"/>
-          <w:lang w:val="es-MX" w:eastAsia="es-MX"/>
-        </w:rPr>
-        <w:t>etc..</w:t>
-      </w:r>
-      <w:proofErr w:type="gramEnd"/>
-    </w:p>
-    <w:p>
-      <w:pPr>
-        <w:ind w:left="709" w:firstLine="567"/>
-        <w:rPr>
-          <w:rFonts w:eastAsia="Times New Roman"/>
-          <w:lang w:val="es-MX" w:eastAsia="es-MX"/>
-        </w:rPr>
-      </w:pPr>
-      <w:proofErr w:type="spellStart"/>
-      <w:r>
-        <w:rPr>
-          <w:rFonts w:eastAsia="Times New Roman"/>
-          <w:lang w:val="es-MX" w:eastAsia="es-MX"/>
-        </w:rPr>
-        <w:t>Un</w:t>
-      </w:r>
-      <w:proofErr w:type="spellEnd"/>
-      <w:r>
-        <w:rPr>
-          <w:rFonts w:eastAsia="Times New Roman"/>
-          <w:lang w:val="es-MX" w:eastAsia="es-MX"/>
-        </w:rPr>
-        <w:t xml:space="preserve"> de los campos en que están muy desarrolladas las bibliotecas digitales es el ámbito de las ciencias biomédicas. El tratamiento digital de las imágenes médicas en Estados Unidos (resonancias magnéticas, angiografías, tomografías, etc.) representa un 30% de los reconocimientos en imágenes médicas</w:t>
-      </w:r>
-      <w:proofErr w:type="gramStart"/>
-      <w:r>
-        <w:rPr>
-          <w:rFonts w:eastAsia="Times New Roman"/>
-          <w:lang w:val="es-MX" w:eastAsia="es-MX"/>
-        </w:rPr>
-        <w:t>..</w:t>
-      </w:r>
-      <w:proofErr w:type="gramEnd"/>
-      <w:r>
-        <w:rPr>
-          <w:rFonts w:eastAsia="Times New Roman"/>
-          <w:lang w:val="es-MX" w:eastAsia="es-MX"/>
-        </w:rPr>
-        <w:t xml:space="preserve"> El resto son rayos X y radiografías. </w:t>
-      </w:r>
-    </w:p>
-    <w:p>
-      <w:pPr>
-        <w:ind w:left="709" w:firstLine="567"/>
-        <w:rPr>
-          <w:rFonts w:eastAsia="Times New Roman"/>
-          <w:lang w:val="es-MX" w:eastAsia="es-MX"/>
-        </w:rPr>
-      </w:pPr>
-      <w:r>
-        <w:rPr>
-          <w:rFonts w:eastAsia="Times New Roman"/>
-          <w:lang w:val="es-MX" w:eastAsia="es-MX"/>
-        </w:rPr>
-        <w:t>En Estados Unidos, el sector público producía en 1997 un 78% del total de las bases de datos y el sector privado un 22%. Alrededor de 1991 la producción del sector público bajó hasta el 30% mientras que el sector privado subió hasta el 70%. Este fenómeno continúa en esta línea desde 1991.</w:t>
+        <w:t xml:space="preserve"> de los campos en que están muy desarrolladas las bibliotecas digitales es el ámbito de las ciencias biomédicas. El tratamiento digital de las imágenes médicas en Estados Unidos (resonancias magnéticas, angiografías, tomografías, etc.) representa un 30% de los reconocimientos en imágenes médicas. El resto son rayos X y radiografías. </w:t>
       </w:r>
     </w:p>
     <w:p>
@@ -2587,15 +2650,22 @@
         </w:numPr>
         <w:spacing w:line="360" w:lineRule="auto"/>
         <w:ind w:left="0" w:firstLine="0"/>
-      </w:pPr>
-      <w:bookmarkStart w:id="3" w:name="_Toc397678863"/>
-      <w:r>
+        <w:rPr>
+          <w:b/>
+        </w:rPr>
+      </w:pPr>
+      <w:bookmarkStart w:id="4" w:name="_Toc397683486"/>
+      <w:r>
+        <w:rPr>
+          <w:b/>
+        </w:rPr>
         <w:t>FORMULACIÓN DEL PROBLEMA</w:t>
       </w:r>
-      <w:bookmarkEnd w:id="3"/>
-    </w:p>
-    <w:p>
-      <w:pPr>
+      <w:bookmarkEnd w:id="4"/>
+    </w:p>
+    <w:p>
+      <w:pPr>
+        <w:spacing w:line="360" w:lineRule="auto"/>
         <w:ind w:left="709" w:firstLine="567"/>
       </w:pPr>
       <w:r>
@@ -2604,6 +2674,7 @@
     </w:p>
     <w:p>
       <w:pPr>
+        <w:spacing w:line="360" w:lineRule="auto"/>
         <w:ind w:left="709" w:firstLine="567"/>
       </w:pPr>
       <w:r>
@@ -2612,47 +2683,52 @@
     </w:p>
     <w:p>
       <w:pPr>
+        <w:spacing w:line="360" w:lineRule="auto"/>
         <w:ind w:left="709" w:firstLine="567"/>
       </w:pPr>
       <w:r>
-        <w:t>Para la consecución del objetivo de construir un gran sistema de bibliotecas digitales, hay en estos momentos tres áreas problemáticas y que no tienen una fácil solución, si no es con la ayuda del trabajo interdisciplinar:</w:t>
-      </w:r>
-    </w:p>
-    <w:p>
-      <w:pPr>
+        <w:t>Para la consecución del objetivo de construir un gran sistema de bibliotecas digitales, hay en estos momentos tres áreas problemáticas y que no tienen una fácil solución, si no es con la ayuda del trabajo interdisciplinar</w:t>
+      </w:r>
+      <w:r>
+        <w:t>io</w:t>
+      </w:r>
+      <w:r>
+        <w:t>:</w:t>
+      </w:r>
+    </w:p>
+    <w:p>
+      <w:pPr>
+        <w:spacing w:line="360" w:lineRule="auto"/>
         <w:ind w:left="709" w:firstLine="567"/>
       </w:pPr>
-      <w:proofErr w:type="gramStart"/>
-      <w:r>
-        <w:t>los</w:t>
-      </w:r>
-      <w:proofErr w:type="gramEnd"/>
+      <w:r>
+        <w:lastRenderedPageBreak/>
+        <w:t>Los</w:t>
+      </w:r>
       <w:r>
         <w:t xml:space="preserve"> cambios tecnológicos </w:t>
       </w:r>
     </w:p>
     <w:p>
       <w:pPr>
+        <w:spacing w:line="360" w:lineRule="auto"/>
         <w:ind w:left="709" w:firstLine="567"/>
       </w:pPr>
-      <w:proofErr w:type="gramStart"/>
-      <w:r>
-        <w:t>los</w:t>
-      </w:r>
-      <w:proofErr w:type="gramEnd"/>
+      <w:r>
+        <w:t>Los</w:t>
+      </w:r>
       <w:r>
         <w:t xml:space="preserve"> cambios económicos </w:t>
       </w:r>
     </w:p>
     <w:p>
       <w:pPr>
+        <w:spacing w:line="360" w:lineRule="auto"/>
         <w:ind w:left="709" w:firstLine="567"/>
       </w:pPr>
-      <w:proofErr w:type="gramStart"/>
-      <w:r>
-        <w:t>los</w:t>
-      </w:r>
-      <w:proofErr w:type="gramEnd"/>
+      <w:r>
+        <w:t>Los</w:t>
+      </w:r>
       <w:r>
         <w:t xml:space="preserve"> cambios sociales y culturales </w:t>
       </w:r>
@@ -2665,14 +2741,14 @@
           <w:b/>
         </w:rPr>
       </w:pPr>
-      <w:bookmarkStart w:id="4" w:name="_Toc397678864"/>
+      <w:bookmarkStart w:id="5" w:name="_Toc397683487"/>
       <w:r>
         <w:rPr>
           <w:b/>
         </w:rPr>
         <w:t>Cambios tecnológicos:</w:t>
       </w:r>
-      <w:bookmarkEnd w:id="4"/>
+      <w:bookmarkEnd w:id="5"/>
       <w:r>
         <w:rPr>
           <w:b/>
@@ -2682,386 +2758,469 @@
     </w:p>
     <w:p>
       <w:pPr>
+        <w:spacing w:line="360" w:lineRule="auto"/>
         <w:ind w:left="709" w:firstLine="567"/>
       </w:pPr>
       <w:r>
-        <w:t xml:space="preserve">La búsqueda y el uso de la información conocen hoy día una rápida transformación. El progreso tecnológico, el cambio que se está produciendo en la velocidad y el ensanchamiento de banda de las comunicaciones, el uso </w:t>
+        <w:t xml:space="preserve">La búsqueda y el uso de la información conocen hoy día una rápida transformación. El progreso tecnológico, el cambio que se está produciendo en la velocidad y el ensanchamiento de banda de las comunicaciones, el uso de protocolos de acceso abierto, como la web, entre otros aspectos, abren  toda una nueva perspectiva amplia y diversa. </w:t>
+      </w:r>
+    </w:p>
+    <w:p>
+      <w:pPr>
+        <w:spacing w:line="360" w:lineRule="auto"/>
+        <w:ind w:left="709" w:firstLine="567"/>
+      </w:pPr>
+      <w:r>
+        <w:t xml:space="preserve">A lo largo de estos últimos años se han ido desarrollando gran número de programas que permiten la consulta, la búsqueda y la recuperación de la información contenida en diferentes bibliotecas digitales o bases de datos de contenidos diversos. A pesar de eso, aunque se han ido solucionando problemas relacionados con estos elementos, todavía hay todavía pendientes cuestiones técnicas, como: </w:t>
+      </w:r>
+    </w:p>
+    <w:p>
+      <w:pPr>
+        <w:spacing w:line="360" w:lineRule="auto"/>
+        <w:ind w:left="709" w:firstLine="567"/>
+      </w:pPr>
+      <w:r>
+        <w:t xml:space="preserve">Cómo se comunican las bibliotecas entre sí, </w:t>
+      </w:r>
+    </w:p>
+    <w:p>
+      <w:pPr>
+        <w:spacing w:line="360" w:lineRule="auto"/>
+        <w:ind w:left="709" w:firstLine="567"/>
+      </w:pPr>
+      <w:r>
+        <w:t>Cómo tiene que buscar el usuario determinada información,</w:t>
+      </w:r>
+    </w:p>
+    <w:p>
+      <w:pPr>
+        <w:spacing w:line="360" w:lineRule="auto"/>
+        <w:ind w:left="709" w:firstLine="567"/>
+      </w:pPr>
+      <w:r>
+        <w:t>Cómo deben clasificarse, seleccionarse, combinarse y entregarse los resultados de la búsqueda al usuario</w:t>
+      </w:r>
+    </w:p>
+    <w:p>
+      <w:pPr>
+        <w:spacing w:line="360" w:lineRule="auto"/>
+        <w:ind w:left="709" w:firstLine="567"/>
+      </w:pPr>
+      <w:r>
+        <w:t xml:space="preserve">Cómo se asegura la integridad y la seguridad de los datos. </w:t>
+      </w:r>
+    </w:p>
+    <w:p>
+      <w:pPr>
+        <w:spacing w:line="360" w:lineRule="auto"/>
+        <w:ind w:left="709" w:firstLine="567"/>
+      </w:pPr>
+      <w:r>
+        <w:t xml:space="preserve">En este sentido, las bibliotecas digitales requieren un correcto cumplimiento de la legislación sobre los derechos de autor, en lo relativo a la gestión de estos derechos por un mayor número de usuarios y  en una diversidad de formatos. Asimismo, tienen que asegurar que esos datos no se </w:t>
       </w:r>
       <w:r>
         <w:lastRenderedPageBreak/>
-        <w:t xml:space="preserve">de protocolos de acceso abierto, como la web, entre otros aspectos, abren  toda una nueva perspectiva amplia y diversa. </w:t>
-      </w:r>
-    </w:p>
-    <w:p>
-      <w:pPr>
+        <w:t xml:space="preserve">manipularán ni difundirán sin autorización, así como garantizar al usuario que la información no ha sido alterada. </w:t>
+      </w:r>
+    </w:p>
+    <w:p>
+      <w:pPr>
+        <w:pStyle w:val="Ttulo2"/>
+        <w:spacing w:line="360" w:lineRule="auto"/>
+        <w:ind w:left="709"/>
+        <w:rPr>
+          <w:b/>
+        </w:rPr>
+      </w:pPr>
+      <w:bookmarkStart w:id="6" w:name="_Toc397683488"/>
+      <w:r>
+        <w:rPr>
+          <w:b/>
+        </w:rPr>
+        <w:t>Cambios económicos:</w:t>
+      </w:r>
+      <w:bookmarkEnd w:id="6"/>
+      <w:r>
+        <w:rPr>
+          <w:b/>
+        </w:rPr>
+        <w:t xml:space="preserve"> </w:t>
+      </w:r>
+    </w:p>
+    <w:p>
+      <w:pPr>
+        <w:spacing w:line="360" w:lineRule="auto"/>
         <w:ind w:left="709" w:firstLine="567"/>
       </w:pPr>
       <w:r>
-        <w:t xml:space="preserve">A lo largo de estos últimos años se han ido desarrollando gran número de programas que permiten la consulta, la búsqueda y la recuperación de la información contenida en diferentes bibliotecas digitales o bases de datos de contenidos diversos. A pesar de eso, aunque se han ido solucionando problemas relacionados con estos elementos, todavía hay todavía pendientes cuestiones técnicas, como: </w:t>
-      </w:r>
-    </w:p>
-    <w:p>
-      <w:pPr>
+        <w:t xml:space="preserve">Los costes de las bibliotecas digitales afectan a tres niveles: </w:t>
+      </w:r>
+    </w:p>
+    <w:p>
+      <w:pPr>
+        <w:spacing w:line="360" w:lineRule="auto"/>
         <w:ind w:left="709" w:firstLine="567"/>
       </w:pPr>
       <w:r>
-        <w:t>Cómo</w:t>
-      </w:r>
-      <w:r>
-        <w:t xml:space="preserve"> se comunican las bibliotecas entre sí, </w:t>
-      </w:r>
-    </w:p>
-    <w:p>
-      <w:pPr>
+        <w:t xml:space="preserve">Infraestructuras de comunicaciones </w:t>
+      </w:r>
+    </w:p>
+    <w:p>
+      <w:pPr>
+        <w:spacing w:line="360" w:lineRule="auto"/>
         <w:ind w:left="709" w:firstLine="567"/>
       </w:pPr>
       <w:r>
-        <w:t>Cómo</w:t>
-      </w:r>
-      <w:r>
-        <w:t xml:space="preserve"> tiene que buscar el usuario determinada información,</w:t>
-      </w:r>
-    </w:p>
-    <w:p>
-      <w:pPr>
+        <w:t xml:space="preserve">Infraestructuras de equipamiento (ordenadores, por ejemplo) </w:t>
+      </w:r>
+    </w:p>
+    <w:p>
+      <w:pPr>
+        <w:spacing w:line="360" w:lineRule="auto"/>
         <w:ind w:left="709" w:firstLine="567"/>
       </w:pPr>
       <w:r>
-        <w:t>Cómo</w:t>
-      </w:r>
-      <w:r>
-        <w:t xml:space="preserve"> deben clasificarse, seleccionarse, combinarse y entregarse los resultados de la búsqueda al usuario</w:t>
-      </w:r>
-    </w:p>
-    <w:p>
-      <w:pPr>
+        <w:t xml:space="preserve">Contenidos </w:t>
+      </w:r>
+    </w:p>
+    <w:p>
+      <w:pPr>
+        <w:pStyle w:val="Ttulo2"/>
+        <w:spacing w:line="360" w:lineRule="auto"/>
+        <w:ind w:left="709"/>
+        <w:rPr>
+          <w:b/>
+        </w:rPr>
+      </w:pPr>
+      <w:bookmarkStart w:id="7" w:name="_Toc397683489"/>
+      <w:r>
+        <w:rPr>
+          <w:b/>
+        </w:rPr>
+        <w:t>Cambios sociales y culturales:</w:t>
+      </w:r>
+      <w:bookmarkEnd w:id="7"/>
+      <w:r>
+        <w:rPr>
+          <w:b/>
+        </w:rPr>
+        <w:t xml:space="preserve"> </w:t>
+      </w:r>
+    </w:p>
+    <w:p>
+      <w:pPr>
+        <w:spacing w:line="360" w:lineRule="auto"/>
         <w:ind w:left="709" w:firstLine="567"/>
       </w:pPr>
       <w:r>
-        <w:t>Cómo</w:t>
-      </w:r>
-      <w:r>
-        <w:t xml:space="preserve"> se asegura la integridad y la seguridad de los datos. </w:t>
-      </w:r>
-    </w:p>
-    <w:p>
-      <w:pPr>
+        <w:t xml:space="preserve">Hasta ahora, se aseguraba el acceso y consulta de los fondos depositados en las bibliotecas tradicionales, tanto pública como universitaria, de forma libre y gratuita. </w:t>
+      </w:r>
+    </w:p>
+    <w:p>
+      <w:pPr>
+        <w:spacing w:line="360" w:lineRule="auto"/>
         <w:ind w:left="709" w:firstLine="567"/>
       </w:pPr>
       <w:r>
-        <w:t xml:space="preserve">En este sentido, las bibliotecas digitales requieren un correcto cumplimiento de la legislación sobre los derechos de autor, en lo relativo a la gestión de estos derechos por un mayor número de usuarios y  en una diversidad de formatos. Asimismo, tienen que asegurar que esos datos no se manipularán ni difundirán sin autorización, así como garantizar al usuario que la información no ha sido alterada. </w:t>
-      </w:r>
-    </w:p>
-    <w:p>
-      <w:pPr>
-        <w:pStyle w:val="Ttulo2"/>
-        <w:ind w:left="709"/>
+        <w:t>¿Ocurrirá lo mismo con las bibliotecas digitales?, ¿podrá asegurarse el acceso gratuito a los contenidos</w:t>
+      </w:r>
+      <w:r>
+        <w:t>?</w:t>
+      </w:r>
+      <w:r>
+        <w:t xml:space="preserve"> ¿</w:t>
+      </w:r>
+      <w:r>
+        <w:t>En</w:t>
+      </w:r>
+      <w:r>
+        <w:t xml:space="preserve"> qué casos?, ¿y el acceso a los medios tecnológicos que permiten ese acceso? </w:t>
+      </w:r>
+    </w:p>
+    <w:p>
+      <w:pPr>
+        <w:spacing w:line="360" w:lineRule="auto"/>
+        <w:ind w:left="709" w:firstLine="567"/>
+      </w:pPr>
+      <w:r>
+        <w:t>Pese a que es evidente que el acceso a las redes cada vez está más extendido, es preciso tener en cuenta que todavía dista mucho de ser un elemento común a todos los estamentos sociales.</w:t>
+      </w:r>
+    </w:p>
+    <w:p>
+      <w:pPr>
+        <w:spacing w:line="360" w:lineRule="auto"/>
+        <w:ind w:left="709" w:firstLine="567"/>
+      </w:pPr>
+      <w:proofErr w:type="spellStart"/>
+      <w:r>
+        <w:t>Kuny</w:t>
+      </w:r>
+      <w:proofErr w:type="spellEnd"/>
+      <w:r>
+        <w:t xml:space="preserve"> y Cleveland (4) señalan una serie de aspectos negativos en la generación de estas bibliotecas. Estos autores  intentan desmitificar la opinión que la mayoría de las personas tiene sobre la biblioteca digital, y hacen unas reflexiones sobre los peligros, inconvenientes o problemas que estos nuevos desarrollos pueden presentar, poniendo de manifiesto las limitaciones tecnológicas, las limitaciones legales, y los obstáculos administrativos.  </w:t>
+      </w:r>
+    </w:p>
+    <w:p>
+      <w:pPr>
+        <w:spacing w:line="360" w:lineRule="auto"/>
+        <w:ind w:left="709" w:firstLine="567"/>
+      </w:pPr>
+      <w:r>
+        <w:lastRenderedPageBreak/>
+        <w:t xml:space="preserve">Uno de los mitos que intentan combatir es la opinión de que la biblioteca digital es sinónimo de Internet, en la línea de lo que comentábamos </w:t>
+      </w:r>
+      <w:r>
+        <w:t>anteriormente</w:t>
+      </w:r>
+    </w:p>
+    <w:p>
+      <w:pPr>
+        <w:spacing w:line="360" w:lineRule="auto"/>
+        <w:ind w:left="709" w:firstLine="567"/>
+      </w:pPr>
+      <w:r>
+        <w:t xml:space="preserve">También tienen en cuenta el coste económico de los proyectos de digitalización. En estos momentos los costes inherentes a los procesos de digitalización no son todavía ni rápidos, ni fiables al cien por cien, ni mucho menos económicos. </w:t>
+      </w:r>
+    </w:p>
+    <w:p>
+      <w:pPr>
+        <w:spacing w:line="360" w:lineRule="auto"/>
+        <w:ind w:left="709" w:firstLine="567"/>
+      </w:pPr>
+      <w:r>
+        <w:t xml:space="preserve">En el caso de bibliotecas digitales que contengan elementos multimedia, se pone de manifiesto que los requerimientos de hardware y software para  contener y acceder a estos materiales no </w:t>
+      </w:r>
+      <w:r>
+        <w:t>están</w:t>
+      </w:r>
+      <w:r>
+        <w:t xml:space="preserve"> todavía al alcance de todo el mundo, ni siquiera de una mayoría de usuarios de las redes, ya sea por razones técnicas o económicas.</w:t>
+      </w:r>
+    </w:p>
+    <w:p>
+      <w:pPr>
+        <w:spacing w:line="360" w:lineRule="auto"/>
+        <w:ind w:left="709" w:firstLine="567"/>
+      </w:pPr>
+      <w:r>
+        <w:t xml:space="preserve">En estos momentos las principales fuentes de información organizadas y con contenidos de interés, sobre todo para la investigación, a las  que podemos acceder son de pago, es decir, no son de libre acceso y consulta si no es mediante una cuota, ya sea en forma de suscripción o en forma de </w:t>
+      </w:r>
+      <w:proofErr w:type="spellStart"/>
+      <w:r>
+        <w:t>pay</w:t>
+      </w:r>
+      <w:proofErr w:type="spellEnd"/>
+      <w:r>
+        <w:t xml:space="preserve"> per </w:t>
+      </w:r>
+      <w:proofErr w:type="spellStart"/>
+      <w:r>
+        <w:t>view</w:t>
+      </w:r>
+      <w:proofErr w:type="spellEnd"/>
+      <w:r>
+        <w:t xml:space="preserve"> (paga por ver)</w:t>
+      </w:r>
+      <w:r>
+        <w:t xml:space="preserve">. </w:t>
+      </w:r>
+    </w:p>
+    <w:p>
+      <w:pPr>
+        <w:spacing w:line="360" w:lineRule="auto"/>
+        <w:ind w:left="709" w:firstLine="567"/>
+      </w:pPr>
+      <w:r>
+        <w:t>Dos conocidos autores, que han tenido un importante papel en el campo de la automatización de bibliotecas, Walt Crawford y Michel Gorman (5), en una obra cuyo subtítulo es muy significativo, Sueños, locuras y realidades, ponen de manifiesto la problemática y la realidad de algunas afirmaciones que se están generalizando sobre las bibliotecas digitales. Estos autores intentan demostrar que no puede hablarse de bibliotecas digitales como bibliotecas que sustituirán a las actuales bibliotecas tradicionales, que hay muchas premisas dadas como ciertas que no lo son, o que sólo lo son en parte, y que aún estamos muy lejos de las auténticas bibliotecas digitales y de todas las ventajas que se les atribuyen.       </w:t>
+      </w:r>
+    </w:p>
+    <w:p>
+      <w:pPr>
+        <w:spacing w:line="360" w:lineRule="auto"/>
+        <w:ind w:left="709" w:firstLine="567"/>
+      </w:pPr>
+      <w:r>
+        <w:lastRenderedPageBreak/>
+        <w:t>Dichos autores concretan unas características que los puntos de trabajo de los usuarios virtuales (herramienta esencial para acceder a las llamadas bibliotecas digitales) deberían ofrecer para que tuvieran sentido para los mismos usuarios y para la sociedad, y llegan a la conclusión de que en estos momentos no se cumplen. Estas características son:</w:t>
+      </w:r>
+    </w:p>
+    <w:p>
+      <w:pPr>
+        <w:pStyle w:val="Prrafodelista"/>
+        <w:numPr>
+          <w:ilvl w:val="0"/>
+          <w:numId w:val="13"/>
+        </w:numPr>
+        <w:spacing w:line="360" w:lineRule="auto"/>
+      </w:pPr>
+      <w:r>
         <w:rPr>
           <w:b/>
-        </w:rPr>
-      </w:pPr>
-      <w:bookmarkStart w:id="5" w:name="_Toc397678865"/>
+          <w:u w:val="single"/>
+        </w:rPr>
+        <w:t>DISPONIBILIDAD</w:t>
+      </w:r>
       <w:r>
         <w:rPr>
           <w:b/>
         </w:rPr>
-        <w:t>Cambios económicos:</w:t>
-      </w:r>
-      <w:bookmarkEnd w:id="5"/>
+        <w:t>:</w:t>
+      </w:r>
+      <w:r>
+        <w:t xml:space="preserve"> todo lo que existe registrado (impreso, fotografiado, filmado, pintado, dibujado, etc.) tendría que convertirse a formato digital a fin de que éste disponible para todos los usuarios con un terminal de trabajo. </w:t>
+      </w:r>
+    </w:p>
+    <w:p>
+      <w:pPr>
+        <w:pStyle w:val="Prrafodelista"/>
+        <w:numPr>
+          <w:ilvl w:val="0"/>
+          <w:numId w:val="13"/>
+        </w:numPr>
+        <w:spacing w:line="360" w:lineRule="auto"/>
+      </w:pPr>
       <w:r>
         <w:rPr>
           <w:b/>
-        </w:rPr>
-        <w:t xml:space="preserve"> </w:t>
-      </w:r>
-    </w:p>
-    <w:p>
-      <w:pPr>
+          <w:u w:val="single"/>
+        </w:rPr>
+        <w:t>RECUPERACIÓN Y ADECUACIÓN</w:t>
+      </w:r>
+      <w:r>
+        <w:rPr>
+          <w:b/>
+        </w:rPr>
+        <w:t>:</w:t>
+      </w:r>
+      <w:r>
+        <w:t xml:space="preserve"> cada usuario de este hipotético terminal de trabajo (que permitiría el acceso a la biblioteca digital) tendría que poder acceder a todos los documentos electrónicos relevantes de este universo digital, de una manera rápida y fácil.   </w:t>
+      </w:r>
+    </w:p>
+    <w:p>
+      <w:pPr>
+        <w:pStyle w:val="Prrafodelista"/>
+        <w:numPr>
+          <w:ilvl w:val="0"/>
+          <w:numId w:val="13"/>
+        </w:numPr>
+        <w:spacing w:line="360" w:lineRule="auto"/>
+      </w:pPr>
+      <w:r>
+        <w:rPr>
+          <w:b/>
+          <w:u w:val="single"/>
+        </w:rPr>
+        <w:t>AUTENTICIDAD</w:t>
+      </w:r>
+      <w:r>
+        <w:rPr>
+          <w:b/>
+        </w:rPr>
+        <w:t>:</w:t>
+      </w:r>
+      <w:r>
+        <w:t xml:space="preserve"> cada usuario debería tener la seguridad de que el documento que encuentra en la red es el documento auténtico y original. </w:t>
+      </w:r>
+    </w:p>
+    <w:p>
+      <w:pPr>
+        <w:pStyle w:val="Prrafodelista"/>
+        <w:numPr>
+          <w:ilvl w:val="0"/>
+          <w:numId w:val="13"/>
+        </w:numPr>
+        <w:spacing w:line="360" w:lineRule="auto"/>
+      </w:pPr>
+      <w:r>
+        <w:rPr>
+          <w:b/>
+          <w:u w:val="single"/>
+        </w:rPr>
+        <w:t>UTILIZACIÓN</w:t>
+      </w:r>
+      <w:r>
+        <w:rPr>
+          <w:b/>
+        </w:rPr>
+        <w:t>:</w:t>
+      </w:r>
+      <w:r>
+        <w:t xml:space="preserve"> cada uno de los documentos recuperados mediante el terminal de trabajo tendría que ser recuperado de forma que todo usuario </w:t>
+      </w:r>
+      <w:r>
+        <w:t xml:space="preserve">pudiera. </w:t>
+      </w:r>
+    </w:p>
+    <w:p>
+      <w:pPr>
+        <w:pStyle w:val="Prrafodelista"/>
+        <w:numPr>
+          <w:ilvl w:val="0"/>
+          <w:numId w:val="13"/>
+        </w:numPr>
+        <w:spacing w:line="360" w:lineRule="auto"/>
+      </w:pPr>
+      <w:r>
+        <w:rPr>
+          <w:b/>
+          <w:u w:val="single"/>
+        </w:rPr>
+        <w:t>PROTECCIÓN DE LA PROPIEDAD INTELECTUAL:</w:t>
+      </w:r>
+      <w:r>
+        <w:t> la</w:t>
+      </w:r>
+      <w:r>
+        <w:t xml:space="preserve"> protección de los derechos de autor debería estar garantizada en todo documento recuperado.  </w:t>
+      </w:r>
+    </w:p>
+    <w:p>
+      <w:pPr>
+        <w:pStyle w:val="Prrafodelista"/>
+        <w:numPr>
+          <w:ilvl w:val="0"/>
+          <w:numId w:val="13"/>
+        </w:numPr>
+        <w:spacing w:line="360" w:lineRule="auto"/>
+      </w:pPr>
+      <w:r>
+        <w:rPr>
+          <w:b/>
+          <w:u w:val="single"/>
+        </w:rPr>
+        <w:t>ASEQUIBILIDAD</w:t>
+      </w:r>
+      <w:r>
+        <w:rPr>
+          <w:b/>
+        </w:rPr>
+        <w:t>:</w:t>
+      </w:r>
+      <w:r>
+        <w:t> los</w:t>
+      </w:r>
+      <w:r>
+        <w:t xml:space="preserve"> costes de acceso y recuperación de los diversos documentos tendrían que ser razonables y no superar los costes de sus equivalentes tradicionales. </w:t>
+      </w:r>
+    </w:p>
+    <w:p>
+      <w:pPr>
+        <w:spacing w:line="360" w:lineRule="auto"/>
         <w:ind w:left="709" w:firstLine="567"/>
       </w:pPr>
       <w:r>
-        <w:t xml:space="preserve">Los costes de las bibliotecas digitales afectan a tres niveles: </w:t>
-      </w:r>
-    </w:p>
-    <w:p>
-      <w:pPr>
-        <w:ind w:left="709" w:firstLine="567"/>
-      </w:pPr>
-      <w:r>
-        <w:t>Infraestructuras</w:t>
-      </w:r>
-      <w:r>
-        <w:t xml:space="preserve"> de comunicaciones </w:t>
-      </w:r>
-    </w:p>
-    <w:p>
-      <w:pPr>
-        <w:ind w:left="709" w:firstLine="567"/>
-      </w:pPr>
-      <w:r>
-        <w:t>Infraestructuras</w:t>
-      </w:r>
-      <w:r>
-        <w:t xml:space="preserve"> de equipamiento (ordenadores, por ejemplo) </w:t>
-      </w:r>
-    </w:p>
-    <w:p>
-      <w:pPr>
-        <w:ind w:left="709" w:firstLine="567"/>
-      </w:pPr>
-      <w:r>
-        <w:t>Contenidos</w:t>
-      </w:r>
-      <w:r>
-        <w:t xml:space="preserve"> </w:t>
-      </w:r>
-    </w:p>
-    <w:p>
-      <w:pPr>
-        <w:pStyle w:val="Ttulo2"/>
-        <w:ind w:left="709"/>
-        <w:rPr>
-          <w:b/>
-        </w:rPr>
-      </w:pPr>
-      <w:bookmarkStart w:id="6" w:name="_Toc397678866"/>
-      <w:r>
-        <w:rPr>
-          <w:b/>
-        </w:rPr>
-        <w:t>Cambios sociales y culturales:</w:t>
-      </w:r>
-      <w:bookmarkEnd w:id="6"/>
-      <w:r>
-        <w:rPr>
-          <w:b/>
-        </w:rPr>
-        <w:t xml:space="preserve"> </w:t>
-      </w:r>
-    </w:p>
-    <w:p>
-      <w:pPr>
-        <w:ind w:left="709" w:firstLine="567"/>
-      </w:pPr>
-      <w:r>
-        <w:t xml:space="preserve">Hasta ahora, se aseguraba el acceso y </w:t>
-      </w:r>
-      <w:r>
-        <w:t>consulta de los fondos depositados en las bibliotecas tradicionales, tanto pública como universitaria</w:t>
-      </w:r>
-      <w:r>
-        <w:t xml:space="preserve">, de forma libre y gratuita. </w:t>
-      </w:r>
-    </w:p>
-    <w:p>
-      <w:pPr>
-        <w:ind w:left="709" w:firstLine="567"/>
-      </w:pPr>
+        <w:t xml:space="preserve">Como hemos dicho, en opinión de estos autores estas características no se cumplen en estos momentos y no se sabe si serán posibles en un futuro próximo. Dichos estudiosos creen que, hasta que no se consigan estas características no habrá un terminal de trabajo universal,  y sin ese terminal de </w:t>
+      </w:r>
       <w:r>
         <w:lastRenderedPageBreak/>
-        <w:t>¿Ocurrirá lo mismo con las bibliotecas digitales?, ¿podrá asegurarse el acceso gratuito a los contenidos</w:t>
-      </w:r>
-      <w:proofErr w:type="gramStart"/>
-      <w:r>
-        <w:t>?.</w:t>
-      </w:r>
-      <w:proofErr w:type="gramEnd"/>
-      <w:r>
-        <w:t xml:space="preserve"> ¿</w:t>
-      </w:r>
-      <w:proofErr w:type="gramStart"/>
-      <w:r>
-        <w:t>en</w:t>
-      </w:r>
-      <w:proofErr w:type="gramEnd"/>
-      <w:r>
-        <w:t xml:space="preserve"> qué casos?, ¿y el acceso a los medios tecnológicos que permiten ese acceso? </w:t>
-      </w:r>
-    </w:p>
-    <w:p>
-      <w:pPr>
-        <w:ind w:left="709" w:firstLine="567"/>
-      </w:pPr>
-      <w:r>
-        <w:t>Pese a que es evidente que el acceso a las redes cada vez está más extendido, es preciso tener en cuenta que todavía dista mucho de ser un elemento común a todos los estamentos sociales.</w:t>
-      </w:r>
-    </w:p>
-    <w:p>
-      <w:pPr>
-        <w:ind w:left="709" w:firstLine="567"/>
-      </w:pPr>
-      <w:proofErr w:type="spellStart"/>
-      <w:r>
-        <w:t>Kuny</w:t>
-      </w:r>
-      <w:proofErr w:type="spellEnd"/>
-      <w:r>
-        <w:t xml:space="preserve"> y Cleveland (4) señalan una serie de aspectos negativos en la generación de estas bibliotecas. Estos autores  intentan desmitificar la opinión que la mayoría de las personas tiene sobre la biblioteca digital, y hacen unas reflexiones sobre los peligros, inconvenientes o problemas que </w:t>
-      </w:r>
-      <w:r>
-        <w:t>estos</w:t>
-      </w:r>
-      <w:r>
-        <w:t xml:space="preserve"> nuevos desarrollos pueden presentar, poniendo de manifiesto las limitaciones tecnológicas, las limitaciones legales, y los obstáculos administrativos.  </w:t>
-      </w:r>
-    </w:p>
-    <w:p>
-      <w:pPr>
-        <w:ind w:left="709" w:firstLine="567"/>
-      </w:pPr>
-      <w:r>
-        <w:t xml:space="preserve">Uno de los mitos que intentan combatir es la opinión de que la biblioteca digital es sinónimo de Internet, en la línea de lo que comentábamos en el apartado anterior. </w:t>
-      </w:r>
-    </w:p>
-    <w:p>
-      <w:pPr>
-        <w:ind w:left="709" w:firstLine="567"/>
-      </w:pPr>
-      <w:r>
-        <w:t xml:space="preserve">También tienen en cuenta el coste económico de los proyectos de digitalización. En estos momentos los costes inherentes a los procesos de digitalización no son todavía ni rápidos, ni fiables al cien por cien, ni mucho menos económicos. </w:t>
-      </w:r>
-    </w:p>
-    <w:p>
-      <w:pPr>
-        <w:ind w:left="709" w:firstLine="567"/>
-      </w:pPr>
-      <w:r>
-        <w:t xml:space="preserve">En el caso de bibliotecas digitales que contengan elementos multimedia, se pone de manifiesto que los requerimientos de hardware y software para  contener y acceder a estos materiales no </w:t>
-      </w:r>
-      <w:proofErr w:type="gramStart"/>
-      <w:r>
-        <w:t>está</w:t>
-      </w:r>
-      <w:proofErr w:type="gramEnd"/>
-      <w:r>
-        <w:t xml:space="preserve"> todavía al alcance de todo el mundo, ni siquiera de una mayoría de usuarios de las redes, ya sea por razones técnicas o económicas.</w:t>
-      </w:r>
-    </w:p>
-    <w:p>
-      <w:pPr>
-        <w:ind w:left="709" w:firstLine="567"/>
-      </w:pPr>
-      <w:r>
-        <w:t xml:space="preserve">En estos momentos las principales fuentes de información organizadas y con contenidos de interés, sobre todo para la investigación, a las  que podemos acceder son de pago, es decir, no son de libre acceso y consulta si no es mediante una cuota, ya sea en forma de suscripción o en forma de </w:t>
-      </w:r>
-      <w:proofErr w:type="spellStart"/>
-      <w:r>
-        <w:t>pay</w:t>
-      </w:r>
-      <w:proofErr w:type="spellEnd"/>
-      <w:r>
-        <w:t xml:space="preserve"> per </w:t>
-      </w:r>
-      <w:proofErr w:type="spellStart"/>
-      <w:r>
-        <w:t>view</w:t>
-      </w:r>
-      <w:proofErr w:type="spellEnd"/>
-      <w:r>
-        <w:t xml:space="preserve">. </w:t>
-      </w:r>
-    </w:p>
-    <w:p>
-      <w:pPr>
-        <w:ind w:left="709" w:firstLine="567"/>
-      </w:pPr>
-      <w:r>
-        <w:t xml:space="preserve">Dos conocidos autores, que han tenido un importante papel en el campo de la automatización de bibliotecas, Walt Crawford y Michel Gorman (5), en una obra cuyo subtítulo es muy significativo, Sueños, locuras y realidades, ponen de manifiesto la problemática y la realidad de algunas afirmaciones que se están generalizando sobre las bibliotecas digitales. Estos autores intentan </w:t>
-      </w:r>
-      <w:r>
-        <w:lastRenderedPageBreak/>
-        <w:t>demostrar que no puede hablarse de bibliotecas digitales como bibliotecas que sustituirán a las actuales bibliotecas tradicionales, que hay muchas premisas dadas como ciertas que no lo son, o que sólo lo son en parte, y que aún estamos muy lejos de las auténticas bibliotecas digitales y de todas las ventajas que se les atribuyen.       </w:t>
-      </w:r>
-    </w:p>
-    <w:p>
-      <w:pPr>
-        <w:ind w:left="709" w:firstLine="567"/>
-      </w:pPr>
-      <w:r>
-        <w:t>Dichos autores concretan unas características que los puntos de trabajo de los usuarios virtuales (herramienta esencial para acceder a las llamadas bibliotecas digitales) deberían ofrecer para que tuvieran sentido para los mismos usuarios y para la sociedad, y llegan a la conclusión de que en estos momentos no se cumplen. Estas características son:</w:t>
-      </w:r>
-    </w:p>
-    <w:p>
-      <w:pPr>
-        <w:ind w:left="709" w:firstLine="567"/>
-      </w:pPr>
-      <w:r>
-        <w:t xml:space="preserve">Disponibilidad: todo lo que existe registrado (impreso, fotografiado, filmado, pintado, dibujado, etc.) tendría que convertirse a formato digital a fin de que éste disponible para todos los usuarios con un terminal de trabajo. </w:t>
-      </w:r>
-    </w:p>
-    <w:p>
-      <w:pPr>
-        <w:ind w:left="709" w:firstLine="567"/>
-      </w:pPr>
-      <w:r>
-        <w:t xml:space="preserve">Recuperación y adecuación: cada usuario de este hipotético terminal de trabajo (que permitiría el acceso a la biblioteca digital) tendría que poder acceder a todos los documentos electrónicos relevantes de este universo digital, de una manera rápida y fácil.   </w:t>
-      </w:r>
-    </w:p>
-    <w:p>
-      <w:pPr>
-        <w:ind w:left="709" w:firstLine="567"/>
-      </w:pPr>
-      <w:r>
-        <w:t xml:space="preserve">Autenticidad: cada usuario debería tener la seguridad de que el documento que encuentra en la red es el documento auténtico y original. </w:t>
-      </w:r>
-    </w:p>
-    <w:p>
-      <w:pPr>
-        <w:ind w:left="709" w:firstLine="567"/>
-      </w:pPr>
-      <w:r>
-        <w:t xml:space="preserve">Utilización: cada uno de los documentos recuperados mediante el terminal de trabajo tendría que ser recuperado de forma que todo usuario </w:t>
-      </w:r>
-      <w:proofErr w:type="gramStart"/>
-      <w:r>
-        <w:t>pudiera .</w:t>
-      </w:r>
-      <w:proofErr w:type="gramEnd"/>
-      <w:r>
-        <w:t xml:space="preserve"> </w:t>
-      </w:r>
-    </w:p>
-    <w:p>
-      <w:pPr>
-        <w:ind w:left="709" w:firstLine="567"/>
-      </w:pPr>
-      <w:r>
-        <w:t>Protección de la propiedad intelectual:</w:t>
-      </w:r>
-      <w:proofErr w:type="gramStart"/>
-      <w:r>
-        <w:t>  la</w:t>
-      </w:r>
-      <w:proofErr w:type="gramEnd"/>
-      <w:r>
-        <w:t xml:space="preserve"> protección de los derechos de autor debería estar garantizada en todo documento recuperado.  </w:t>
-      </w:r>
-    </w:p>
-    <w:p>
-      <w:pPr>
-        <w:ind w:left="709" w:firstLine="567"/>
-      </w:pPr>
-      <w:r>
-        <w:t>Asequibilidad:</w:t>
-      </w:r>
-      <w:proofErr w:type="gramStart"/>
-      <w:r>
-        <w:t>  los</w:t>
-      </w:r>
-      <w:proofErr w:type="gramEnd"/>
-      <w:r>
-        <w:t xml:space="preserve"> costes de acceso y recuperación de los diversos documentos tendrían que ser razonables y no superar los costes de sus equivalentes tradicionales. </w:t>
-      </w:r>
-    </w:p>
-    <w:p>
-      <w:pPr>
-        <w:ind w:left="709" w:firstLine="567"/>
-      </w:pPr>
-      <w:r>
-        <w:t>Como hemos dicho, en opinión de estos autores estas características no se cumplen en estos momentos y no se sabe si serán posibles en un futuro próximo. Dichos estudiosos creen que, hasta que no se consigan estas características no habrá un terminal de trabajo universal,  y sin ese terminal de trabajo universal no será posible un futuro donde todo sea electrónico. En realidad creen que una biblioteca digital nunca podrá sustituir al medio impreso y sus análogos.</w:t>
-      </w:r>
-    </w:p>
-    <w:p/>
+        <w:t>trabajo universal no será posible un futuro donde todo sea electrónico. En realidad creen que una biblioteca digital nunca podrá sustituir al medio impreso y sus análogos.</w:t>
+      </w:r>
+    </w:p>
+    <w:p>
+      <w:pPr>
+        <w:spacing w:line="360" w:lineRule="auto"/>
+      </w:pPr>
+    </w:p>
     <w:p>
       <w:pPr>
         <w:pStyle w:val="Ttulo1"/>
@@ -3071,12 +3230,18 @@
         </w:numPr>
         <w:spacing w:line="360" w:lineRule="auto"/>
         <w:ind w:left="0" w:firstLine="0"/>
-      </w:pPr>
-      <w:bookmarkStart w:id="7" w:name="_Toc397678867"/>
-      <w:r>
+        <w:rPr>
+          <w:b/>
+        </w:rPr>
+      </w:pPr>
+      <w:bookmarkStart w:id="8" w:name="_Toc397683490"/>
+      <w:r>
+        <w:rPr>
+          <w:b/>
+        </w:rPr>
         <w:t>JUSTIFICACIÓN</w:t>
       </w:r>
-      <w:bookmarkEnd w:id="7"/>
+      <w:bookmarkEnd w:id="8"/>
     </w:p>
     <w:p>
       <w:pPr>
@@ -3096,7 +3261,7 @@
         </w:rPr>
         <w:t xml:space="preserve">La Biblioteca Virtual pretende ser un espacio vivo y dinámico para el trabajo, la búsqueda de información, el </w:t>
       </w:r>
-      <w:hyperlink r:id="rId8" w:history="1">
+      <w:hyperlink r:id="rId10" w:history="1">
         <w:r>
           <w:rPr>
             <w:rFonts w:ascii="Arial" w:eastAsia="Times New Roman" w:hAnsi="Arial" w:cs="Arial"/>
@@ -3114,7 +3279,7 @@
         </w:rPr>
         <w:t xml:space="preserve"> y el intercambio. Donde la información se renueva y enriquezca constantemente. Para </w:t>
       </w:r>
-      <w:hyperlink r:id="rId9" w:history="1">
+      <w:hyperlink r:id="rId11" w:history="1">
         <w:r>
           <w:rPr>
             <w:rFonts w:ascii="Arial" w:eastAsia="Times New Roman" w:hAnsi="Arial" w:cs="Arial"/>
@@ -3172,9 +3337,9 @@
       </w:r>
     </w:p>
     <w:p>
-      <w:pPr>
-        <w:spacing w:line="360" w:lineRule="auto"/>
-      </w:pPr>
+      <w:r>
+        <w:br w:type="page"/>
+      </w:r>
     </w:p>
     <w:p>
       <w:pPr>
@@ -3185,12 +3350,19 @@
         </w:numPr>
         <w:spacing w:line="360" w:lineRule="auto"/>
         <w:ind w:left="0" w:firstLine="0"/>
-      </w:pPr>
-      <w:bookmarkStart w:id="8" w:name="_Toc397678868"/>
-      <w:r>
+        <w:rPr>
+          <w:b/>
+        </w:rPr>
+      </w:pPr>
+      <w:bookmarkStart w:id="9" w:name="_Toc397683491"/>
+      <w:r>
+        <w:rPr>
+          <w:b/>
+        </w:rPr>
+        <w:lastRenderedPageBreak/>
         <w:t>OBJETIVO GENERAL</w:t>
       </w:r>
-      <w:bookmarkEnd w:id="8"/>
+      <w:bookmarkEnd w:id="9"/>
     </w:p>
     <w:p>
       <w:pPr>
@@ -3216,19 +3388,25 @@
         </w:numPr>
         <w:spacing w:line="360" w:lineRule="auto"/>
         <w:ind w:left="0" w:firstLine="0"/>
-      </w:pPr>
-      <w:bookmarkStart w:id="9" w:name="_Toc397678869"/>
-      <w:r>
+        <w:rPr>
+          <w:b/>
+        </w:rPr>
+      </w:pPr>
+      <w:bookmarkStart w:id="10" w:name="_Toc397683492"/>
+      <w:r>
+        <w:rPr>
+          <w:b/>
+        </w:rPr>
         <w:t>OBJETIVOS ESPECÍFICOS</w:t>
       </w:r>
-      <w:bookmarkEnd w:id="9"/>
+      <w:bookmarkEnd w:id="10"/>
     </w:p>
     <w:p>
       <w:pPr>
         <w:pStyle w:val="Prrafodelista"/>
         <w:numPr>
           <w:ilvl w:val="0"/>
-          <w:numId w:val="2"/>
+          <w:numId w:val="12"/>
         </w:numPr>
         <w:spacing w:line="360" w:lineRule="auto"/>
       </w:pPr>
@@ -3250,10 +3428,10 @@
     </w:p>
     <w:p>
       <w:pPr>
-        <w:pStyle w:val="Sinespaciado"/>
+        <w:pStyle w:val="Prrafodelista"/>
         <w:numPr>
           <w:ilvl w:val="0"/>
-          <w:numId w:val="2"/>
+          <w:numId w:val="11"/>
         </w:numPr>
         <w:spacing w:line="360" w:lineRule="auto"/>
         <w:rPr>
@@ -3269,44 +3447,7 @@
           <w:szCs w:val="24"/>
           <w:shd w:val="clear" w:color="auto" w:fill="FFFFFF"/>
         </w:rPr>
-        <w:lastRenderedPageBreak/>
-        <w:t>Determinar el monto total de</w:t>
-      </w:r>
-      <w:r>
-        <w:rPr>
-          <w:rStyle w:val="apple-converted-space"/>
-          <w:rFonts w:ascii="Arial" w:hAnsi="Arial" w:cs="Arial"/>
-          <w:szCs w:val="24"/>
-          <w:shd w:val="clear" w:color="auto" w:fill="FFFFFF"/>
-        </w:rPr>
-        <w:t xml:space="preserve"> costos de los </w:t>
-      </w:r>
-      <w:r>
-        <w:rPr>
-          <w:rStyle w:val="apple-converted-space"/>
-          <w:rFonts w:ascii="Arial" w:hAnsi="Arial" w:cs="Arial"/>
-          <w:szCs w:val="24"/>
-          <w:shd w:val="clear" w:color="auto" w:fill="FFFFFF"/>
-        </w:rPr>
-        <w:t xml:space="preserve">equipos </w:t>
-      </w:r>
-      <w:r>
-        <w:rPr>
-          <w:rStyle w:val="apple-converted-space"/>
-          <w:rFonts w:ascii="Arial" w:hAnsi="Arial" w:cs="Arial"/>
-          <w:szCs w:val="24"/>
-          <w:shd w:val="clear" w:color="auto" w:fill="FFFFFF"/>
-        </w:rPr>
-        <w:t xml:space="preserve">y </w:t>
-      </w:r>
-      <w:r>
-        <w:rPr>
-          <w:rStyle w:val="apple-converted-space"/>
-          <w:rFonts w:ascii="Arial" w:hAnsi="Arial" w:cs="Arial"/>
-          <w:szCs w:val="24"/>
-          <w:shd w:val="clear" w:color="auto" w:fill="FFFFFF"/>
-        </w:rPr>
-        <w:t>los costos de producción del servicio.</w:t>
+        <w:t>Determinar el monto total de costos de los equipos y los costos de producción del servicio.</w:t>
       </w:r>
     </w:p>
     <w:p>
@@ -3314,7 +3455,7 @@
         <w:pStyle w:val="Prrafodelista"/>
         <w:numPr>
           <w:ilvl w:val="0"/>
-          <w:numId w:val="2"/>
+          <w:numId w:val="11"/>
         </w:numPr>
         <w:spacing w:line="360" w:lineRule="auto"/>
       </w:pPr>
@@ -3330,7 +3471,7 @@
         <w:pStyle w:val="Prrafodelista"/>
         <w:numPr>
           <w:ilvl w:val="0"/>
-          <w:numId w:val="2"/>
+          <w:numId w:val="11"/>
         </w:numPr>
         <w:spacing w:line="360" w:lineRule="auto"/>
       </w:pPr>
@@ -3346,7 +3487,7 @@
         <w:pStyle w:val="Prrafodelista"/>
         <w:numPr>
           <w:ilvl w:val="0"/>
-          <w:numId w:val="2"/>
+          <w:numId w:val="11"/>
         </w:numPr>
         <w:spacing w:line="360" w:lineRule="auto"/>
       </w:pPr>
@@ -3367,6 +3508,7 @@
         <w:spacing w:line="360" w:lineRule="auto"/>
         <w:ind w:left="0" w:firstLine="0"/>
         <w:rPr>
+          <w:b/>
           <w:caps/>
           <w:color w:val="632423" w:themeColor="accent2" w:themeShade="80"/>
           <w:spacing w:val="20"/>
@@ -3374,11 +3516,14 @@
           <w:szCs w:val="28"/>
         </w:rPr>
       </w:pPr>
-      <w:bookmarkStart w:id="10" w:name="_Toc397678870"/>
-      <w:r>
+      <w:bookmarkStart w:id="11" w:name="_Toc397683493"/>
+      <w:r>
+        <w:rPr>
+          <w:b/>
+        </w:rPr>
         <w:t>METODOLOGÍA</w:t>
       </w:r>
-      <w:bookmarkEnd w:id="10"/>
+      <w:bookmarkEnd w:id="11"/>
     </w:p>
     <w:p>
       <w:pPr>
@@ -3389,39 +3534,38 @@
         </w:numPr>
         <w:spacing w:line="360" w:lineRule="auto"/>
         <w:ind w:left="0" w:firstLine="0"/>
-      </w:pPr>
-      <w:bookmarkStart w:id="11" w:name="_Toc397678871"/>
-      <w:r>
+        <w:rPr>
+          <w:b/>
+        </w:rPr>
+      </w:pPr>
+      <w:bookmarkStart w:id="12" w:name="_Toc397683494"/>
+      <w:r>
+        <w:rPr>
+          <w:b/>
+        </w:rPr>
         <w:t>ALCANCE DEL PROYECTO</w:t>
       </w:r>
-      <w:bookmarkEnd w:id="11"/>
-    </w:p>
-    <w:p>
-      <w:pPr>
-        <w:tabs>
-          <w:tab w:val="left" w:pos="709"/>
-        </w:tabs>
-        <w:spacing w:after="0" w:line="360" w:lineRule="auto"/>
-        <w:ind w:left="709"/>
-        <w:rPr>
-          <w:rFonts w:ascii="Arial" w:eastAsia="Times New Roman" w:hAnsi="Arial" w:cs="Arial"/>
-          <w:szCs w:val="24"/>
+      <w:bookmarkEnd w:id="12"/>
+    </w:p>
+    <w:p>
+      <w:pPr>
+        <w:ind w:left="709" w:firstLine="851"/>
+        <w:rPr>
+          <w:rFonts w:eastAsia="Times New Roman"/>
           <w:lang w:eastAsia="es-BO"/>
         </w:rPr>
       </w:pPr>
       <w:r>
         <w:rPr>
-          <w:rFonts w:ascii="Arial" w:eastAsia="Times New Roman" w:hAnsi="Arial" w:cs="Arial"/>
-          <w:szCs w:val="24"/>
+          <w:rFonts w:eastAsia="Times New Roman"/>
           <w:lang w:eastAsia="es-BO"/>
         </w:rPr>
         <w:t xml:space="preserve">Podemos decir que la </w:t>
       </w:r>
-      <w:hyperlink r:id="rId10" w:history="1">
+      <w:hyperlink r:id="rId12" w:history="1">
         <w:r>
           <w:rPr>
-            <w:rFonts w:ascii="Arial" w:eastAsia="Times New Roman" w:hAnsi="Arial" w:cs="Arial"/>
-            <w:szCs w:val="24"/>
+            <w:rFonts w:eastAsia="Times New Roman"/>
             <w:lang w:eastAsia="es-BO"/>
           </w:rPr>
           <w:t>introducción</w:t>
@@ -3429,41 +3573,50 @@
       </w:hyperlink>
       <w:r>
         <w:rPr>
-          <w:rFonts w:ascii="Arial" w:eastAsia="Times New Roman" w:hAnsi="Arial" w:cs="Arial"/>
-          <w:szCs w:val="24"/>
+          <w:rFonts w:eastAsia="Times New Roman"/>
           <w:lang w:eastAsia="es-BO"/>
         </w:rPr>
-        <w:t xml:space="preserve"> de cualquier tecnología de la información y comunicación en el contexto educativo pasa necesariamente tanto por que </w:t>
-      </w:r>
-      <w:r>
-        <w:rPr>
-          <w:rFonts w:ascii="Arial" w:eastAsia="Times New Roman" w:hAnsi="Arial" w:cs="Arial"/>
-          <w:szCs w:val="24"/>
+        <w:t xml:space="preserve"> de cualquier tecnología de la información y comunicación en el contexto educativ</w:t>
+      </w:r>
+      <w:r>
+        <w:rPr>
+          <w:rFonts w:eastAsia="Times New Roman"/>
           <w:lang w:eastAsia="es-BO"/>
         </w:rPr>
+        <w:t>o pasa necesariamente tanto por</w:t>
+      </w:r>
+      <w:r>
+        <w:rPr>
+          <w:rFonts w:eastAsia="Times New Roman"/>
+          <w:lang w:eastAsia="es-BO"/>
+        </w:rPr>
+        <w:t xml:space="preserve">que </w:t>
+      </w:r>
+      <w:r>
+        <w:rPr>
+          <w:rFonts w:eastAsia="Times New Roman"/>
+          <w:lang w:eastAsia="es-BO"/>
+        </w:rPr>
         <w:t xml:space="preserve">el  estudiante y </w:t>
       </w:r>
       <w:r>
         <w:rPr>
-          <w:rFonts w:ascii="Arial" w:eastAsia="Times New Roman" w:hAnsi="Arial" w:cs="Arial"/>
-          <w:szCs w:val="24"/>
+          <w:rFonts w:eastAsia="Times New Roman"/>
           <w:lang w:eastAsia="es-BO"/>
         </w:rPr>
         <w:t>docente t</w:t>
       </w:r>
       <w:r>
         <w:rPr>
-          <w:rFonts w:ascii="Arial" w:eastAsia="Times New Roman" w:hAnsi="Arial" w:cs="Arial"/>
-          <w:szCs w:val="24"/>
+          <w:rFonts w:eastAsia="Times New Roman"/>
           <w:lang w:eastAsia="es-BO"/>
         </w:rPr>
         <w:t xml:space="preserve">enga </w:t>
       </w:r>
-      <w:hyperlink r:id="rId11" w:anchor="acti" w:history="1">
+      <w:hyperlink r:id="rId13" w:anchor="acti" w:history="1">
         <w:r>
           <w:rPr>
-            <w:rFonts w:ascii="Arial" w:eastAsia="Times New Roman" w:hAnsi="Arial" w:cs="Arial"/>
-            <w:szCs w:val="24"/>
+            <w:rFonts w:eastAsia="Times New Roman"/>
             <w:lang w:eastAsia="es-BO"/>
           </w:rPr>
           <w:t>actitudes</w:t>
@@ -3471,17 +3624,15 @@
       </w:hyperlink>
       <w:r>
         <w:rPr>
-          <w:rFonts w:ascii="Arial" w:eastAsia="Times New Roman" w:hAnsi="Arial" w:cs="Arial"/>
-          <w:szCs w:val="24"/>
+          <w:rFonts w:eastAsia="Times New Roman"/>
           <w:lang w:eastAsia="es-BO"/>
         </w:rPr>
         <w:t xml:space="preserve"> favorables hacia las mismas, como por una </w:t>
       </w:r>
-      <w:hyperlink r:id="rId12" w:history="1">
+      <w:hyperlink r:id="rId14" w:history="1">
         <w:r>
           <w:rPr>
-            <w:rFonts w:ascii="Arial" w:eastAsia="Times New Roman" w:hAnsi="Arial" w:cs="Arial"/>
-            <w:szCs w:val="24"/>
+            <w:rFonts w:eastAsia="Times New Roman"/>
             <w:lang w:eastAsia="es-BO"/>
           </w:rPr>
           <w:t>capacitación</w:t>
@@ -3489,49 +3640,59 @@
       </w:hyperlink>
       <w:r>
         <w:rPr>
-          <w:rFonts w:ascii="Arial" w:eastAsia="Times New Roman" w:hAnsi="Arial" w:cs="Arial"/>
-          <w:szCs w:val="24"/>
+          <w:rFonts w:eastAsia="Times New Roman"/>
           <w:lang w:eastAsia="es-BO"/>
         </w:rPr>
         <w:t xml:space="preserve"> adecuada para</w:t>
       </w:r>
       <w:r>
         <w:rPr>
-          <w:rFonts w:ascii="Arial" w:eastAsia="Times New Roman" w:hAnsi="Arial" w:cs="Arial"/>
-          <w:szCs w:val="24"/>
+          <w:rFonts w:eastAsia="Times New Roman"/>
           <w:lang w:eastAsia="es-BO"/>
         </w:rPr>
-        <w:t xml:space="preserve"> su incorporación al mundo del ciberespacio. En la actualidad nos encontramos con una fuerte paradoja, y es que por una parte, existe una amplitud de tecnologías, algunas veces incluso pr</w:t>
-      </w:r>
-      <w:r>
-        <w:rPr>
-          <w:rFonts w:ascii="Arial" w:eastAsia="Times New Roman" w:hAnsi="Arial" w:cs="Arial"/>
-          <w:szCs w:val="24"/>
+        <w:t xml:space="preserve"> su incorporación al mundo del ciberespacio. </w:t>
+      </w:r>
+    </w:p>
+    <w:p>
+      <w:pPr>
+        <w:ind w:left="709" w:firstLine="851"/>
+        <w:rPr>
+          <w:rFonts w:eastAsia="Times New Roman"/>
           <w:lang w:eastAsia="es-BO"/>
         </w:rPr>
+      </w:pPr>
+      <w:r>
+        <w:rPr>
+          <w:rFonts w:eastAsia="Times New Roman"/>
+          <w:lang w:eastAsia="es-BO"/>
+        </w:rPr>
+        <w:t>En la actualidad nos encontramos con una fuerte paradoja, y es que por una parte, existe una amplitud de tecnologías, algunas veces incluso pr</w:t>
+      </w:r>
+      <w:r>
+        <w:rPr>
+          <w:rFonts w:eastAsia="Times New Roman"/>
+          <w:lang w:eastAsia="es-BO"/>
+        </w:rPr>
         <w:t>esente en los centros educación</w:t>
       </w:r>
       <w:r>
         <w:rPr>
-          <w:rFonts w:ascii="Arial" w:eastAsia="Times New Roman" w:hAnsi="Arial" w:cs="Arial"/>
-          <w:szCs w:val="24"/>
+          <w:rFonts w:eastAsia="Times New Roman"/>
           <w:lang w:eastAsia="es-BO"/>
         </w:rPr>
         <w:t xml:space="preserve">, como no había ocurrido en momentos históricos anteriores, y por otra nos encontramos que la práctica de la enseñanza se sigue apoyando en dos medios básicos: </w:t>
       </w:r>
       <w:r>
         <w:rPr>
-          <w:rFonts w:ascii="Arial" w:eastAsia="Times New Roman" w:hAnsi="Arial" w:cs="Arial"/>
-          <w:szCs w:val="24"/>
+          <w:rFonts w:eastAsia="Times New Roman"/>
           <w:lang w:eastAsia="es-BO"/>
         </w:rPr>
         <w:t xml:space="preserve">el libro de </w:t>
       </w:r>
-      <w:hyperlink r:id="rId13" w:history="1">
+      <w:hyperlink r:id="rId15" w:history="1">
         <w:r>
           <w:rPr>
-            <w:rFonts w:ascii="Arial" w:eastAsia="Times New Roman" w:hAnsi="Arial" w:cs="Arial"/>
-            <w:szCs w:val="24"/>
+            <w:rFonts w:eastAsia="Times New Roman"/>
             <w:lang w:eastAsia="es-BO"/>
           </w:rPr>
           <w:t>texto</w:t>
@@ -3539,11 +3700,18 @@
       </w:hyperlink>
       <w:r>
         <w:rPr>
-          <w:rFonts w:ascii="Arial" w:eastAsia="Times New Roman" w:hAnsi="Arial" w:cs="Arial"/>
-          <w:szCs w:val="24"/>
+          <w:rFonts w:eastAsia="Times New Roman"/>
           <w:lang w:eastAsia="es-BO"/>
         </w:rPr>
-        <w:t xml:space="preserve"> y otras variaciones impresas, y el profesor como transmisor y estructurador de la información.</w:t>
+        <w:t xml:space="preserve"> y otras </w:t>
+      </w:r>
+      <w:r>
+        <w:rPr>
+          <w:rFonts w:eastAsia="Times New Roman"/>
+          <w:lang w:eastAsia="es-BO"/>
+        </w:rPr>
+        <w:lastRenderedPageBreak/>
+        <w:t>variaciones impresas, y el profesor como transmisor y estructurador de la información.</w:t>
       </w:r>
     </w:p>
     <w:p>
@@ -3554,6 +3722,7 @@
         </w:tabs>
         <w:spacing w:line="360" w:lineRule="auto"/>
         <w:ind w:left="709"/>
+        <w:jc w:val="both"/>
         <w:rPr>
           <w:rFonts w:ascii="Arial" w:hAnsi="Arial" w:cs="Arial"/>
         </w:rPr>
@@ -3562,7 +3731,6 @@
         <w:rPr>
           <w:rFonts w:ascii="Arial" w:hAnsi="Arial" w:cs="Arial"/>
         </w:rPr>
-        <w:br/>
         <w:t>Desde nuestro punto de vista los motivos de esta situación son diversos, y sin ánimo de acotarlos los podemos sintetizar en los siguientes:</w:t>
       </w:r>
     </w:p>
@@ -3578,7 +3746,6 @@
         </w:tabs>
         <w:spacing w:before="100" w:beforeAutospacing="1" w:after="100" w:afterAutospacing="1" w:line="360" w:lineRule="auto"/>
         <w:ind w:left="1134" w:hanging="283"/>
-        <w:jc w:val="left"/>
         <w:rPr>
           <w:rFonts w:ascii="Arial" w:eastAsia="Times New Roman" w:hAnsi="Arial" w:cs="Arial"/>
           <w:szCs w:val="24"/>
@@ -3606,7 +3773,6 @@
         </w:tabs>
         <w:spacing w:before="100" w:beforeAutospacing="1" w:after="100" w:afterAutospacing="1" w:line="360" w:lineRule="auto"/>
         <w:ind w:left="1134" w:hanging="283"/>
-        <w:jc w:val="left"/>
         <w:rPr>
           <w:rFonts w:ascii="Arial" w:eastAsia="Times New Roman" w:hAnsi="Arial" w:cs="Arial"/>
           <w:szCs w:val="24"/>
@@ -3619,7 +3785,6 @@
           <w:szCs w:val="24"/>
           <w:lang w:eastAsia="es-BO"/>
         </w:rPr>
-        <w:lastRenderedPageBreak/>
         <w:t>El conocimiento limitado teórico y práctico que tenemos respecto a cómo los medios funcionan en el contexto educativo.</w:t>
       </w:r>
     </w:p>
@@ -3635,14 +3800,13 @@
         </w:tabs>
         <w:spacing w:before="100" w:beforeAutospacing="1" w:after="100" w:afterAutospacing="1" w:line="360" w:lineRule="auto"/>
         <w:ind w:left="1134" w:hanging="283"/>
-        <w:jc w:val="left"/>
         <w:rPr>
           <w:rFonts w:ascii="Arial" w:eastAsia="Times New Roman" w:hAnsi="Arial" w:cs="Arial"/>
           <w:szCs w:val="24"/>
           <w:lang w:eastAsia="es-BO"/>
         </w:rPr>
       </w:pPr>
-      <w:hyperlink r:id="rId14" w:anchor="costo" w:history="1">
+      <w:hyperlink r:id="rId16" w:anchor="costo" w:history="1">
         <w:r>
           <w:rPr>
             <w:rFonts w:ascii="Arial" w:eastAsia="Times New Roman" w:hAnsi="Arial" w:cs="Arial"/>
@@ -3673,7 +3837,6 @@
         </w:tabs>
         <w:spacing w:before="100" w:beforeAutospacing="1" w:after="100" w:afterAutospacing="1" w:line="360" w:lineRule="auto"/>
         <w:ind w:left="1134" w:hanging="283"/>
-        <w:jc w:val="left"/>
         <w:rPr>
           <w:rFonts w:ascii="Arial" w:eastAsia="Times New Roman" w:hAnsi="Arial" w:cs="Arial"/>
           <w:szCs w:val="24"/>
@@ -3717,7 +3880,6 @@
         </w:tabs>
         <w:spacing w:before="100" w:beforeAutospacing="1" w:after="100" w:afterAutospacing="1" w:line="360" w:lineRule="auto"/>
         <w:ind w:left="1134" w:hanging="283"/>
-        <w:jc w:val="left"/>
         <w:rPr>
           <w:rFonts w:ascii="Arial" w:eastAsia="Times New Roman" w:hAnsi="Arial" w:cs="Arial"/>
           <w:szCs w:val="24"/>
@@ -3745,7 +3907,6 @@
         </w:tabs>
         <w:spacing w:before="100" w:beforeAutospacing="1" w:after="100" w:afterAutospacing="1" w:line="360" w:lineRule="auto"/>
         <w:ind w:left="1134" w:hanging="283"/>
-        <w:jc w:val="left"/>
         <w:rPr>
           <w:rFonts w:ascii="Arial" w:eastAsia="Times New Roman" w:hAnsi="Arial" w:cs="Arial"/>
           <w:szCs w:val="24"/>
@@ -3759,14 +3920,6 @@
           <w:lang w:eastAsia="es-BO"/>
         </w:rPr>
         <w:t>Tendencia en nuestra cultura a que los materiales de enseñanza sean producidos por profesionales.</w:t>
-      </w:r>
-    </w:p>
-    <w:p>
-      <w:pPr>
-        <w:spacing w:line="360" w:lineRule="auto"/>
-      </w:pPr>
-      <w:r>
-        <w:br w:type="page"/>
       </w:r>
     </w:p>
     <w:p>
@@ -3778,13 +3931,18 @@
         </w:numPr>
         <w:spacing w:line="360" w:lineRule="auto"/>
         <w:ind w:left="0" w:firstLine="0"/>
-      </w:pPr>
-      <w:bookmarkStart w:id="12" w:name="_Toc397678872"/>
-      <w:r>
-        <w:lastRenderedPageBreak/>
+        <w:rPr>
+          <w:b/>
+        </w:rPr>
+      </w:pPr>
+      <w:bookmarkStart w:id="13" w:name="_Toc397683495"/>
+      <w:r>
+        <w:rPr>
+          <w:b/>
+        </w:rPr>
         <w:t>METAS DEL PROYECTO</w:t>
       </w:r>
-      <w:bookmarkEnd w:id="12"/>
+      <w:bookmarkEnd w:id="13"/>
     </w:p>
     <w:p>
       <w:pPr>
@@ -3861,44 +4019,42 @@
           <w:szCs w:val="24"/>
           <w:lang w:eastAsia="es-BO"/>
         </w:rPr>
-        <w:t xml:space="preserve">Desarrollar competencias en los usuarios de la Biblioteca, tales como: pensamiento crítico, análisis cualitativo y cuantitativo, valores y ética, conciencia y </w:t>
-      </w:r>
-      <w:proofErr w:type="spellStart"/>
-      <w:r>
+        <w:t>Desarrollar competencias en los usuarios de la Biblioteca, tales como: pensamiento crítico, análisis cualitativo y cuantitativo, valores y ética, conciencia y sensitividad cultural y global, competencias de información, capacidades tecnológicas aplicadas a la disciplina.</w:t>
+      </w:r>
+    </w:p>
+    <w:p>
+      <w:pPr>
+        <w:spacing w:before="100" w:beforeAutospacing="1" w:after="100" w:afterAutospacing="1" w:line="360" w:lineRule="auto"/>
+        <w:ind w:left="720"/>
         <w:rPr>
           <w:rFonts w:ascii="Arial" w:eastAsia="Times New Roman" w:hAnsi="Arial" w:cs="Arial"/>
           <w:szCs w:val="24"/>
           <w:lang w:eastAsia="es-BO"/>
         </w:rPr>
-        <w:t>sensitividad</w:t>
-      </w:r>
-      <w:proofErr w:type="spellEnd"/>
+      </w:pPr>
       <w:r>
         <w:rPr>
           <w:rFonts w:ascii="Arial" w:eastAsia="Times New Roman" w:hAnsi="Arial" w:cs="Arial"/>
           <w:szCs w:val="24"/>
           <w:lang w:eastAsia="es-BO"/>
         </w:rPr>
-        <w:t xml:space="preserve"> cultural y global, competencias de información, capacidades tecnológicas aplicadas a la disciplina.</w:t>
-      </w:r>
-    </w:p>
-    <w:p>
-      <w:pPr>
-        <w:spacing w:before="100" w:beforeAutospacing="1" w:after="100" w:afterAutospacing="1" w:line="360" w:lineRule="auto"/>
-        <w:ind w:left="720"/>
+        <w:t xml:space="preserve">Orientar a los usuarios </w:t>
+      </w:r>
+      <w:r>
         <w:rPr>
           <w:rFonts w:ascii="Arial" w:eastAsia="Times New Roman" w:hAnsi="Arial" w:cs="Arial"/>
           <w:szCs w:val="24"/>
           <w:lang w:eastAsia="es-BO"/>
         </w:rPr>
-      </w:pPr>
+        <w:t xml:space="preserve">en el uso de las facilidades y los materiales </w:t>
+      </w:r>
       <w:r>
         <w:rPr>
           <w:rFonts w:ascii="Arial" w:eastAsia="Times New Roman" w:hAnsi="Arial" w:cs="Arial"/>
           <w:szCs w:val="24"/>
           <w:lang w:eastAsia="es-BO"/>
         </w:rPr>
-        <w:t xml:space="preserve">Orientar a la clientela en el uso de las facilidades y los materiales </w:t>
+        <w:t>informativos de la Biblioteca</w:t>
       </w:r>
       <w:r>
         <w:rPr>
@@ -3906,33 +4062,26 @@
           <w:szCs w:val="24"/>
           <w:lang w:eastAsia="es-BO"/>
         </w:rPr>
-        <w:t>informativos de la Biblioteca</w:t>
-      </w:r>
-      <w:r>
+        <w:t>.</w:t>
+      </w:r>
+    </w:p>
+    <w:p>
+      <w:pPr>
+        <w:spacing w:before="100" w:beforeAutospacing="1" w:after="100" w:afterAutospacing="1" w:line="360" w:lineRule="auto"/>
+        <w:ind w:left="720"/>
         <w:rPr>
           <w:rFonts w:ascii="Arial" w:eastAsia="Times New Roman" w:hAnsi="Arial" w:cs="Arial"/>
           <w:szCs w:val="24"/>
           <w:lang w:eastAsia="es-BO"/>
         </w:rPr>
-        <w:t>.</w:t>
-      </w:r>
-    </w:p>
-    <w:p>
-      <w:pPr>
-        <w:spacing w:before="100" w:beforeAutospacing="1" w:after="100" w:afterAutospacing="1" w:line="360" w:lineRule="auto"/>
-        <w:ind w:left="720"/>
+      </w:pPr>
+      <w:r>
         <w:rPr>
           <w:rFonts w:ascii="Arial" w:eastAsia="Times New Roman" w:hAnsi="Arial" w:cs="Arial"/>
           <w:szCs w:val="24"/>
           <w:lang w:eastAsia="es-BO"/>
         </w:rPr>
-      </w:pPr>
-      <w:r>
-        <w:rPr>
-          <w:rFonts w:ascii="Arial" w:eastAsia="Times New Roman" w:hAnsi="Arial" w:cs="Arial"/>
-          <w:szCs w:val="24"/>
-          <w:lang w:eastAsia="es-BO"/>
-        </w:rPr>
+        <w:lastRenderedPageBreak/>
         <w:t>Establecer prioridades que guían el planeamiento y desarrollo de la colección.</w:t>
       </w:r>
     </w:p>
@@ -3972,17 +4121,22 @@
           <w:numId w:val="1"/>
         </w:numPr>
         <w:ind w:left="0" w:firstLine="0"/>
-      </w:pPr>
-      <w:bookmarkStart w:id="13" w:name="_Toc397678873"/>
-      <w:bookmarkStart w:id="14" w:name="_GoBack"/>
+        <w:rPr>
+          <w:b/>
+        </w:rPr>
+      </w:pPr>
+      <w:bookmarkStart w:id="14" w:name="_Toc397683496"/>
+      <w:r>
+        <w:rPr>
+          <w:b/>
+        </w:rPr>
+        <w:t>CRONOGRAMA</w:t>
+      </w:r>
       <w:bookmarkEnd w:id="14"/>
-      <w:r>
-        <w:t>CRONOGRAMA</w:t>
-      </w:r>
-      <w:bookmarkEnd w:id="13"/>
     </w:p>
     <w:p/>
     <w:sectPr>
+      <w:footerReference w:type="default" r:id="rId17"/>
       <w:pgSz w:w="12240" w:h="15840" w:code="1"/>
       <w:pgMar w:top="1701" w:right="1418" w:bottom="1701" w:left="1701" w:header="709" w:footer="709" w:gutter="0"/>
       <w:pgBorders w:display="firstPage">
@@ -3991,11 +4145,109 @@
         <w:bottom w:val="thinThickMediumGap" w:sz="24" w:space="1" w:color="auto"/>
         <w:right w:val="thinThickMediumGap" w:sz="24" w:space="4" w:color="auto"/>
       </w:pgBorders>
+      <w:pgNumType w:start="0"/>
       <w:cols w:space="708"/>
+      <w:titlePg/>
       <w:docGrid w:linePitch="360"/>
     </w:sectPr>
   </w:body>
 </w:document>
+</file>
+
+<file path=word/endnotes.xml><?xml version="1.0" encoding="utf-8"?>
+<w:endnotes xmlns:wpc="http://schemas.microsoft.com/office/word/2010/wordprocessingCanvas" xmlns:mc="http://schemas.openxmlformats.org/markup-compatibility/2006" xmlns:o="urn:schemas-microsoft-com:office:office" xmlns:r="http://schemas.openxmlformats.org/officeDocument/2006/relationships" xmlns:m="http://schemas.openxmlformats.org/officeDocument/2006/math" xmlns:v="urn:schemas-microsoft-com:vml" xmlns:wp14="http://schemas.microsoft.com/office/word/2010/wordprocessingDrawing" xmlns:wp="http://schemas.openxmlformats.org/drawingml/2006/wordprocessingDrawing" xmlns:w10="urn:schemas-microsoft-com:office:word" xmlns:w="http://schemas.openxmlformats.org/wordprocessingml/2006/main" xmlns:w14="http://schemas.microsoft.com/office/word/2010/wordml" xmlns:wpg="http://schemas.microsoft.com/office/word/2010/wordprocessingGroup" xmlns:wpi="http://schemas.microsoft.com/office/word/2010/wordprocessingInk" xmlns:wne="http://schemas.microsoft.com/office/word/2006/wordml" xmlns:wps="http://schemas.microsoft.com/office/word/2010/wordprocessingShape" mc:Ignorable="w14 wp14">
+  <w:endnote w:type="separator" w:id="-1">
+    <w:p>
+      <w:pPr>
+        <w:spacing w:after="0" w:line="240" w:lineRule="auto"/>
+      </w:pPr>
+      <w:r>
+        <w:separator/>
+      </w:r>
+    </w:p>
+  </w:endnote>
+  <w:endnote w:type="continuationSeparator" w:id="0">
+    <w:p>
+      <w:pPr>
+        <w:spacing w:after="0" w:line="240" w:lineRule="auto"/>
+      </w:pPr>
+      <w:r>
+        <w:continuationSeparator/>
+      </w:r>
+    </w:p>
+  </w:endnote>
+</w:endnotes>
+</file>
+
+<file path=word/footer1.xml><?xml version="1.0" encoding="utf-8"?>
+<w:ftr xmlns:wpc="http://schemas.microsoft.com/office/word/2010/wordprocessingCanvas" xmlns:mc="http://schemas.openxmlformats.org/markup-compatibility/2006" xmlns:o="urn:schemas-microsoft-com:office:office" xmlns:r="http://schemas.openxmlformats.org/officeDocument/2006/relationships" xmlns:m="http://schemas.openxmlformats.org/officeDocument/2006/math" xmlns:v="urn:schemas-microsoft-com:vml" xmlns:wp14="http://schemas.microsoft.com/office/word/2010/wordprocessingDrawing" xmlns:wp="http://schemas.openxmlformats.org/drawingml/2006/wordprocessingDrawing" xmlns:w10="urn:schemas-microsoft-com:office:word" xmlns:w="http://schemas.openxmlformats.org/wordprocessingml/2006/main" xmlns:w14="http://schemas.microsoft.com/office/word/2010/wordml" xmlns:wpg="http://schemas.microsoft.com/office/word/2010/wordprocessingGroup" xmlns:wpi="http://schemas.microsoft.com/office/word/2010/wordprocessingInk" xmlns:wne="http://schemas.microsoft.com/office/word/2006/wordml" xmlns:wps="http://schemas.microsoft.com/office/word/2010/wordprocessingShape" mc:Ignorable="w14 wp14">
+  <w:sdt>
+    <w:sdtPr>
+      <w:id w:val="-209654108"/>
+      <w:docPartObj>
+        <w:docPartGallery w:val="Page Numbers (Bottom of Page)"/>
+        <w:docPartUnique/>
+      </w:docPartObj>
+    </w:sdtPr>
+    <w:sdtContent>
+      <w:p>
+        <w:pPr>
+          <w:pStyle w:val="Piedepgina"/>
+          <w:jc w:val="center"/>
+        </w:pPr>
+        <w:r>
+          <w:fldChar w:fldCharType="begin"/>
+        </w:r>
+        <w:r>
+          <w:instrText>PAGE   \* MERGEFORMAT</w:instrText>
+        </w:r>
+        <w:r>
+          <w:fldChar w:fldCharType="separate"/>
+        </w:r>
+        <w:r>
+          <w:rPr>
+            <w:noProof/>
+            <w:lang w:val="es-ES"/>
+          </w:rPr>
+          <w:t>12</w:t>
+        </w:r>
+        <w:r>
+          <w:fldChar w:fldCharType="end"/>
+        </w:r>
+      </w:p>
+    </w:sdtContent>
+  </w:sdt>
+  <w:p>
+    <w:pPr>
+      <w:pStyle w:val="Piedepgina"/>
+    </w:pPr>
+  </w:p>
+</w:ftr>
+</file>
+
+<file path=word/footnotes.xml><?xml version="1.0" encoding="utf-8"?>
+<w:footnotes xmlns:wpc="http://schemas.microsoft.com/office/word/2010/wordprocessingCanvas" xmlns:mc="http://schemas.openxmlformats.org/markup-compatibility/2006" xmlns:o="urn:schemas-microsoft-com:office:office" xmlns:r="http://schemas.openxmlformats.org/officeDocument/2006/relationships" xmlns:m="http://schemas.openxmlformats.org/officeDocument/2006/math" xmlns:v="urn:schemas-microsoft-com:vml" xmlns:wp14="http://schemas.microsoft.com/office/word/2010/wordprocessingDrawing" xmlns:wp="http://schemas.openxmlformats.org/drawingml/2006/wordprocessingDrawing" xmlns:w10="urn:schemas-microsoft-com:office:word" xmlns:w="http://schemas.openxmlformats.org/wordprocessingml/2006/main" xmlns:w14="http://schemas.microsoft.com/office/word/2010/wordml" xmlns:wpg="http://schemas.microsoft.com/office/word/2010/wordprocessingGroup" xmlns:wpi="http://schemas.microsoft.com/office/word/2010/wordprocessingInk" xmlns:wne="http://schemas.microsoft.com/office/word/2006/wordml" xmlns:wps="http://schemas.microsoft.com/office/word/2010/wordprocessingShape" mc:Ignorable="w14 wp14">
+  <w:footnote w:type="separator" w:id="-1">
+    <w:p>
+      <w:pPr>
+        <w:spacing w:after="0" w:line="240" w:lineRule="auto"/>
+      </w:pPr>
+      <w:r>
+        <w:separator/>
+      </w:r>
+    </w:p>
+  </w:footnote>
+  <w:footnote w:type="continuationSeparator" w:id="0">
+    <w:p>
+      <w:pPr>
+        <w:spacing w:after="0" w:line="240" w:lineRule="auto"/>
+      </w:pPr>
+      <w:r>
+        <w:continuationSeparator/>
+      </w:r>
+    </w:p>
+  </w:footnote>
+</w:footnotes>
 </file>
 
 <file path=word/numbering.xml><?xml version="1.0" encoding="utf-8"?>
@@ -4263,10 +4515,326 @@
     </w:lvl>
   </w:abstractNum>
   <w:abstractNum w:abstractNumId="2">
+    <w:nsid w:val="13170E8B"/>
+    <w:multiLevelType w:val="hybridMultilevel"/>
+    <w:tmpl w:val="4C7C96C8"/>
+    <w:lvl w:ilvl="0" w:tplc="400A000B">
+      <w:start w:val="1"/>
+      <w:numFmt w:val="bullet"/>
+      <w:lvlText w:val=""/>
+      <w:lvlJc w:val="left"/>
+      <w:pPr>
+        <w:ind w:left="720" w:hanging="360"/>
+      </w:pPr>
+      <w:rPr>
+        <w:rFonts w:ascii="Wingdings" w:hAnsi="Wingdings" w:hint="default"/>
+      </w:rPr>
+    </w:lvl>
+    <w:lvl w:ilvl="1" w:tplc="400A0003" w:tentative="1">
+      <w:start w:val="1"/>
+      <w:numFmt w:val="bullet"/>
+      <w:lvlText w:val="o"/>
+      <w:lvlJc w:val="left"/>
+      <w:pPr>
+        <w:ind w:left="1440" w:hanging="360"/>
+      </w:pPr>
+      <w:rPr>
+        <w:rFonts w:ascii="Courier New" w:hAnsi="Courier New" w:cs="Courier New" w:hint="default"/>
+      </w:rPr>
+    </w:lvl>
+    <w:lvl w:ilvl="2" w:tplc="400A0005" w:tentative="1">
+      <w:start w:val="1"/>
+      <w:numFmt w:val="bullet"/>
+      <w:lvlText w:val=""/>
+      <w:lvlJc w:val="left"/>
+      <w:pPr>
+        <w:ind w:left="2160" w:hanging="360"/>
+      </w:pPr>
+      <w:rPr>
+        <w:rFonts w:ascii="Wingdings" w:hAnsi="Wingdings" w:hint="default"/>
+      </w:rPr>
+    </w:lvl>
+    <w:lvl w:ilvl="3" w:tplc="400A0001" w:tentative="1">
+      <w:start w:val="1"/>
+      <w:numFmt w:val="bullet"/>
+      <w:lvlText w:val=""/>
+      <w:lvlJc w:val="left"/>
+      <w:pPr>
+        <w:ind w:left="2880" w:hanging="360"/>
+      </w:pPr>
+      <w:rPr>
+        <w:rFonts w:ascii="Symbol" w:hAnsi="Symbol" w:hint="default"/>
+      </w:rPr>
+    </w:lvl>
+    <w:lvl w:ilvl="4" w:tplc="400A0003" w:tentative="1">
+      <w:start w:val="1"/>
+      <w:numFmt w:val="bullet"/>
+      <w:lvlText w:val="o"/>
+      <w:lvlJc w:val="left"/>
+      <w:pPr>
+        <w:ind w:left="3600" w:hanging="360"/>
+      </w:pPr>
+      <w:rPr>
+        <w:rFonts w:ascii="Courier New" w:hAnsi="Courier New" w:cs="Courier New" w:hint="default"/>
+      </w:rPr>
+    </w:lvl>
+    <w:lvl w:ilvl="5" w:tplc="400A0005" w:tentative="1">
+      <w:start w:val="1"/>
+      <w:numFmt w:val="bullet"/>
+      <w:lvlText w:val=""/>
+      <w:lvlJc w:val="left"/>
+      <w:pPr>
+        <w:ind w:left="4320" w:hanging="360"/>
+      </w:pPr>
+      <w:rPr>
+        <w:rFonts w:ascii="Wingdings" w:hAnsi="Wingdings" w:hint="default"/>
+      </w:rPr>
+    </w:lvl>
+    <w:lvl w:ilvl="6" w:tplc="400A0001" w:tentative="1">
+      <w:start w:val="1"/>
+      <w:numFmt w:val="bullet"/>
+      <w:lvlText w:val=""/>
+      <w:lvlJc w:val="left"/>
+      <w:pPr>
+        <w:ind w:left="5040" w:hanging="360"/>
+      </w:pPr>
+      <w:rPr>
+        <w:rFonts w:ascii="Symbol" w:hAnsi="Symbol" w:hint="default"/>
+      </w:rPr>
+    </w:lvl>
+    <w:lvl w:ilvl="7" w:tplc="400A0003" w:tentative="1">
+      <w:start w:val="1"/>
+      <w:numFmt w:val="bullet"/>
+      <w:lvlText w:val="o"/>
+      <w:lvlJc w:val="left"/>
+      <w:pPr>
+        <w:ind w:left="5760" w:hanging="360"/>
+      </w:pPr>
+      <w:rPr>
+        <w:rFonts w:ascii="Courier New" w:hAnsi="Courier New" w:cs="Courier New" w:hint="default"/>
+      </w:rPr>
+    </w:lvl>
+    <w:lvl w:ilvl="8" w:tplc="400A0005" w:tentative="1">
+      <w:start w:val="1"/>
+      <w:numFmt w:val="bullet"/>
+      <w:lvlText w:val=""/>
+      <w:lvlJc w:val="left"/>
+      <w:pPr>
+        <w:ind w:left="6480" w:hanging="360"/>
+      </w:pPr>
+      <w:rPr>
+        <w:rFonts w:ascii="Wingdings" w:hAnsi="Wingdings" w:hint="default"/>
+      </w:rPr>
+    </w:lvl>
+  </w:abstractNum>
+  <w:abstractNum w:abstractNumId="3">
+    <w:nsid w:val="18064F7E"/>
+    <w:multiLevelType w:val="hybridMultilevel"/>
+    <w:tmpl w:val="722C5B64"/>
+    <w:lvl w:ilvl="0" w:tplc="A73652E2">
+      <w:start w:val="1"/>
+      <w:numFmt w:val="upperLetter"/>
+      <w:lvlText w:val="%1."/>
+      <w:lvlJc w:val="left"/>
+      <w:pPr>
+        <w:ind w:left="1636" w:hanging="360"/>
+      </w:pPr>
+      <w:rPr>
+        <w:rFonts w:asciiTheme="minorHAnsi" w:eastAsiaTheme="minorEastAsia" w:hAnsiTheme="minorHAnsi" w:cstheme="minorBidi"/>
+        <w:b/>
+      </w:rPr>
+    </w:lvl>
+    <w:lvl w:ilvl="1" w:tplc="400A0019" w:tentative="1">
+      <w:start w:val="1"/>
+      <w:numFmt w:val="lowerLetter"/>
+      <w:lvlText w:val="%2."/>
+      <w:lvlJc w:val="left"/>
+      <w:pPr>
+        <w:ind w:left="2356" w:hanging="360"/>
+      </w:pPr>
+    </w:lvl>
+    <w:lvl w:ilvl="2" w:tplc="400A001B" w:tentative="1">
+      <w:start w:val="1"/>
+      <w:numFmt w:val="lowerRoman"/>
+      <w:lvlText w:val="%3."/>
+      <w:lvlJc w:val="right"/>
+      <w:pPr>
+        <w:ind w:left="3076" w:hanging="180"/>
+      </w:pPr>
+    </w:lvl>
+    <w:lvl w:ilvl="3" w:tplc="400A000F" w:tentative="1">
+      <w:start w:val="1"/>
+      <w:numFmt w:val="decimal"/>
+      <w:lvlText w:val="%4."/>
+      <w:lvlJc w:val="left"/>
+      <w:pPr>
+        <w:ind w:left="3796" w:hanging="360"/>
+      </w:pPr>
+    </w:lvl>
+    <w:lvl w:ilvl="4" w:tplc="400A0019" w:tentative="1">
+      <w:start w:val="1"/>
+      <w:numFmt w:val="lowerLetter"/>
+      <w:lvlText w:val="%5."/>
+      <w:lvlJc w:val="left"/>
+      <w:pPr>
+        <w:ind w:left="4516" w:hanging="360"/>
+      </w:pPr>
+    </w:lvl>
+    <w:lvl w:ilvl="5" w:tplc="400A001B" w:tentative="1">
+      <w:start w:val="1"/>
+      <w:numFmt w:val="lowerRoman"/>
+      <w:lvlText w:val="%6."/>
+      <w:lvlJc w:val="right"/>
+      <w:pPr>
+        <w:ind w:left="5236" w:hanging="180"/>
+      </w:pPr>
+    </w:lvl>
+    <w:lvl w:ilvl="6" w:tplc="400A000F" w:tentative="1">
+      <w:start w:val="1"/>
+      <w:numFmt w:val="decimal"/>
+      <w:lvlText w:val="%7."/>
+      <w:lvlJc w:val="left"/>
+      <w:pPr>
+        <w:ind w:left="5956" w:hanging="360"/>
+      </w:pPr>
+    </w:lvl>
+    <w:lvl w:ilvl="7" w:tplc="400A0019" w:tentative="1">
+      <w:start w:val="1"/>
+      <w:numFmt w:val="lowerLetter"/>
+      <w:lvlText w:val="%8."/>
+      <w:lvlJc w:val="left"/>
+      <w:pPr>
+        <w:ind w:left="6676" w:hanging="360"/>
+      </w:pPr>
+    </w:lvl>
+    <w:lvl w:ilvl="8" w:tplc="400A001B" w:tentative="1">
+      <w:start w:val="1"/>
+      <w:numFmt w:val="lowerRoman"/>
+      <w:lvlText w:val="%9."/>
+      <w:lvlJc w:val="right"/>
+      <w:pPr>
+        <w:ind w:left="7396" w:hanging="180"/>
+      </w:pPr>
+    </w:lvl>
+  </w:abstractNum>
+  <w:abstractNum w:abstractNumId="4">
+    <w:nsid w:val="186643E5"/>
+    <w:multiLevelType w:val="hybridMultilevel"/>
+    <w:tmpl w:val="B7386DEA"/>
+    <w:lvl w:ilvl="0" w:tplc="400A000B">
+      <w:start w:val="1"/>
+      <w:numFmt w:val="bullet"/>
+      <w:lvlText w:val=""/>
+      <w:lvlJc w:val="left"/>
+      <w:pPr>
+        <w:ind w:left="720" w:hanging="360"/>
+      </w:pPr>
+      <w:rPr>
+        <w:rFonts w:ascii="Wingdings" w:hAnsi="Wingdings" w:hint="default"/>
+      </w:rPr>
+    </w:lvl>
+    <w:lvl w:ilvl="1" w:tplc="400A0003" w:tentative="1">
+      <w:start w:val="1"/>
+      <w:numFmt w:val="bullet"/>
+      <w:lvlText w:val="o"/>
+      <w:lvlJc w:val="left"/>
+      <w:pPr>
+        <w:ind w:left="1440" w:hanging="360"/>
+      </w:pPr>
+      <w:rPr>
+        <w:rFonts w:ascii="Courier New" w:hAnsi="Courier New" w:cs="Courier New" w:hint="default"/>
+      </w:rPr>
+    </w:lvl>
+    <w:lvl w:ilvl="2" w:tplc="400A0005" w:tentative="1">
+      <w:start w:val="1"/>
+      <w:numFmt w:val="bullet"/>
+      <w:lvlText w:val=""/>
+      <w:lvlJc w:val="left"/>
+      <w:pPr>
+        <w:ind w:left="2160" w:hanging="360"/>
+      </w:pPr>
+      <w:rPr>
+        <w:rFonts w:ascii="Wingdings" w:hAnsi="Wingdings" w:hint="default"/>
+      </w:rPr>
+    </w:lvl>
+    <w:lvl w:ilvl="3" w:tplc="400A0001" w:tentative="1">
+      <w:start w:val="1"/>
+      <w:numFmt w:val="bullet"/>
+      <w:lvlText w:val=""/>
+      <w:lvlJc w:val="left"/>
+      <w:pPr>
+        <w:ind w:left="2880" w:hanging="360"/>
+      </w:pPr>
+      <w:rPr>
+        <w:rFonts w:ascii="Symbol" w:hAnsi="Symbol" w:hint="default"/>
+      </w:rPr>
+    </w:lvl>
+    <w:lvl w:ilvl="4" w:tplc="400A0003" w:tentative="1">
+      <w:start w:val="1"/>
+      <w:numFmt w:val="bullet"/>
+      <w:lvlText w:val="o"/>
+      <w:lvlJc w:val="left"/>
+      <w:pPr>
+        <w:ind w:left="3600" w:hanging="360"/>
+      </w:pPr>
+      <w:rPr>
+        <w:rFonts w:ascii="Courier New" w:hAnsi="Courier New" w:cs="Courier New" w:hint="default"/>
+      </w:rPr>
+    </w:lvl>
+    <w:lvl w:ilvl="5" w:tplc="400A0005" w:tentative="1">
+      <w:start w:val="1"/>
+      <w:numFmt w:val="bullet"/>
+      <w:lvlText w:val=""/>
+      <w:lvlJc w:val="left"/>
+      <w:pPr>
+        <w:ind w:left="4320" w:hanging="360"/>
+      </w:pPr>
+      <w:rPr>
+        <w:rFonts w:ascii="Wingdings" w:hAnsi="Wingdings" w:hint="default"/>
+      </w:rPr>
+    </w:lvl>
+    <w:lvl w:ilvl="6" w:tplc="400A0001" w:tentative="1">
+      <w:start w:val="1"/>
+      <w:numFmt w:val="bullet"/>
+      <w:lvlText w:val=""/>
+      <w:lvlJc w:val="left"/>
+      <w:pPr>
+        <w:ind w:left="5040" w:hanging="360"/>
+      </w:pPr>
+      <w:rPr>
+        <w:rFonts w:ascii="Symbol" w:hAnsi="Symbol" w:hint="default"/>
+      </w:rPr>
+    </w:lvl>
+    <w:lvl w:ilvl="7" w:tplc="400A0003" w:tentative="1">
+      <w:start w:val="1"/>
+      <w:numFmt w:val="bullet"/>
+      <w:lvlText w:val="o"/>
+      <w:lvlJc w:val="left"/>
+      <w:pPr>
+        <w:ind w:left="5760" w:hanging="360"/>
+      </w:pPr>
+      <w:rPr>
+        <w:rFonts w:ascii="Courier New" w:hAnsi="Courier New" w:cs="Courier New" w:hint="default"/>
+      </w:rPr>
+    </w:lvl>
+    <w:lvl w:ilvl="8" w:tplc="400A0005" w:tentative="1">
+      <w:start w:val="1"/>
+      <w:numFmt w:val="bullet"/>
+      <w:lvlText w:val=""/>
+      <w:lvlJc w:val="left"/>
+      <w:pPr>
+        <w:ind w:left="6480" w:hanging="360"/>
+      </w:pPr>
+      <w:rPr>
+        <w:rFonts w:ascii="Wingdings" w:hAnsi="Wingdings" w:hint="default"/>
+      </w:rPr>
+    </w:lvl>
+  </w:abstractNum>
+  <w:abstractNum w:abstractNumId="5">
     <w:nsid w:val="26FA014F"/>
     <w:multiLevelType w:val="hybridMultilevel"/>
-    <w:tmpl w:val="F9526BE2"/>
-    <w:lvl w:ilvl="0" w:tplc="171AAA02">
+    <w:tmpl w:val="B6B0EB4C"/>
+    <w:lvl w:ilvl="0" w:tplc="7D5238AA">
       <w:start w:val="1"/>
       <w:numFmt w:val="decimal"/>
       <w:lvlText w:val="%1."/>
@@ -4355,7 +4923,7 @@
       </w:pPr>
     </w:lvl>
   </w:abstractNum>
-  <w:abstractNum w:abstractNumId="3">
+  <w:abstractNum w:abstractNumId="6">
     <w:nsid w:val="34392699"/>
     <w:multiLevelType w:val="multilevel"/>
     <w:tmpl w:val="DEFCEA20"/>
@@ -4504,7 +5072,120 @@
       </w:rPr>
     </w:lvl>
   </w:abstractNum>
-  <w:abstractNum w:abstractNumId="4">
+  <w:abstractNum w:abstractNumId="7">
+    <w:nsid w:val="3B502AB1"/>
+    <w:multiLevelType w:val="hybridMultilevel"/>
+    <w:tmpl w:val="7C28AD30"/>
+    <w:lvl w:ilvl="0" w:tplc="400A000B">
+      <w:start w:val="1"/>
+      <w:numFmt w:val="bullet"/>
+      <w:lvlText w:val=""/>
+      <w:lvlJc w:val="left"/>
+      <w:pPr>
+        <w:ind w:left="644" w:hanging="360"/>
+      </w:pPr>
+      <w:rPr>
+        <w:rFonts w:ascii="Wingdings" w:hAnsi="Wingdings" w:hint="default"/>
+      </w:rPr>
+    </w:lvl>
+    <w:lvl w:ilvl="1" w:tplc="400A0003" w:tentative="1">
+      <w:start w:val="1"/>
+      <w:numFmt w:val="bullet"/>
+      <w:lvlText w:val="o"/>
+      <w:lvlJc w:val="left"/>
+      <w:pPr>
+        <w:ind w:left="1364" w:hanging="360"/>
+      </w:pPr>
+      <w:rPr>
+        <w:rFonts w:ascii="Courier New" w:hAnsi="Courier New" w:cs="Courier New" w:hint="default"/>
+      </w:rPr>
+    </w:lvl>
+    <w:lvl w:ilvl="2" w:tplc="400A0005" w:tentative="1">
+      <w:start w:val="1"/>
+      <w:numFmt w:val="bullet"/>
+      <w:lvlText w:val=""/>
+      <w:lvlJc w:val="left"/>
+      <w:pPr>
+        <w:ind w:left="2084" w:hanging="360"/>
+      </w:pPr>
+      <w:rPr>
+        <w:rFonts w:ascii="Wingdings" w:hAnsi="Wingdings" w:hint="default"/>
+      </w:rPr>
+    </w:lvl>
+    <w:lvl w:ilvl="3" w:tplc="400A0001" w:tentative="1">
+      <w:start w:val="1"/>
+      <w:numFmt w:val="bullet"/>
+      <w:lvlText w:val=""/>
+      <w:lvlJc w:val="left"/>
+      <w:pPr>
+        <w:ind w:left="2804" w:hanging="360"/>
+      </w:pPr>
+      <w:rPr>
+        <w:rFonts w:ascii="Symbol" w:hAnsi="Symbol" w:hint="default"/>
+      </w:rPr>
+    </w:lvl>
+    <w:lvl w:ilvl="4" w:tplc="400A0003" w:tentative="1">
+      <w:start w:val="1"/>
+      <w:numFmt w:val="bullet"/>
+      <w:lvlText w:val="o"/>
+      <w:lvlJc w:val="left"/>
+      <w:pPr>
+        <w:ind w:left="3524" w:hanging="360"/>
+      </w:pPr>
+      <w:rPr>
+        <w:rFonts w:ascii="Courier New" w:hAnsi="Courier New" w:cs="Courier New" w:hint="default"/>
+      </w:rPr>
+    </w:lvl>
+    <w:lvl w:ilvl="5" w:tplc="400A0005" w:tentative="1">
+      <w:start w:val="1"/>
+      <w:numFmt w:val="bullet"/>
+      <w:lvlText w:val=""/>
+      <w:lvlJc w:val="left"/>
+      <w:pPr>
+        <w:ind w:left="4244" w:hanging="360"/>
+      </w:pPr>
+      <w:rPr>
+        <w:rFonts w:ascii="Wingdings" w:hAnsi="Wingdings" w:hint="default"/>
+      </w:rPr>
+    </w:lvl>
+    <w:lvl w:ilvl="6" w:tplc="400A0001" w:tentative="1">
+      <w:start w:val="1"/>
+      <w:numFmt w:val="bullet"/>
+      <w:lvlText w:val=""/>
+      <w:lvlJc w:val="left"/>
+      <w:pPr>
+        <w:ind w:left="4964" w:hanging="360"/>
+      </w:pPr>
+      <w:rPr>
+        <w:rFonts w:ascii="Symbol" w:hAnsi="Symbol" w:hint="default"/>
+      </w:rPr>
+    </w:lvl>
+    <w:lvl w:ilvl="7" w:tplc="400A0003" w:tentative="1">
+      <w:start w:val="1"/>
+      <w:numFmt w:val="bullet"/>
+      <w:lvlText w:val="o"/>
+      <w:lvlJc w:val="left"/>
+      <w:pPr>
+        <w:ind w:left="5684" w:hanging="360"/>
+      </w:pPr>
+      <w:rPr>
+        <w:rFonts w:ascii="Courier New" w:hAnsi="Courier New" w:cs="Courier New" w:hint="default"/>
+      </w:rPr>
+    </w:lvl>
+    <w:lvl w:ilvl="8" w:tplc="400A0005" w:tentative="1">
+      <w:start w:val="1"/>
+      <w:numFmt w:val="bullet"/>
+      <w:lvlText w:val=""/>
+      <w:lvlJc w:val="left"/>
+      <w:pPr>
+        <w:ind w:left="6404" w:hanging="360"/>
+      </w:pPr>
+      <w:rPr>
+        <w:rFonts w:ascii="Wingdings" w:hAnsi="Wingdings" w:hint="default"/>
+      </w:rPr>
+    </w:lvl>
+  </w:abstractNum>
+  <w:abstractNum w:abstractNumId="8">
     <w:nsid w:val="5991531D"/>
     <w:multiLevelType w:val="hybridMultilevel"/>
     <w:tmpl w:val="832CBBF6"/>
@@ -4617,7 +5298,7 @@
       </w:rPr>
     </w:lvl>
   </w:abstractNum>
-  <w:abstractNum w:abstractNumId="5">
+  <w:abstractNum w:abstractNumId="9">
     <w:nsid w:val="5AAB2281"/>
     <w:multiLevelType w:val="multilevel"/>
     <w:tmpl w:val="D7C6757E"/>
@@ -4766,7 +5447,7 @@
       </w:rPr>
     </w:lvl>
   </w:abstractNum>
-  <w:abstractNum w:abstractNumId="6">
+  <w:abstractNum w:abstractNumId="10">
     <w:nsid w:val="635502C2"/>
     <w:multiLevelType w:val="multilevel"/>
     <w:tmpl w:val="E4901158"/>
@@ -4915,7 +5596,7 @@
       </w:rPr>
     </w:lvl>
   </w:abstractNum>
-  <w:abstractNum w:abstractNumId="7">
+  <w:abstractNum w:abstractNumId="11">
     <w:nsid w:val="67FA31A1"/>
     <w:multiLevelType w:val="multilevel"/>
     <w:tmpl w:val="4420F2D8"/>
@@ -5064,7 +5745,7 @@
       </w:rPr>
     </w:lvl>
   </w:abstractNum>
-  <w:abstractNum w:abstractNumId="8">
+  <w:abstractNum w:abstractNumId="12">
     <w:nsid w:val="727955EF"/>
     <w:multiLevelType w:val="multilevel"/>
     <w:tmpl w:val="115EA2B6"/>
@@ -5214,31 +5895,43 @@
     </w:lvl>
   </w:abstractNum>
   <w:num w:numId="1">
-    <w:abstractNumId w:val="2"/>
+    <w:abstractNumId w:val="5"/>
   </w:num>
   <w:num w:numId="2">
     <w:abstractNumId w:val="0"/>
   </w:num>
   <w:num w:numId="3">
-    <w:abstractNumId w:val="4"/>
+    <w:abstractNumId w:val="8"/>
   </w:num>
   <w:num w:numId="4">
-    <w:abstractNumId w:val="3"/>
+    <w:abstractNumId w:val="6"/>
   </w:num>
   <w:num w:numId="5">
-    <w:abstractNumId w:val="5"/>
+    <w:abstractNumId w:val="9"/>
   </w:num>
   <w:num w:numId="6">
     <w:abstractNumId w:val="1"/>
   </w:num>
   <w:num w:numId="7">
+    <w:abstractNumId w:val="11"/>
+  </w:num>
+  <w:num w:numId="8">
+    <w:abstractNumId w:val="12"/>
+  </w:num>
+  <w:num w:numId="9">
+    <w:abstractNumId w:val="10"/>
+  </w:num>
+  <w:num w:numId="10">
     <w:abstractNumId w:val="7"/>
   </w:num>
-  <w:num w:numId="8">
-    <w:abstractNumId w:val="8"/>
+  <w:num w:numId="11">
+    <w:abstractNumId w:val="2"/>
   </w:num>
-  <w:num w:numId="9">
-    <w:abstractNumId w:val="6"/>
+  <w:num w:numId="12">
+    <w:abstractNumId w:val="4"/>
+  </w:num>
+  <w:num w:numId="13">
+    <w:abstractNumId w:val="3"/>
   </w:num>
 </w:numbering>
 </file>
@@ -6180,6 +6873,56 @@
       <w:ind w:left="240"/>
     </w:pPr>
   </w:style>
+  <w:style w:type="paragraph" w:styleId="Encabezado">
+    <w:name w:val="header"/>
+    <w:basedOn w:val="Normal"/>
+    <w:link w:val="EncabezadoCar"/>
+    <w:uiPriority w:val="99"/>
+    <w:unhideWhenUsed/>
+    <w:rsid w:val="004511FE"/>
+    <w:pPr>
+      <w:tabs>
+        <w:tab w:val="center" w:pos="4419"/>
+        <w:tab w:val="right" w:pos="8838"/>
+      </w:tabs>
+      <w:spacing w:after="0" w:line="240" w:lineRule="auto"/>
+    </w:pPr>
+  </w:style>
+  <w:style w:type="character" w:customStyle="1" w:styleId="EncabezadoCar">
+    <w:name w:val="Encabezado Car"/>
+    <w:basedOn w:val="Fuentedeprrafopredeter"/>
+    <w:link w:val="Encabezado"/>
+    <w:uiPriority w:val="99"/>
+    <w:rsid w:val="004511FE"/>
+    <w:rPr>
+      <w:sz w:val="24"/>
+    </w:rPr>
+  </w:style>
+  <w:style w:type="paragraph" w:styleId="Piedepgina">
+    <w:name w:val="footer"/>
+    <w:basedOn w:val="Normal"/>
+    <w:link w:val="PiedepginaCar"/>
+    <w:uiPriority w:val="99"/>
+    <w:unhideWhenUsed/>
+    <w:rsid w:val="004511FE"/>
+    <w:pPr>
+      <w:tabs>
+        <w:tab w:val="center" w:pos="4419"/>
+        <w:tab w:val="right" w:pos="8838"/>
+      </w:tabs>
+      <w:spacing w:after="0" w:line="240" w:lineRule="auto"/>
+    </w:pPr>
+  </w:style>
+  <w:style w:type="character" w:customStyle="1" w:styleId="PiedepginaCar">
+    <w:name w:val="Pie de página Car"/>
+    <w:basedOn w:val="Fuentedeprrafopredeter"/>
+    <w:link w:val="Piedepgina"/>
+    <w:uiPriority w:val="99"/>
+    <w:rsid w:val="004511FE"/>
+    <w:rPr>
+      <w:sz w:val="24"/>
+    </w:rPr>
+  </w:style>
 </w:styles>
 </file>
 
@@ -7119,6 +7862,56 @@
       <w:spacing w:after="100"/>
       <w:ind w:left="240"/>
     </w:pPr>
+  </w:style>
+  <w:style w:type="paragraph" w:styleId="Encabezado">
+    <w:name w:val="header"/>
+    <w:basedOn w:val="Normal"/>
+    <w:link w:val="EncabezadoCar"/>
+    <w:uiPriority w:val="99"/>
+    <w:unhideWhenUsed/>
+    <w:rsid w:val="004511FE"/>
+    <w:pPr>
+      <w:tabs>
+        <w:tab w:val="center" w:pos="4419"/>
+        <w:tab w:val="right" w:pos="8838"/>
+      </w:tabs>
+      <w:spacing w:after="0" w:line="240" w:lineRule="auto"/>
+    </w:pPr>
+  </w:style>
+  <w:style w:type="character" w:customStyle="1" w:styleId="EncabezadoCar">
+    <w:name w:val="Encabezado Car"/>
+    <w:basedOn w:val="Fuentedeprrafopredeter"/>
+    <w:link w:val="Encabezado"/>
+    <w:uiPriority w:val="99"/>
+    <w:rsid w:val="004511FE"/>
+    <w:rPr>
+      <w:sz w:val="24"/>
+    </w:rPr>
+  </w:style>
+  <w:style w:type="paragraph" w:styleId="Piedepgina">
+    <w:name w:val="footer"/>
+    <w:basedOn w:val="Normal"/>
+    <w:link w:val="PiedepginaCar"/>
+    <w:uiPriority w:val="99"/>
+    <w:unhideWhenUsed/>
+    <w:rsid w:val="004511FE"/>
+    <w:pPr>
+      <w:tabs>
+        <w:tab w:val="center" w:pos="4419"/>
+        <w:tab w:val="right" w:pos="8838"/>
+      </w:tabs>
+      <w:spacing w:after="0" w:line="240" w:lineRule="auto"/>
+    </w:pPr>
+  </w:style>
+  <w:style w:type="character" w:customStyle="1" w:styleId="PiedepginaCar">
+    <w:name w:val="Pie de página Car"/>
+    <w:basedOn w:val="Fuentedeprrafopredeter"/>
+    <w:link w:val="Piedepgina"/>
+    <w:uiPriority w:val="99"/>
+    <w:rsid w:val="004511FE"/>
+    <w:rPr>
+      <w:sz w:val="24"/>
+    </w:rPr>
   </w:style>
 </w:styles>
 </file>
@@ -7413,7 +8206,7 @@
 </file>
 
 <file path=customXml/itemProps1.xml><?xml version="1.0" encoding="utf-8"?>
-<ds:datastoreItem xmlns:ds="http://schemas.openxmlformats.org/officeDocument/2006/customXml" ds:itemID="{D38F7B01-6B5E-47CE-A27B-F87C7AD6A891}">
+<ds:datastoreItem xmlns:ds="http://schemas.openxmlformats.org/officeDocument/2006/customXml" ds:itemID="{FDC5184E-FA62-4E99-8E89-946811401920}">
   <ds:schemaRefs>
     <ds:schemaRef ds:uri="http://schemas.openxmlformats.org/officeDocument/2006/bibliography"/>
   </ds:schemaRefs>

</xml_diff>

<commit_message>
Ultimas modificaciones pasadas por Yessy
</commit_message>
<xml_diff>
--- a/Proyecto.docx
+++ b/Proyecto.docx
@@ -9,39 +9,59 @@
         <w:rPr>
           <w:rFonts w:ascii="Arial" w:hAnsi="Arial" w:cs="Arial"/>
           <w:b/>
-          <w:sz w:val="22"/>
+          <w:sz w:val="20"/>
           <w:szCs w:val="28"/>
         </w:rPr>
       </w:pPr>
       <w:r>
+        <w:rPr>
+          <w:rFonts w:ascii="Arial" w:hAnsi="Arial" w:cs="Arial"/>
+          <w:b/>
+          <w:sz w:val="20"/>
+          <w:szCs w:val="28"/>
+        </w:rPr>
+        <w:t xml:space="preserve">UNIVERSIDAD AUTÓNOMA GABRIEL RENE MORENO </w:t>
+      </w:r>
+    </w:p>
+    <w:p>
+      <w:pPr>
+        <w:spacing w:after="0" w:line="240" w:lineRule="auto"/>
+        <w:jc w:val="left"/>
+        <w:rPr>
+          <w:rFonts w:ascii="Arial" w:hAnsi="Arial" w:cs="Arial"/>
+          <w:b/>
+          <w:sz w:val="20"/>
+          <w:szCs w:val="28"/>
+        </w:rPr>
+      </w:pPr>
+      <w:r>
+        <w:rPr>
+          <w:rFonts w:ascii="Arial" w:hAnsi="Arial" w:cs="Arial"/>
+          <w:b/>
+          <w:sz w:val="20"/>
+          <w:szCs w:val="28"/>
+        </w:rPr>
+        <w:t>FACULTAD INTEGRAL DEL CHACO</w:t>
+      </w:r>
+    </w:p>
+    <w:p>
+      <w:pPr>
+        <w:spacing w:after="0" w:line="240" w:lineRule="auto"/>
         <w:rPr>
           <w:rFonts w:ascii="Arial" w:hAnsi="Arial" w:cs="Arial"/>
           <w:b/>
           <w:sz w:val="22"/>
           <w:szCs w:val="28"/>
         </w:rPr>
-        <w:t xml:space="preserve">UNIVERSIDAD AUTÓNOMA GABRIEL RENE MORENO </w:t>
-      </w:r>
-    </w:p>
-    <w:p>
-      <w:pPr>
-        <w:spacing w:after="0" w:line="240" w:lineRule="auto"/>
-        <w:jc w:val="left"/>
+      </w:pPr>
+      <w:r>
         <w:rPr>
           <w:rFonts w:ascii="Arial" w:hAnsi="Arial" w:cs="Arial"/>
           <w:b/>
-          <w:sz w:val="22"/>
+          <w:sz w:val="20"/>
           <w:szCs w:val="28"/>
         </w:rPr>
-      </w:pPr>
-      <w:r>
-        <w:rPr>
-          <w:rFonts w:ascii="Arial" w:hAnsi="Arial" w:cs="Arial"/>
-          <w:b/>
-          <w:sz w:val="22"/>
-          <w:szCs w:val="28"/>
-        </w:rPr>
-        <w:t>FACULTAD INTEGRAL DEL CHACO</w:t>
+        <w:t>INGENIERÍA INFORMÁTICA</w:t>
       </w:r>
     </w:p>
     <w:p>
@@ -53,42 +73,23 @@
           <w:szCs w:val="28"/>
         </w:rPr>
       </w:pPr>
-      <w:r>
+    </w:p>
+    <w:p>
+      <w:pPr>
+        <w:spacing w:after="0" w:line="240" w:lineRule="auto"/>
+        <w:jc w:val="center"/>
         <w:rPr>
           <w:rFonts w:ascii="Arial" w:hAnsi="Arial" w:cs="Arial"/>
           <w:b/>
-          <w:sz w:val="22"/>
+          <w:sz w:val="52"/>
           <w:szCs w:val="28"/>
         </w:rPr>
-        <w:t>INGENIERÍA INFORMÁTICA</w:t>
-      </w:r>
-    </w:p>
-    <w:p>
-      <w:pPr>
-        <w:spacing w:after="0" w:line="240" w:lineRule="auto"/>
+      </w:pPr>
+      <w:r>
         <w:rPr>
           <w:rFonts w:ascii="Arial" w:hAnsi="Arial" w:cs="Arial"/>
           <w:b/>
-          <w:szCs w:val="28"/>
-        </w:rPr>
-      </w:pPr>
-    </w:p>
-    <w:p>
-      <w:pPr>
-        <w:spacing w:after="0" w:line="240" w:lineRule="auto"/>
-        <w:jc w:val="center"/>
-        <w:rPr>
-          <w:rFonts w:ascii="Arial" w:hAnsi="Arial" w:cs="Arial"/>
-          <w:b/>
-          <w:sz w:val="48"/>
-          <w:szCs w:val="28"/>
-        </w:rPr>
-      </w:pPr>
-      <w:r>
-        <w:rPr>
-          <w:rFonts w:ascii="Arial" w:hAnsi="Arial" w:cs="Arial"/>
-          <w:b/>
-          <w:sz w:val="48"/>
+          <w:sz w:val="52"/>
           <w:szCs w:val="28"/>
         </w:rPr>
         <w:t>PERFIL DE PROYECTO</w:t>
@@ -490,6 +491,9 @@
     <w:p>
       <w:pPr>
         <w:pStyle w:val="Ttulo1"/>
+        <w:rPr>
+          <w:b/>
+        </w:rPr>
       </w:pPr>
       <w:r>
         <w:rPr>
@@ -500,6 +504,9 @@
       </w:r>
       <w:bookmarkStart w:id="0" w:name="_Toc397683483"/>
       <w:r>
+        <w:rPr>
+          <w:b/>
+        </w:rPr>
         <w:lastRenderedPageBreak/>
         <w:t>INDICE</w:t>
       </w:r>
@@ -541,6 +548,8 @@
             </w:rPr>
             <w:t>Contenido</w:t>
           </w:r>
+          <w:bookmarkStart w:id="1" w:name="_GoBack"/>
+          <w:bookmarkEnd w:id="1"/>
         </w:p>
         <w:p>
           <w:pPr>
@@ -963,7 +972,7 @@
                 <w:noProof/>
                 <w:webHidden/>
               </w:rPr>
-              <w:t>6</w:t>
+              <w:t>5</w:t>
             </w:r>
             <w:r>
               <w:rPr>
@@ -1036,7 +1045,7 @@
                 <w:noProof/>
                 <w:webHidden/>
               </w:rPr>
-              <w:t>7</w:t>
+              <w:t>6</w:t>
             </w:r>
             <w:r>
               <w:rPr>
@@ -1200,7 +1209,7 @@
                 <w:noProof/>
                 <w:webHidden/>
               </w:rPr>
-              <w:t>10</w:t>
+              <w:t>9</w:t>
             </w:r>
             <w:r>
               <w:rPr>
@@ -1291,7 +1300,7 @@
                 <w:noProof/>
                 <w:webHidden/>
               </w:rPr>
-              <w:t>11</w:t>
+              <w:t>9</w:t>
             </w:r>
             <w:r>
               <w:rPr>
@@ -1382,7 +1391,7 @@
                 <w:noProof/>
                 <w:webHidden/>
               </w:rPr>
-              <w:t>11</w:t>
+              <w:t>10</w:t>
             </w:r>
             <w:r>
               <w:rPr>
@@ -1475,7 +1484,7 @@
                 <w:noProof/>
                 <w:webHidden/>
               </w:rPr>
-              <w:t>11</w:t>
+              <w:t>10</w:t>
             </w:r>
             <w:r>
               <w:rPr>
@@ -1566,7 +1575,7 @@
                 <w:noProof/>
                 <w:webHidden/>
               </w:rPr>
-              <w:t>11</w:t>
+              <w:t>10</w:t>
             </w:r>
             <w:r>
               <w:rPr>
@@ -1657,7 +1666,7 @@
                 <w:noProof/>
                 <w:webHidden/>
               </w:rPr>
-              <w:t>12</w:t>
+              <w:t>11</w:t>
             </w:r>
             <w:r>
               <w:rPr>
@@ -1748,7 +1757,7 @@
                 <w:noProof/>
                 <w:webHidden/>
               </w:rPr>
-              <w:t>13</w:t>
+              <w:t>12</w:t>
             </w:r>
             <w:r>
               <w:rPr>
@@ -1788,8 +1797,6 @@
         </w:rPr>
         <w:br w:type="page"/>
       </w:r>
-      <w:bookmarkStart w:id="1" w:name="_GoBack"/>
-      <w:bookmarkEnd w:id="1"/>
     </w:p>
     <w:p>
       <w:pPr>
@@ -2438,207 +2445,39 @@
           <w:rFonts w:eastAsia="Times New Roman"/>
           <w:lang w:val="es-MX" w:eastAsia="es-MX"/>
         </w:rPr>
-        <w:t xml:space="preserve">En Estados Unidos el interés por las bibliotecas digitales está creciendo gracias a la creación en 1994 de la Digital </w:t>
-      </w:r>
-      <w:proofErr w:type="spellStart"/>
+        <w:t xml:space="preserve">En Estados Unidos el interés por las bibliotecas digitales está creciendo gracias a la creación en 1994 de la Digital Libraries Initiative, patrocinada por la NSF (National Science Foundation), la DARPA (Defense  Advanced </w:t>
+      </w:r>
       <w:r>
         <w:rPr>
           <w:rFonts w:eastAsia="Times New Roman"/>
           <w:lang w:val="es-MX" w:eastAsia="es-MX"/>
         </w:rPr>
-        <w:t>Libraries</w:t>
-      </w:r>
-      <w:proofErr w:type="spellEnd"/>
-      <w:r>
+        <w:lastRenderedPageBreak/>
+        <w:t xml:space="preserve">Research Projects Agency) y la NASA. La misión de este organismo es impulsar el progreso tecnológico en la recolección, almacenamiento y organización de la información digital  y en los métodos que permitan hacerla accesible para la búsqueda, recuperación y procesamiento de los datos mediante las redes de comunicaciones. </w:t>
+      </w:r>
+    </w:p>
+    <w:p>
+      <w:pPr>
+        <w:spacing w:line="360" w:lineRule="auto"/>
+        <w:ind w:left="709" w:firstLine="567"/>
         <w:rPr>
           <w:rFonts w:eastAsia="Times New Roman"/>
           <w:lang w:val="es-MX" w:eastAsia="es-MX"/>
         </w:rPr>
-        <w:t xml:space="preserve"> </w:t>
-      </w:r>
-      <w:proofErr w:type="spellStart"/>
+      </w:pPr>
       <w:r>
         <w:rPr>
           <w:rFonts w:eastAsia="Times New Roman"/>
           <w:lang w:val="es-MX" w:eastAsia="es-MX"/>
         </w:rPr>
-        <w:t>Initiative</w:t>
-      </w:r>
-      <w:proofErr w:type="spellEnd"/>
+        <w:t>Estos desarrollos tienen un gran interés para la educación, sobre todo la educación a distancia (universidades virtuales), así como para la difusión de la información, por ejemplo,  las bibliotecas y los museos virtuales, y también porque permiten el tratamiento de todo tipo de materiale</w:t>
+      </w:r>
       <w:r>
         <w:rPr>
           <w:rFonts w:eastAsia="Times New Roman"/>
           <w:lang w:val="es-MX" w:eastAsia="es-MX"/>
         </w:rPr>
-        <w:t>, patrocinada por la NSF (</w:t>
-      </w:r>
-      <w:proofErr w:type="spellStart"/>
-      <w:r>
-        <w:rPr>
-          <w:rFonts w:eastAsia="Times New Roman"/>
-          <w:lang w:val="es-MX" w:eastAsia="es-MX"/>
-        </w:rPr>
-        <w:t>National</w:t>
-      </w:r>
-      <w:proofErr w:type="spellEnd"/>
-      <w:r>
-        <w:rPr>
-          <w:rFonts w:eastAsia="Times New Roman"/>
-          <w:lang w:val="es-MX" w:eastAsia="es-MX"/>
-        </w:rPr>
-        <w:t xml:space="preserve"> </w:t>
-      </w:r>
-      <w:proofErr w:type="spellStart"/>
-      <w:r>
-        <w:rPr>
-          <w:rFonts w:eastAsia="Times New Roman"/>
-          <w:lang w:val="es-MX" w:eastAsia="es-MX"/>
-        </w:rPr>
-        <w:t>Science</w:t>
-      </w:r>
-      <w:proofErr w:type="spellEnd"/>
-      <w:r>
-        <w:rPr>
-          <w:rFonts w:eastAsia="Times New Roman"/>
-          <w:lang w:val="es-MX" w:eastAsia="es-MX"/>
-        </w:rPr>
-        <w:t xml:space="preserve"> </w:t>
-      </w:r>
-      <w:proofErr w:type="spellStart"/>
-      <w:r>
-        <w:rPr>
-          <w:rFonts w:eastAsia="Times New Roman"/>
-          <w:lang w:val="es-MX" w:eastAsia="es-MX"/>
-        </w:rPr>
-        <w:t>Foundation</w:t>
-      </w:r>
-      <w:proofErr w:type="spellEnd"/>
-      <w:r>
-        <w:rPr>
-          <w:rFonts w:eastAsia="Times New Roman"/>
-          <w:lang w:val="es-MX" w:eastAsia="es-MX"/>
-        </w:rPr>
-        <w:t>), la DARPA (</w:t>
-      </w:r>
-      <w:proofErr w:type="spellStart"/>
-      <w:r>
-        <w:rPr>
-          <w:rFonts w:eastAsia="Times New Roman"/>
-          <w:lang w:val="es-MX" w:eastAsia="es-MX"/>
-        </w:rPr>
-        <w:t>Defense</w:t>
-      </w:r>
-      <w:proofErr w:type="spellEnd"/>
-      <w:r>
-        <w:rPr>
-          <w:rFonts w:eastAsia="Times New Roman"/>
-          <w:lang w:val="es-MX" w:eastAsia="es-MX"/>
-        </w:rPr>
-        <w:t xml:space="preserve">  </w:t>
-      </w:r>
-      <w:proofErr w:type="spellStart"/>
-      <w:r>
-        <w:rPr>
-          <w:rFonts w:eastAsia="Times New Roman"/>
-          <w:lang w:val="es-MX" w:eastAsia="es-MX"/>
-        </w:rPr>
-        <w:t>Advanced</w:t>
-      </w:r>
-      <w:proofErr w:type="spellEnd"/>
-      <w:r>
-        <w:rPr>
-          <w:rFonts w:eastAsia="Times New Roman"/>
-          <w:lang w:val="es-MX" w:eastAsia="es-MX"/>
-        </w:rPr>
-        <w:t xml:space="preserve"> </w:t>
-      </w:r>
-      <w:proofErr w:type="spellStart"/>
-      <w:r>
-        <w:rPr>
-          <w:rFonts w:eastAsia="Times New Roman"/>
-          <w:lang w:val="es-MX" w:eastAsia="es-MX"/>
-        </w:rPr>
-        <w:lastRenderedPageBreak/>
-        <w:t>Research</w:t>
-      </w:r>
-      <w:proofErr w:type="spellEnd"/>
-      <w:r>
-        <w:rPr>
-          <w:rFonts w:eastAsia="Times New Roman"/>
-          <w:lang w:val="es-MX" w:eastAsia="es-MX"/>
-        </w:rPr>
-        <w:t xml:space="preserve"> </w:t>
-      </w:r>
-      <w:proofErr w:type="spellStart"/>
-      <w:r>
-        <w:rPr>
-          <w:rFonts w:eastAsia="Times New Roman"/>
-          <w:lang w:val="es-MX" w:eastAsia="es-MX"/>
-        </w:rPr>
-        <w:t>Projects</w:t>
-      </w:r>
-      <w:proofErr w:type="spellEnd"/>
-      <w:r>
-        <w:rPr>
-          <w:rFonts w:eastAsia="Times New Roman"/>
-          <w:lang w:val="es-MX" w:eastAsia="es-MX"/>
-        </w:rPr>
-        <w:t xml:space="preserve"> Agency) y la NASA. La misión de este organismo es impulsar el progreso tecnológico en la recolección, almacenamiento y organización de la información digital  y en los métodos que permitan hacerla accesible para la búsqueda, recuperación y procesamiento de los datos mediante las redes de comunicaciones. </w:t>
-      </w:r>
-    </w:p>
-    <w:p>
-      <w:pPr>
-        <w:spacing w:line="360" w:lineRule="auto"/>
-        <w:ind w:left="709" w:firstLine="567"/>
-        <w:rPr>
-          <w:rFonts w:eastAsia="Times New Roman"/>
-          <w:lang w:val="es-MX" w:eastAsia="es-MX"/>
-        </w:rPr>
-      </w:pPr>
-      <w:r>
-        <w:rPr>
-          <w:rFonts w:eastAsia="Times New Roman"/>
-          <w:lang w:val="es-MX" w:eastAsia="es-MX"/>
-        </w:rPr>
-        <w:t>Estos desarrollos tienen un gran interés para la educación, sobre todo la educación a distancia (universidades virtuales), así como para la difusión de la información, por ejemplo,  las bibliotecas y los museos virtuales, y también porque permiten el tratamiento de todo tipo de materiale</w:t>
-      </w:r>
-      <w:r>
-        <w:rPr>
-          <w:rFonts w:eastAsia="Times New Roman"/>
-          <w:lang w:val="es-MX" w:eastAsia="es-MX"/>
-        </w:rPr>
         <w:t>s, imágenes, audio, vídeo, etc.</w:t>
-      </w:r>
-    </w:p>
-    <w:p>
-      <w:pPr>
-        <w:spacing w:line="360" w:lineRule="auto"/>
-        <w:ind w:left="709" w:firstLine="567"/>
-        <w:rPr>
-          <w:rFonts w:eastAsia="Times New Roman"/>
-          <w:lang w:val="es-MX" w:eastAsia="es-MX"/>
-        </w:rPr>
-      </w:pPr>
-      <w:r>
-        <w:rPr>
-          <w:rFonts w:eastAsia="Times New Roman"/>
-          <w:lang w:val="es-MX" w:eastAsia="es-MX"/>
-        </w:rPr>
-        <w:t>Un</w:t>
-      </w:r>
-      <w:r>
-        <w:rPr>
-          <w:rFonts w:eastAsia="Times New Roman"/>
-          <w:lang w:val="es-MX" w:eastAsia="es-MX"/>
-        </w:rPr>
-        <w:t>o</w:t>
-      </w:r>
-      <w:r>
-        <w:rPr>
-          <w:rFonts w:eastAsia="Times New Roman"/>
-          <w:lang w:val="es-MX" w:eastAsia="es-MX"/>
-        </w:rPr>
-        <w:t xml:space="preserve"> de los campos en que están muy desarrolladas las bibliotecas digitales es el ámbito de las ciencias biomédicas. El tratamiento digital de las imágenes médicas en Estados Unidos (resonancias magnéticas, angiografías, tomografías, etc.) representa un 30% de los reconocimientos en imágenes médicas. El resto son rayos X y radiografías. </w:t>
       </w:r>
     </w:p>
     <w:p>
@@ -2698,15 +2537,38 @@
     </w:p>
     <w:p>
       <w:pPr>
+        <w:pStyle w:val="Ttulo2"/>
+        <w:ind w:left="709"/>
+        <w:rPr>
+          <w:b/>
+        </w:rPr>
+      </w:pPr>
+      <w:bookmarkStart w:id="5" w:name="_Toc397683487"/>
+      <w:r>
+        <w:rPr>
+          <w:b/>
+        </w:rPr>
+        <w:t>Cambios tecnológicos:</w:t>
+      </w:r>
+      <w:bookmarkEnd w:id="5"/>
+      <w:r>
+        <w:rPr>
+          <w:b/>
+        </w:rPr>
+        <w:t xml:space="preserve"> </w:t>
+      </w:r>
+    </w:p>
+    <w:p>
+      <w:pPr>
         <w:spacing w:line="360" w:lineRule="auto"/>
         <w:ind w:left="709" w:firstLine="567"/>
       </w:pPr>
       <w:r>
+        <w:t xml:space="preserve">La búsqueda y el uso de la información conocen hoy día una rápida transformación. El progreso tecnológico, el cambio que se está produciendo en la velocidad y el ensanchamiento de banda de las comunicaciones, el uso </w:t>
+      </w:r>
+      <w:r>
         <w:lastRenderedPageBreak/>
-        <w:t>Los</w:t>
-      </w:r>
-      <w:r>
-        <w:t xml:space="preserve"> cambios tecnológicos </w:t>
+        <w:t xml:space="preserve">de protocolos de acceso abierto, como la web, entre otros aspectos, abren  toda una nueva perspectiva amplia y diversa. </w:t>
       </w:r>
     </w:p>
     <w:p>
@@ -2715,10 +2577,59 @@
         <w:ind w:left="709" w:firstLine="567"/>
       </w:pPr>
       <w:r>
-        <w:t>Los</w:t>
-      </w:r>
-      <w:r>
-        <w:t xml:space="preserve"> cambios económicos </w:t>
+        <w:t xml:space="preserve">A lo largo de estos últimos años se han ido desarrollando gran número de programas que permiten la consulta, la búsqueda y la recuperación de la información contenida en diferentes bibliotecas digitales o bases de datos de contenidos diversos. A pesar de eso, aunque se han ido solucionando problemas relacionados con estos elementos, todavía hay todavía pendientes cuestiones técnicas, como: </w:t>
+      </w:r>
+    </w:p>
+    <w:p>
+      <w:pPr>
+        <w:pStyle w:val="Prrafodelista"/>
+        <w:numPr>
+          <w:ilvl w:val="0"/>
+          <w:numId w:val="14"/>
+        </w:numPr>
+        <w:spacing w:line="360" w:lineRule="auto"/>
+      </w:pPr>
+      <w:r>
+        <w:t xml:space="preserve">Cómo se comunican las bibliotecas entre sí, </w:t>
+      </w:r>
+    </w:p>
+    <w:p>
+      <w:pPr>
+        <w:pStyle w:val="Prrafodelista"/>
+        <w:numPr>
+          <w:ilvl w:val="0"/>
+          <w:numId w:val="14"/>
+        </w:numPr>
+        <w:spacing w:line="360" w:lineRule="auto"/>
+      </w:pPr>
+      <w:r>
+        <w:t>Cómo tiene que buscar el usuario determinada información,</w:t>
+      </w:r>
+    </w:p>
+    <w:p>
+      <w:pPr>
+        <w:pStyle w:val="Prrafodelista"/>
+        <w:numPr>
+          <w:ilvl w:val="0"/>
+          <w:numId w:val="14"/>
+        </w:numPr>
+        <w:spacing w:line="360" w:lineRule="auto"/>
+      </w:pPr>
+      <w:r>
+        <w:t>Cómo deben clasificarse, seleccionarse, combinarse y entregarse los resultados de la búsqueda al usuario</w:t>
+      </w:r>
+    </w:p>
+    <w:p>
+      <w:pPr>
+        <w:pStyle w:val="Prrafodelista"/>
+        <w:numPr>
+          <w:ilvl w:val="0"/>
+          <w:numId w:val="14"/>
+        </w:numPr>
+        <w:spacing w:line="360" w:lineRule="auto"/>
+      </w:pPr>
+      <w:r>
+        <w:t xml:space="preserve">Cómo se asegura la integridad y la seguridad de los datos. </w:t>
       </w:r>
     </w:p>
     <w:p>
@@ -2727,100 +2638,7 @@
         <w:ind w:left="709" w:firstLine="567"/>
       </w:pPr>
       <w:r>
-        <w:t>Los</w:t>
-      </w:r>
-      <w:r>
-        <w:t xml:space="preserve"> cambios sociales y culturales </w:t>
-      </w:r>
-    </w:p>
-    <w:p>
-      <w:pPr>
-        <w:pStyle w:val="Ttulo2"/>
-        <w:ind w:left="709"/>
-        <w:rPr>
-          <w:b/>
-        </w:rPr>
-      </w:pPr>
-      <w:bookmarkStart w:id="5" w:name="_Toc397683487"/>
-      <w:r>
-        <w:rPr>
-          <w:b/>
-        </w:rPr>
-        <w:t>Cambios tecnológicos:</w:t>
-      </w:r>
-      <w:bookmarkEnd w:id="5"/>
-      <w:r>
-        <w:rPr>
-          <w:b/>
-        </w:rPr>
-        <w:t xml:space="preserve"> </w:t>
-      </w:r>
-    </w:p>
-    <w:p>
-      <w:pPr>
-        <w:spacing w:line="360" w:lineRule="auto"/>
-        <w:ind w:left="709" w:firstLine="567"/>
-      </w:pPr>
-      <w:r>
-        <w:t xml:space="preserve">La búsqueda y el uso de la información conocen hoy día una rápida transformación. El progreso tecnológico, el cambio que se está produciendo en la velocidad y el ensanchamiento de banda de las comunicaciones, el uso de protocolos de acceso abierto, como la web, entre otros aspectos, abren  toda una nueva perspectiva amplia y diversa. </w:t>
-      </w:r>
-    </w:p>
-    <w:p>
-      <w:pPr>
-        <w:spacing w:line="360" w:lineRule="auto"/>
-        <w:ind w:left="709" w:firstLine="567"/>
-      </w:pPr>
-      <w:r>
-        <w:t xml:space="preserve">A lo largo de estos últimos años se han ido desarrollando gran número de programas que permiten la consulta, la búsqueda y la recuperación de la información contenida en diferentes bibliotecas digitales o bases de datos de contenidos diversos. A pesar de eso, aunque se han ido solucionando problemas relacionados con estos elementos, todavía hay todavía pendientes cuestiones técnicas, como: </w:t>
-      </w:r>
-    </w:p>
-    <w:p>
-      <w:pPr>
-        <w:spacing w:line="360" w:lineRule="auto"/>
-        <w:ind w:left="709" w:firstLine="567"/>
-      </w:pPr>
-      <w:r>
-        <w:t xml:space="preserve">Cómo se comunican las bibliotecas entre sí, </w:t>
-      </w:r>
-    </w:p>
-    <w:p>
-      <w:pPr>
-        <w:spacing w:line="360" w:lineRule="auto"/>
-        <w:ind w:left="709" w:firstLine="567"/>
-      </w:pPr>
-      <w:r>
-        <w:t>Cómo tiene que buscar el usuario determinada información,</w:t>
-      </w:r>
-    </w:p>
-    <w:p>
-      <w:pPr>
-        <w:spacing w:line="360" w:lineRule="auto"/>
-        <w:ind w:left="709" w:firstLine="567"/>
-      </w:pPr>
-      <w:r>
-        <w:t>Cómo deben clasificarse, seleccionarse, combinarse y entregarse los resultados de la búsqueda al usuario</w:t>
-      </w:r>
-    </w:p>
-    <w:p>
-      <w:pPr>
-        <w:spacing w:line="360" w:lineRule="auto"/>
-        <w:ind w:left="709" w:firstLine="567"/>
-      </w:pPr>
-      <w:r>
-        <w:t xml:space="preserve">Cómo se asegura la integridad y la seguridad de los datos. </w:t>
-      </w:r>
-    </w:p>
-    <w:p>
-      <w:pPr>
-        <w:spacing w:line="360" w:lineRule="auto"/>
-        <w:ind w:left="709" w:firstLine="567"/>
-      </w:pPr>
-      <w:r>
-        <w:t xml:space="preserve">En este sentido, las bibliotecas digitales requieren un correcto cumplimiento de la legislación sobre los derechos de autor, en lo relativo a la gestión de estos derechos por un mayor número de usuarios y  en una diversidad de formatos. Asimismo, tienen que asegurar que esos datos no se </w:t>
-      </w:r>
-      <w:r>
-        <w:lastRenderedPageBreak/>
-        <w:t xml:space="preserve">manipularán ni difundirán sin autorización, así como garantizar al usuario que la información no ha sido alterada. </w:t>
+        <w:t xml:space="preserve">En este sentido, las bibliotecas digitales requieren un correcto cumplimiento de la legislación sobre los derechos de autor, en lo relativo a la gestión de estos derechos por un mayor número de usuarios y  en una diversidad de formatos. Asimismo, tienen que asegurar que esos datos no se manipularán ni difundirán sin autorización, así como garantizar al usuario que la información no ha sido alterada. </w:t>
       </w:r>
     </w:p>
     <w:p>
@@ -2858,8 +2676,12 @@
     </w:p>
     <w:p>
       <w:pPr>
+        <w:pStyle w:val="Prrafodelista"/>
+        <w:numPr>
+          <w:ilvl w:val="0"/>
+          <w:numId w:val="14"/>
+        </w:numPr>
         <w:spacing w:line="360" w:lineRule="auto"/>
-        <w:ind w:left="709" w:firstLine="567"/>
       </w:pPr>
       <w:r>
         <w:t xml:space="preserve">Infraestructuras de comunicaciones </w:t>
@@ -2867,8 +2689,12 @@
     </w:p>
     <w:p>
       <w:pPr>
+        <w:pStyle w:val="Prrafodelista"/>
+        <w:numPr>
+          <w:ilvl w:val="0"/>
+          <w:numId w:val="14"/>
+        </w:numPr>
         <w:spacing w:line="360" w:lineRule="auto"/>
-        <w:ind w:left="709" w:firstLine="567"/>
       </w:pPr>
       <w:r>
         <w:t xml:space="preserve">Infraestructuras de equipamiento (ordenadores, por ejemplo) </w:t>
@@ -2876,11 +2702,33 @@
     </w:p>
     <w:p>
       <w:pPr>
+        <w:pStyle w:val="Prrafodelista"/>
+        <w:numPr>
+          <w:ilvl w:val="0"/>
+          <w:numId w:val="14"/>
+        </w:numPr>
         <w:spacing w:line="360" w:lineRule="auto"/>
-        <w:ind w:left="709" w:firstLine="567"/>
       </w:pPr>
       <w:r>
         <w:t xml:space="preserve">Contenidos </w:t>
+      </w:r>
+    </w:p>
+    <w:p>
+      <w:pPr>
+        <w:rPr>
+          <w:b/>
+          <w:smallCaps/>
+          <w:spacing w:val="5"/>
+          <w:sz w:val="28"/>
+          <w:szCs w:val="28"/>
+        </w:rPr>
+      </w:pPr>
+      <w:bookmarkStart w:id="7" w:name="_Toc397683489"/>
+      <w:r>
+        <w:rPr>
+          <w:b/>
+        </w:rPr>
+        <w:br w:type="page"/>
       </w:r>
     </w:p>
     <w:p>
@@ -2892,11 +2740,11 @@
           <w:b/>
         </w:rPr>
       </w:pPr>
-      <w:bookmarkStart w:id="7" w:name="_Toc397683489"/>
       <w:r>
         <w:rPr>
           <w:b/>
         </w:rPr>
+        <w:lastRenderedPageBreak/>
         <w:t>Cambios sociales y culturales:</w:t>
       </w:r>
       <w:bookmarkEnd w:id="7"/>
@@ -2951,13 +2799,8 @@
         <w:spacing w:line="360" w:lineRule="auto"/>
         <w:ind w:left="709" w:firstLine="567"/>
       </w:pPr>
-      <w:proofErr w:type="spellStart"/>
-      <w:r>
-        <w:t>Kuny</w:t>
-      </w:r>
-      <w:proofErr w:type="spellEnd"/>
-      <w:r>
-        <w:t xml:space="preserve"> y Cleveland (4) señalan una serie de aspectos negativos en la generación de estas bibliotecas. Estos autores  intentan desmitificar la opinión que la mayoría de las personas tiene sobre la biblioteca digital, y hacen unas reflexiones sobre los peligros, inconvenientes o problemas que estos nuevos desarrollos pueden presentar, poniendo de manifiesto las limitaciones tecnológicas, las limitaciones legales, y los obstáculos administrativos.  </w:t>
+      <w:r>
+        <w:t xml:space="preserve">También tienen en cuenta el coste económico de los proyectos de digitalización. En estos momentos los costes inherentes a los procesos de digitalización no son todavía ni rápidos, ni fiables al cien por cien, ni mucho menos económicos. </w:t>
       </w:r>
     </w:p>
     <w:p>
@@ -2966,11 +2809,13 @@
         <w:ind w:left="709" w:firstLine="567"/>
       </w:pPr>
       <w:r>
-        <w:lastRenderedPageBreak/>
-        <w:t xml:space="preserve">Uno de los mitos que intentan combatir es la opinión de que la biblioteca digital es sinónimo de Internet, en la línea de lo que comentábamos </w:t>
-      </w:r>
-      <w:r>
-        <w:t>anteriormente</w:t>
+        <w:t xml:space="preserve">En el caso de bibliotecas digitales que contengan elementos multimedia, se pone de manifiesto que los requerimientos de hardware y software para  contener y acceder a estos materiales no </w:t>
+      </w:r>
+      <w:r>
+        <w:t>están</w:t>
+      </w:r>
+      <w:r>
+        <w:t xml:space="preserve"> todavía al alcance de todo el mundo, ni siquiera de una mayoría de usuarios de las redes, ya sea por razones técnicas o económicas.</w:t>
       </w:r>
     </w:p>
     <w:p>
@@ -2979,7 +2824,13 @@
         <w:ind w:left="709" w:firstLine="567"/>
       </w:pPr>
       <w:r>
-        <w:t xml:space="preserve">También tienen en cuenta el coste económico de los proyectos de digitalización. En estos momentos los costes inherentes a los procesos de digitalización no son todavía ni rápidos, ni fiables al cien por cien, ni mucho menos económicos. </w:t>
+        <w:t>En estos momentos las principales fuentes de información organizadas y con contenidos de interés, sobre todo para la investigación, a las  que podemos acceder son de pago, es decir, no son de libre acceso y consulta si no es mediante una cuota, ya sea en forma de suscripción o en forma de pay per view</w:t>
+      </w:r>
+      <w:r>
+        <w:t xml:space="preserve"> (paga por ver)</w:t>
+      </w:r>
+      <w:r>
+        <w:t xml:space="preserve">. </w:t>
       </w:r>
     </w:p>
     <w:p>
@@ -2988,60 +2839,14 @@
         <w:ind w:left="709" w:firstLine="567"/>
       </w:pPr>
       <w:r>
-        <w:t xml:space="preserve">En el caso de bibliotecas digitales que contengan elementos multimedia, se pone de manifiesto que los requerimientos de hardware y software para  contener y acceder a estos materiales no </w:t>
-      </w:r>
-      <w:r>
-        <w:t>están</w:t>
-      </w:r>
-      <w:r>
-        <w:t xml:space="preserve"> todavía al alcance de todo el mundo, ni siquiera de una mayoría de usuarios de las redes, ya sea por razones técnicas o económicas.</w:t>
-      </w:r>
-    </w:p>
-    <w:p>
-      <w:pPr>
-        <w:spacing w:line="360" w:lineRule="auto"/>
-        <w:ind w:left="709" w:firstLine="567"/>
-      </w:pPr>
-      <w:r>
-        <w:t xml:space="preserve">En estos momentos las principales fuentes de información organizadas y con contenidos de interés, sobre todo para la investigación, a las  que podemos acceder son de pago, es decir, no son de libre acceso y consulta si no es mediante una cuota, ya sea en forma de suscripción o en forma de </w:t>
-      </w:r>
-      <w:proofErr w:type="spellStart"/>
-      <w:r>
-        <w:t>pay</w:t>
-      </w:r>
-      <w:proofErr w:type="spellEnd"/>
-      <w:r>
-        <w:t xml:space="preserve"> per </w:t>
-      </w:r>
-      <w:proofErr w:type="spellStart"/>
-      <w:r>
-        <w:t>view</w:t>
-      </w:r>
-      <w:proofErr w:type="spellEnd"/>
-      <w:r>
-        <w:t xml:space="preserve"> (paga por ver)</w:t>
-      </w:r>
-      <w:r>
-        <w:t xml:space="preserve">. </w:t>
-      </w:r>
-    </w:p>
-    <w:p>
-      <w:pPr>
-        <w:spacing w:line="360" w:lineRule="auto"/>
-        <w:ind w:left="709" w:firstLine="567"/>
-      </w:pPr>
-      <w:r>
-        <w:t>Dos conocidos autores, que han tenido un importante papel en el campo de la automatización de bibliotecas, Walt Crawford y Michel Gorman (5), en una obra cuyo subtítulo es muy significativo, Sueños, locuras y realidades, ponen de manifiesto la problemática y la realidad de algunas afirmaciones que se están generalizando sobre las bibliotecas digitales. Estos autores intentan demostrar que no puede hablarse de bibliotecas digitales como bibliotecas que sustituirán a las actuales bibliotecas tradicionales, que hay muchas premisas dadas como ciertas que no lo son, o que sólo lo son en parte, y que aún estamos muy lejos de las auténticas bibliotecas digitales y de todas las ventajas que se les atribuyen.       </w:t>
-      </w:r>
-    </w:p>
-    <w:p>
-      <w:pPr>
-        <w:spacing w:line="360" w:lineRule="auto"/>
-        <w:ind w:left="709" w:firstLine="567"/>
-      </w:pPr>
+        <w:t>C</w:t>
+      </w:r>
+      <w:r>
+        <w:t xml:space="preserve">aracterísticas que los puntos de trabajo de los usuarios virtuales (herramienta esencial para acceder a las llamadas bibliotecas digitales) deberían ofrecer para que tuvieran sentido para los mismos usuarios y para la </w:t>
+      </w:r>
       <w:r>
         <w:lastRenderedPageBreak/>
-        <w:t>Dichos autores concretan unas características que los puntos de trabajo de los usuarios virtuales (herramienta esencial para acceder a las llamadas bibliotecas digitales) deberían ofrecer para que tuvieran sentido para los mismos usuarios y para la sociedad, y llegan a la conclusión de que en estos momentos no se cumplen. Estas características son:</w:t>
+        <w:t>sociedad, y llegan a la conclusión de que en estos momentos no se cumplen. Estas características son:</w:t>
       </w:r>
     </w:p>
     <w:p>
@@ -3052,6 +2857,7 @@
           <w:numId w:val="13"/>
         </w:numPr>
         <w:spacing w:line="360" w:lineRule="auto"/>
+        <w:ind w:left="1276" w:hanging="283"/>
       </w:pPr>
       <w:r>
         <w:rPr>
@@ -3078,6 +2884,7 @@
           <w:numId w:val="13"/>
         </w:numPr>
         <w:spacing w:line="360" w:lineRule="auto"/>
+        <w:ind w:left="1276" w:hanging="283"/>
       </w:pPr>
       <w:r>
         <w:rPr>
@@ -3104,6 +2911,7 @@
           <w:numId w:val="13"/>
         </w:numPr>
         <w:spacing w:line="360" w:lineRule="auto"/>
+        <w:ind w:left="1276" w:hanging="283"/>
       </w:pPr>
       <w:r>
         <w:rPr>
@@ -3130,6 +2938,7 @@
           <w:numId w:val="13"/>
         </w:numPr>
         <w:spacing w:line="360" w:lineRule="auto"/>
+        <w:ind w:left="1276" w:hanging="283"/>
       </w:pPr>
       <w:r>
         <w:rPr>
@@ -3159,6 +2968,7 @@
           <w:numId w:val="13"/>
         </w:numPr>
         <w:spacing w:line="360" w:lineRule="auto"/>
+        <w:ind w:left="1276" w:hanging="283"/>
       </w:pPr>
       <w:r>
         <w:rPr>
@@ -3182,6 +2992,7 @@
           <w:numId w:val="13"/>
         </w:numPr>
         <w:spacing w:line="360" w:lineRule="auto"/>
+        <w:ind w:left="1276" w:hanging="283"/>
       </w:pPr>
       <w:r>
         <w:rPr>
@@ -3209,17 +3020,8 @@
         <w:ind w:left="709" w:firstLine="567"/>
       </w:pPr>
       <w:r>
-        <w:t xml:space="preserve">Como hemos dicho, en opinión de estos autores estas características no se cumplen en estos momentos y no se sabe si serán posibles en un futuro próximo. Dichos estudiosos creen que, hasta que no se consigan estas características no habrá un terminal de trabajo universal,  y sin ese terminal de </w:t>
-      </w:r>
-      <w:r>
-        <w:lastRenderedPageBreak/>
-        <w:t>trabajo universal no será posible un futuro donde todo sea electrónico. En realidad creen que una biblioteca digital nunca podrá sustituir al medio impreso y sus análogos.</w:t>
-      </w:r>
-    </w:p>
-    <w:p>
-      <w:pPr>
-        <w:spacing w:line="360" w:lineRule="auto"/>
-      </w:pPr>
+        <w:t>Como hemos dicho, en opinión de estos autores estas características no se cumplen en estos momentos y no se sabe si serán posibles en un futuro próximo. Dichos estudiosos creen que, hasta que no se consigan estas características no habrá un terminal de trabajo universal,  y sin ese terminal de trabajo universal no será posible un futuro donde todo sea electrónico. En realidad creen que una biblioteca digital nunca podrá sustituir al medio impreso y sus análogos.</w:t>
+      </w:r>
     </w:p>
     <w:p>
       <w:pPr>
@@ -3239,6 +3041,7 @@
         <w:rPr>
           <w:b/>
         </w:rPr>
+        <w:lastRenderedPageBreak/>
         <w:t>JUSTIFICACIÓN</w:t>
       </w:r>
       <w:bookmarkEnd w:id="8"/>
@@ -3319,7 +3122,7 @@
     </w:p>
     <w:p>
       <w:pPr>
-        <w:spacing w:after="0" w:line="360" w:lineRule="auto"/>
+        <w:spacing w:line="360" w:lineRule="auto"/>
         <w:ind w:left="709" w:firstLine="709"/>
         <w:rPr>
           <w:rFonts w:ascii="Arial" w:eastAsia="Times New Roman" w:hAnsi="Arial" w:cs="Arial"/>
@@ -3334,11 +3137,6 @@
           <w:lang w:eastAsia="es-BO"/>
         </w:rPr>
         <w:t>Una segunda parte dedicada al trabajo colaborativo. Es la llamada zona de trabajo, en la cual se pretende implementar trabajo que permitirán la facilitación de textos, libros, archivos según el estudiante así lo requiera.</w:t>
-      </w:r>
-    </w:p>
-    <w:p>
-      <w:r>
-        <w:br w:type="page"/>
       </w:r>
     </w:p>
     <w:p>
@@ -3359,7 +3157,6 @@
         <w:rPr>
           <w:b/>
         </w:rPr>
-        <w:lastRenderedPageBreak/>
         <w:t>OBJETIVO GENERAL</w:t>
       </w:r>
       <w:bookmarkEnd w:id="9"/>
@@ -3378,6 +3175,17 @@
       <w:r>
         <w:t>.</w:t>
       </w:r>
+    </w:p>
+    <w:p>
+      <w:r>
+        <w:br w:type="page"/>
+      </w:r>
+    </w:p>
+    <w:p>
+      <w:pPr>
+        <w:spacing w:line="360" w:lineRule="auto"/>
+        <w:ind w:left="709"/>
+      </w:pPr>
     </w:p>
     <w:p>
       <w:pPr>
@@ -3447,7 +3255,25 @@
           <w:szCs w:val="24"/>
           <w:shd w:val="clear" w:color="auto" w:fill="FFFFFF"/>
         </w:rPr>
-        <w:t>Determinar el monto total de costos de los equipos y los costos de producción del servicio.</w:t>
+        <w:t>Determinar el monto total de costos de los equipos y los costos de producción del servicio</w:t>
+      </w:r>
+      <w:r>
+        <w:rPr>
+          <w:rStyle w:val="apple-converted-space"/>
+          <w:rFonts w:ascii="Arial" w:hAnsi="Arial" w:cs="Arial"/>
+          <w:szCs w:val="24"/>
+          <w:shd w:val="clear" w:color="auto" w:fill="FFFFFF"/>
+        </w:rPr>
+        <w:t xml:space="preserve"> para poner en marcha el proyecto</w:t>
+      </w:r>
+      <w:r>
+        <w:rPr>
+          <w:rStyle w:val="apple-converted-space"/>
+          <w:rFonts w:ascii="Arial" w:hAnsi="Arial" w:cs="Arial"/>
+          <w:szCs w:val="24"/>
+          <w:shd w:val="clear" w:color="auto" w:fill="FFFFFF"/>
+        </w:rPr>
+        <w:t>.</w:t>
       </w:r>
     </w:p>
     <w:p>
@@ -3496,6 +3322,19 @@
       </w:r>
       <w:r>
         <w:t>el contenido del material educativo alojado en la biblioteca multimedia virtual.</w:t>
+      </w:r>
+    </w:p>
+    <w:p>
+      <w:pPr>
+        <w:pStyle w:val="Prrafodelista"/>
+        <w:numPr>
+          <w:ilvl w:val="0"/>
+          <w:numId w:val="11"/>
+        </w:numPr>
+        <w:spacing w:line="360" w:lineRule="auto"/>
+      </w:pPr>
+      <w:r>
+        <w:t>Definir el orden en que se categorizara y catalogara el material que se ira ingresando en la biblioteca virtual cuando esté funcionando</w:t>
       </w:r>
     </w:p>
     <w:p>
@@ -3509,11 +3348,6 @@
         <w:ind w:left="0" w:firstLine="0"/>
         <w:rPr>
           <w:b/>
-          <w:caps/>
-          <w:color w:val="632423" w:themeColor="accent2" w:themeShade="80"/>
-          <w:spacing w:val="20"/>
-          <w:sz w:val="28"/>
-          <w:szCs w:val="28"/>
         </w:rPr>
       </w:pPr>
       <w:bookmarkStart w:id="11" w:name="_Toc397683493"/>
@@ -3525,6 +3359,7 @@
       </w:r>
       <w:bookmarkEnd w:id="11"/>
     </w:p>
+    <w:p/>
     <w:p>
       <w:pPr>
         <w:pStyle w:val="Ttulo1"/>
@@ -4109,10 +3944,25 @@
           <w:szCs w:val="24"/>
           <w:lang w:eastAsia="es-BO"/>
         </w:rPr>
-        <w:t>de información donde el estudiante pueda tener fácil accesos a distintos libros, documentaciones, archivos, videos tutoriales y otros.</w:t>
-      </w:r>
-    </w:p>
-    <w:p/>
+        <w:t>de información donde el estudiante pueda tener fácil accesos a distintos libros, documentaciones, archivos, videos tutoriales y otros</w:t>
+      </w:r>
+      <w:r>
+        <w:rPr>
+          <w:rFonts w:ascii="Arial" w:eastAsia="Times New Roman" w:hAnsi="Arial" w:cs="Arial"/>
+          <w:szCs w:val="24"/>
+          <w:lang w:eastAsia="es-BO"/>
+        </w:rPr>
+        <w:t xml:space="preserve"> materiales útiles para su formación</w:t>
+      </w:r>
+      <w:r>
+        <w:rPr>
+          <w:rFonts w:ascii="Arial" w:eastAsia="Times New Roman" w:hAnsi="Arial" w:cs="Arial"/>
+          <w:szCs w:val="24"/>
+          <w:lang w:eastAsia="es-BO"/>
+        </w:rPr>
+        <w:t>.</w:t>
+      </w:r>
+    </w:p>
     <w:p>
       <w:pPr>
         <w:pStyle w:val="Ttulo1"/>
@@ -4189,6 +4039,7 @@
         <w:docPartUnique/>
       </w:docPartObj>
     </w:sdtPr>
+    <w:sdtEndPr/>
     <w:sdtContent>
       <w:p>
         <w:pPr>
@@ -4209,7 +4060,7 @@
             <w:noProof/>
             <w:lang w:val="es-ES"/>
           </w:rPr>
-          <w:t>12</w:t>
+          <w:t>2</w:t>
         </w:r>
         <w:r>
           <w:fldChar w:fldCharType="end"/>
@@ -5597,6 +5448,118 @@
     </w:lvl>
   </w:abstractNum>
   <w:abstractNum w:abstractNumId="11">
+    <w:nsid w:val="640A18E6"/>
+    <w:multiLevelType w:val="hybridMultilevel"/>
+    <w:tmpl w:val="8A4645F8"/>
+    <w:lvl w:ilvl="0" w:tplc="0F36E1EA">
+      <w:numFmt w:val="bullet"/>
+      <w:lvlText w:val=""/>
+      <w:lvlJc w:val="left"/>
+      <w:pPr>
+        <w:ind w:left="1636" w:hanging="360"/>
+      </w:pPr>
+      <w:rPr>
+        <w:rFonts w:ascii="Symbol" w:eastAsiaTheme="minorEastAsia" w:hAnsi="Symbol" w:cstheme="minorBidi" w:hint="default"/>
+      </w:rPr>
+    </w:lvl>
+    <w:lvl w:ilvl="1" w:tplc="400A0003" w:tentative="1">
+      <w:start w:val="1"/>
+      <w:numFmt w:val="bullet"/>
+      <w:lvlText w:val="o"/>
+      <w:lvlJc w:val="left"/>
+      <w:pPr>
+        <w:ind w:left="2356" w:hanging="360"/>
+      </w:pPr>
+      <w:rPr>
+        <w:rFonts w:ascii="Courier New" w:hAnsi="Courier New" w:cs="Courier New" w:hint="default"/>
+      </w:rPr>
+    </w:lvl>
+    <w:lvl w:ilvl="2" w:tplc="400A0005" w:tentative="1">
+      <w:start w:val="1"/>
+      <w:numFmt w:val="bullet"/>
+      <w:lvlText w:val=""/>
+      <w:lvlJc w:val="left"/>
+      <w:pPr>
+        <w:ind w:left="3076" w:hanging="360"/>
+      </w:pPr>
+      <w:rPr>
+        <w:rFonts w:ascii="Wingdings" w:hAnsi="Wingdings" w:hint="default"/>
+      </w:rPr>
+    </w:lvl>
+    <w:lvl w:ilvl="3" w:tplc="400A0001" w:tentative="1">
+      <w:start w:val="1"/>
+      <w:numFmt w:val="bullet"/>
+      <w:lvlText w:val=""/>
+      <w:lvlJc w:val="left"/>
+      <w:pPr>
+        <w:ind w:left="3796" w:hanging="360"/>
+      </w:pPr>
+      <w:rPr>
+        <w:rFonts w:ascii="Symbol" w:hAnsi="Symbol" w:hint="default"/>
+      </w:rPr>
+    </w:lvl>
+    <w:lvl w:ilvl="4" w:tplc="400A0003" w:tentative="1">
+      <w:start w:val="1"/>
+      <w:numFmt w:val="bullet"/>
+      <w:lvlText w:val="o"/>
+      <w:lvlJc w:val="left"/>
+      <w:pPr>
+        <w:ind w:left="4516" w:hanging="360"/>
+      </w:pPr>
+      <w:rPr>
+        <w:rFonts w:ascii="Courier New" w:hAnsi="Courier New" w:cs="Courier New" w:hint="default"/>
+      </w:rPr>
+    </w:lvl>
+    <w:lvl w:ilvl="5" w:tplc="400A0005" w:tentative="1">
+      <w:start w:val="1"/>
+      <w:numFmt w:val="bullet"/>
+      <w:lvlText w:val=""/>
+      <w:lvlJc w:val="left"/>
+      <w:pPr>
+        <w:ind w:left="5236" w:hanging="360"/>
+      </w:pPr>
+      <w:rPr>
+        <w:rFonts w:ascii="Wingdings" w:hAnsi="Wingdings" w:hint="default"/>
+      </w:rPr>
+    </w:lvl>
+    <w:lvl w:ilvl="6" w:tplc="400A0001" w:tentative="1">
+      <w:start w:val="1"/>
+      <w:numFmt w:val="bullet"/>
+      <w:lvlText w:val=""/>
+      <w:lvlJc w:val="left"/>
+      <w:pPr>
+        <w:ind w:left="5956" w:hanging="360"/>
+      </w:pPr>
+      <w:rPr>
+        <w:rFonts w:ascii="Symbol" w:hAnsi="Symbol" w:hint="default"/>
+      </w:rPr>
+    </w:lvl>
+    <w:lvl w:ilvl="7" w:tplc="400A0003" w:tentative="1">
+      <w:start w:val="1"/>
+      <w:numFmt w:val="bullet"/>
+      <w:lvlText w:val="o"/>
+      <w:lvlJc w:val="left"/>
+      <w:pPr>
+        <w:ind w:left="6676" w:hanging="360"/>
+      </w:pPr>
+      <w:rPr>
+        <w:rFonts w:ascii="Courier New" w:hAnsi="Courier New" w:cs="Courier New" w:hint="default"/>
+      </w:rPr>
+    </w:lvl>
+    <w:lvl w:ilvl="8" w:tplc="400A0005" w:tentative="1">
+      <w:start w:val="1"/>
+      <w:numFmt w:val="bullet"/>
+      <w:lvlText w:val=""/>
+      <w:lvlJc w:val="left"/>
+      <w:pPr>
+        <w:ind w:left="7396" w:hanging="360"/>
+      </w:pPr>
+      <w:rPr>
+        <w:rFonts w:ascii="Wingdings" w:hAnsi="Wingdings" w:hint="default"/>
+      </w:rPr>
+    </w:lvl>
+  </w:abstractNum>
+  <w:abstractNum w:abstractNumId="12">
     <w:nsid w:val="67FA31A1"/>
     <w:multiLevelType w:val="multilevel"/>
     <w:tmpl w:val="4420F2D8"/>
@@ -5745,7 +5708,7 @@
       </w:rPr>
     </w:lvl>
   </w:abstractNum>
-  <w:abstractNum w:abstractNumId="12">
+  <w:abstractNum w:abstractNumId="13">
     <w:nsid w:val="727955EF"/>
     <w:multiLevelType w:val="multilevel"/>
     <w:tmpl w:val="115EA2B6"/>
@@ -5913,10 +5876,10 @@
     <w:abstractNumId w:val="1"/>
   </w:num>
   <w:num w:numId="7">
-    <w:abstractNumId w:val="11"/>
+    <w:abstractNumId w:val="12"/>
   </w:num>
   <w:num w:numId="8">
-    <w:abstractNumId w:val="12"/>
+    <w:abstractNumId w:val="13"/>
   </w:num>
   <w:num w:numId="9">
     <w:abstractNumId w:val="10"/>
@@ -5932,6 +5895,9 @@
   </w:num>
   <w:num w:numId="13">
     <w:abstractNumId w:val="3"/>
+  </w:num>
+  <w:num w:numId="14">
+    <w:abstractNumId w:val="11"/>
   </w:num>
 </w:numbering>
 </file>
@@ -8206,7 +8172,7 @@
 </file>
 
 <file path=customXml/itemProps1.xml><?xml version="1.0" encoding="utf-8"?>
-<ds:datastoreItem xmlns:ds="http://schemas.openxmlformats.org/officeDocument/2006/customXml" ds:itemID="{FDC5184E-FA62-4E99-8E89-946811401920}">
+<ds:datastoreItem xmlns:ds="http://schemas.openxmlformats.org/officeDocument/2006/customXml" ds:itemID="{4BBB4E44-A1CE-450A-B364-F3780F96A529}">
   <ds:schemaRefs>
     <ds:schemaRef ds:uri="http://schemas.openxmlformats.org/officeDocument/2006/bibliography"/>
   </ds:schemaRefs>

</xml_diff>